<commit_message>
lekcja 06 12 2023
</commit_message>
<xml_diff>
--- a/02-TypesAndVariables/02-TypesAndVariables.docx
+++ b/02-TypesAndVariables/02-TypesAndVariables.docx
@@ -104,7 +104,19 @@
         <w:rPr>
           <w:lang w:val="en-US"/>
         </w:rPr>
-        <w:t>Python Operators section.</w:t>
+        <w:t>Java Boolean</w:t>
+      </w:r>
+      <w:r>
+        <w:rPr>
+          <w:lang w:val="en-US"/>
+        </w:rPr>
+        <w:t>s</w:t>
+      </w:r>
+      <w:r>
+        <w:rPr>
+          <w:lang w:val="en-US"/>
+        </w:rPr>
+        <w:t xml:space="preserve"> section.</w:t>
       </w:r>
     </w:p>
     <w:p>
@@ -240,15 +252,7 @@
         <w:pStyle w:val="Polecenie"/>
       </w:pPr>
       <w:r>
-        <w:t xml:space="preserve">Use </w:t>
-      </w:r>
-      <w:proofErr w:type="spellStart"/>
-      <w:r>
-        <w:t>VSCode</w:t>
-      </w:r>
-      <w:proofErr w:type="spellEnd"/>
-      <w:r>
-        <w:t xml:space="preserve"> t</w:t>
+        <w:t>Use VSCode t</w:t>
       </w:r>
       <w:r>
         <w:t>o create and run programs</w:t>
@@ -259,15 +263,7 @@
         <w:pStyle w:val="Polecenie"/>
       </w:pPr>
       <w:r>
-        <w:t xml:space="preserve">In </w:t>
-      </w:r>
-      <w:proofErr w:type="spellStart"/>
-      <w:r>
-        <w:t>VSCode</w:t>
-      </w:r>
-      <w:proofErr w:type="spellEnd"/>
-      <w:r>
-        <w:t>, open the folder 02-TypesAndVariables</w:t>
+        <w:t>In VSCode, open the folder 02-TypesAndVariables</w:t>
       </w:r>
       <w:r>
         <w:t xml:space="preserve"> available in your local repository</w:t>
@@ -313,13 +309,8 @@
         <w:t xml:space="preserve">your </w:t>
       </w:r>
       <w:r>
-        <w:t xml:space="preserve">remote repository on </w:t>
-      </w:r>
-      <w:proofErr w:type="spellStart"/>
-      <w:r>
-        <w:t>Github</w:t>
-      </w:r>
-      <w:proofErr w:type="spellEnd"/>
+        <w:t>remote repository on Github</w:t>
+      </w:r>
       <w:r>
         <w:t xml:space="preserve">. </w:t>
       </w:r>
@@ -402,15 +393,7 @@
         <w:pStyle w:val="Polecenie"/>
       </w:pPr>
       <w:r>
-        <w:t xml:space="preserve">Check if your remote </w:t>
-      </w:r>
-      <w:proofErr w:type="spellStart"/>
-      <w:r>
-        <w:t>Github</w:t>
-      </w:r>
-      <w:proofErr w:type="spellEnd"/>
-      <w:r>
-        <w:t xml:space="preserve"> repository contains all the programs you created.</w:t>
+        <w:t>Check if your remote Github repository contains all the programs you created.</w:t>
       </w:r>
     </w:p>
     <w:p>
@@ -1024,7 +1007,31 @@
         <w:rPr>
           <w:lang w:val="en-US"/>
         </w:rPr>
-        <w:t xml:space="preserve">Natural values 5, 1, 8, 6, 3 have been assigned to variables named n1, n2, n3, n4, n5. </w:t>
+        <w:t xml:space="preserve">Natural values </w:t>
+      </w:r>
+      <w:r>
+        <w:rPr>
+          <w:lang w:val="en-US"/>
+        </w:rPr>
+        <w:t>1</w:t>
+      </w:r>
+      <w:r>
+        <w:rPr>
+          <w:lang w:val="en-US"/>
+        </w:rPr>
+        <w:t>5, 1, 8, 6, 3</w:t>
+      </w:r>
+      <w:r>
+        <w:rPr>
+          <w:lang w:val="en-US"/>
+        </w:rPr>
+        <w:t>1</w:t>
+      </w:r>
+      <w:r>
+        <w:rPr>
+          <w:lang w:val="en-US"/>
+        </w:rPr>
+        <w:t xml:space="preserve"> have been assigned to variables named n1, n2, n3, n4, n5. </w:t>
       </w:r>
       <w:r>
         <w:rPr>
@@ -1227,49 +1234,19 @@
         <w:rPr>
           <w:lang w:val="en-US"/>
         </w:rPr>
-        <w:t xml:space="preserve">Let </w:t>
-      </w:r>
-      <w:r>
-        <w:rPr>
-          <w:lang w:val="en-US"/>
-        </w:rPr>
-        <w:t>three v</w:t>
-      </w:r>
-      <w:r>
-        <w:rPr>
-          <w:lang w:val="en-US"/>
-        </w:rPr>
-        <w:t>ariables</w:t>
-      </w:r>
-      <w:r>
-        <w:rPr>
-          <w:lang w:val="en-US"/>
-        </w:rPr>
-        <w:t>:</w:t>
-      </w:r>
-      <w:r>
-        <w:rPr>
-          <w:lang w:val="en-US"/>
-        </w:rPr>
-        <w:t xml:space="preserve"> name, age and height contain your personal data. Write a program that, using the f-strings</w:t>
-      </w:r>
-      <w:r>
-        <w:rPr>
-          <w:lang w:val="en-US"/>
-        </w:rPr>
-        <w:t>,</w:t>
-      </w:r>
-      <w:r>
-        <w:rPr>
-          <w:lang w:val="en-US"/>
-        </w:rPr>
-        <w:t xml:space="preserve"> </w:t>
-      </w:r>
-      <w:r>
-        <w:rPr>
-          <w:lang w:val="en-US"/>
-        </w:rPr>
-        <w:t>displays the following sentence:</w:t>
+        <w:t xml:space="preserve">Here is an example of displaying any text along </w:t>
+      </w:r>
+      <w:r>
+        <w:rPr>
+          <w:lang w:val="en-US"/>
+        </w:rPr>
+        <w:t>with the value of a variable</w:t>
+      </w:r>
+      <w:r>
+        <w:rPr>
+          <w:lang w:val="en-US"/>
+        </w:rPr>
+        <w:t xml:space="preserve"> using f-strings:</w:t>
       </w:r>
     </w:p>
     <w:p>
@@ -1290,45 +1267,105 @@
           <w:rFonts w:ascii="Courier New" w:hAnsi="Courier New" w:cs="Courier New"/>
           <w:lang w:val="en-US"/>
         </w:rPr>
-        <w:t xml:space="preserve">My name is ..., I am ... years old, and my height is ... cm. In 6 years I will be ... years old.  </w:t>
-      </w:r>
-    </w:p>
-    <w:p>
-      <w:pPr>
-        <w:pStyle w:val="Zadanie"/>
-        <w:rPr>
-          <w:lang w:val="en-US"/>
-        </w:rPr>
-      </w:pPr>
-      <w:r>
-        <w:rPr>
-          <w:lang w:val="en-US"/>
-        </w:rPr>
-        <w:t xml:space="preserve">Write a program that calculates and displays the income </w:t>
-      </w:r>
-      <w:r>
-        <w:rPr>
-          <w:lang w:val="en-US"/>
-        </w:rPr>
-        <w:t xml:space="preserve">of a family </w:t>
-      </w:r>
-      <w:r>
-        <w:rPr>
-          <w:lang w:val="en-US"/>
-        </w:rPr>
-        <w:t xml:space="preserve">per person. </w:t>
-      </w:r>
-      <w:r>
-        <w:rPr>
-          <w:lang w:val="en-US"/>
-        </w:rPr>
-        <w:t xml:space="preserve">To display the results in a readable form, use f-strings. </w:t>
-      </w:r>
-      <w:r>
-        <w:rPr>
-          <w:lang w:val="en-US"/>
-        </w:rPr>
-        <w:t>Sample result:</w:t>
+        <w:t>name</w:t>
+      </w:r>
+      <w:r>
+        <w:rPr>
+          <w:rFonts w:ascii="Courier New" w:hAnsi="Courier New" w:cs="Courier New"/>
+          <w:lang w:val="en-US"/>
+        </w:rPr>
+        <w:t xml:space="preserve"> = </w:t>
+      </w:r>
+      <w:r>
+        <w:rPr>
+          <w:rFonts w:ascii="Courier New" w:hAnsi="Courier New" w:cs="Courier New"/>
+          <w:lang w:val="en-US"/>
+        </w:rPr>
+        <w:t>"</w:t>
+      </w:r>
+      <w:r>
+        <w:rPr>
+          <w:rFonts w:ascii="Courier New" w:hAnsi="Courier New" w:cs="Courier New"/>
+          <w:lang w:val="en-US"/>
+        </w:rPr>
+        <w:t>Adam</w:t>
+      </w:r>
+      <w:r>
+        <w:rPr>
+          <w:rFonts w:ascii="Courier New" w:hAnsi="Courier New" w:cs="Courier New"/>
+          <w:lang w:val="en-US"/>
+        </w:rPr>
+        <w:t>"</w:t>
+      </w:r>
+      <w:r>
+        <w:rPr>
+          <w:rFonts w:ascii="Courier New" w:hAnsi="Courier New" w:cs="Courier New"/>
+          <w:lang w:val="en-US"/>
+        </w:rPr>
+        <w:br/>
+      </w:r>
+      <w:r>
+        <w:rPr>
+          <w:rFonts w:ascii="Courier New" w:hAnsi="Courier New" w:cs="Courier New"/>
+          <w:lang w:val="en-US"/>
+        </w:rPr>
+        <w:t>p</w:t>
+      </w:r>
+      <w:r>
+        <w:rPr>
+          <w:rFonts w:ascii="Courier New" w:hAnsi="Courier New" w:cs="Courier New"/>
+          <w:lang w:val="en-US"/>
+        </w:rPr>
+        <w:t>rint(</w:t>
+      </w:r>
+      <w:r>
+        <w:rPr>
+          <w:rFonts w:ascii="Courier New" w:hAnsi="Courier New" w:cs="Courier New"/>
+          <w:lang w:val="en-US"/>
+        </w:rPr>
+        <w:t>f</w:t>
+      </w:r>
+      <w:r>
+        <w:rPr>
+          <w:rFonts w:ascii="Courier New" w:hAnsi="Courier New" w:cs="Courier New"/>
+          <w:lang w:val="en-US"/>
+        </w:rPr>
+        <w:t>"I am {</w:t>
+      </w:r>
+      <w:r>
+        <w:rPr>
+          <w:rFonts w:ascii="Courier New" w:hAnsi="Courier New" w:cs="Courier New"/>
+          <w:lang w:val="en-US"/>
+        </w:rPr>
+        <w:t>name</w:t>
+      </w:r>
+      <w:r>
+        <w:rPr>
+          <w:rFonts w:ascii="Courier New" w:hAnsi="Courier New" w:cs="Courier New"/>
+          <w:lang w:val="en-US"/>
+        </w:rPr>
+        <w:t xml:space="preserve">}, </w:t>
+      </w:r>
+      <w:r>
+        <w:rPr>
+          <w:rFonts w:ascii="Courier New" w:hAnsi="Courier New" w:cs="Courier New"/>
+          <w:lang w:val="en-US"/>
+        </w:rPr>
+        <w:t>a student of this university</w:t>
+      </w:r>
+      <w:r>
+        <w:rPr>
+          <w:rFonts w:ascii="Courier New" w:hAnsi="Courier New" w:cs="Courier New"/>
+          <w:lang w:val="en-US"/>
+        </w:rPr>
+        <w:t>"</w:t>
+      </w:r>
+      <w:r>
+        <w:rPr>
+          <w:rFonts w:ascii="Courier New" w:hAnsi="Courier New" w:cs="Courier New"/>
+          <w:lang w:val="en-US"/>
+        </w:rPr>
+        <w:t>)</w:t>
       </w:r>
     </w:p>
     <w:p>
@@ -1340,155 +1377,38 @@
         </w:numPr>
         <w:ind w:left="1208"/>
         <w:rPr>
-          <w:rFonts w:ascii="Courier New" w:hAnsi="Courier New" w:cs="Courier New"/>
-          <w:lang w:val="en-US"/>
-        </w:rPr>
-      </w:pPr>
-      <w:r>
-        <w:rPr>
-          <w:rFonts w:ascii="Courier New" w:hAnsi="Courier New" w:cs="Courier New"/>
-          <w:lang w:val="en-US"/>
-        </w:rPr>
-        <w:t>Enter f</w:t>
-      </w:r>
-      <w:r>
-        <w:rPr>
-          <w:rFonts w:ascii="Courier New" w:hAnsi="Courier New" w:cs="Courier New"/>
-          <w:lang w:val="en-US"/>
-        </w:rPr>
-        <w:t>ather</w:t>
-      </w:r>
-      <w:r>
-        <w:rPr>
-          <w:rFonts w:ascii="Courier New" w:hAnsi="Courier New" w:cs="Courier New"/>
-          <w:lang w:val="en-US"/>
-        </w:rPr>
-        <w:t>’s</w:t>
-      </w:r>
-      <w:r>
-        <w:rPr>
-          <w:rFonts w:ascii="Courier New" w:hAnsi="Courier New" w:cs="Courier New"/>
-          <w:lang w:val="en-US"/>
-        </w:rPr>
-        <w:t xml:space="preserve"> income: …</w:t>
-      </w:r>
-      <w:r>
-        <w:rPr>
-          <w:rFonts w:ascii="Courier New" w:hAnsi="Courier New" w:cs="Courier New"/>
-          <w:lang w:val="en-US"/>
-        </w:rPr>
-        <w:br/>
-      </w:r>
-      <w:r>
-        <w:rPr>
-          <w:rFonts w:ascii="Courier New" w:hAnsi="Courier New" w:cs="Courier New"/>
-          <w:lang w:val="en-US"/>
-        </w:rPr>
-        <w:t>Enter m</w:t>
-      </w:r>
-      <w:r>
-        <w:rPr>
-          <w:rFonts w:ascii="Courier New" w:hAnsi="Courier New" w:cs="Courier New"/>
-          <w:lang w:val="en-US"/>
-        </w:rPr>
-        <w:t>other</w:t>
-      </w:r>
-      <w:r>
-        <w:rPr>
-          <w:rFonts w:ascii="Courier New" w:hAnsi="Courier New" w:cs="Courier New"/>
-          <w:lang w:val="en-US"/>
-        </w:rPr>
-        <w:t>’s</w:t>
-      </w:r>
-      <w:r>
-        <w:rPr>
-          <w:rFonts w:ascii="Courier New" w:hAnsi="Courier New" w:cs="Courier New"/>
-          <w:lang w:val="en-US"/>
-        </w:rPr>
-        <w:t xml:space="preserve"> income: …</w:t>
-      </w:r>
-      <w:r>
-        <w:rPr>
-          <w:rFonts w:ascii="Courier New" w:hAnsi="Courier New" w:cs="Courier New"/>
-          <w:lang w:val="en-US"/>
-        </w:rPr>
-        <w:br/>
-      </w:r>
-      <w:r>
-        <w:rPr>
-          <w:rFonts w:ascii="Courier New" w:hAnsi="Courier New" w:cs="Courier New"/>
-          <w:lang w:val="en-US"/>
-        </w:rPr>
-        <w:t>Enter n</w:t>
-      </w:r>
-      <w:r>
-        <w:rPr>
-          <w:rFonts w:ascii="Courier New" w:hAnsi="Courier New" w:cs="Courier New"/>
-          <w:lang w:val="en-US"/>
-        </w:rPr>
-        <w:t>umber of people in family: …</w:t>
-      </w:r>
-      <w:r>
-        <w:rPr>
-          <w:rFonts w:ascii="Courier New" w:hAnsi="Courier New" w:cs="Courier New"/>
-          <w:lang w:val="en-US"/>
-        </w:rPr>
-        <w:br/>
-      </w:r>
-      <w:r>
-        <w:rPr>
-          <w:rFonts w:ascii="Courier New" w:hAnsi="Courier New" w:cs="Courier New"/>
-          <w:lang w:val="en-US"/>
-        </w:rPr>
-        <w:t>Total income: …</w:t>
-      </w:r>
-      <w:r>
-        <w:rPr>
-          <w:rFonts w:ascii="Courier New" w:hAnsi="Courier New" w:cs="Courier New"/>
-          <w:lang w:val="en-US"/>
-        </w:rPr>
-        <w:br/>
-        <w:t xml:space="preserve">Income per person: … </w:t>
-      </w:r>
-    </w:p>
-    <w:p>
-      <w:pPr>
-        <w:pStyle w:val="Nagwek2"/>
-      </w:pPr>
-      <w:r>
-        <w:t>Data input</w:t>
-      </w:r>
-    </w:p>
-    <w:p>
-      <w:pPr>
-        <w:pStyle w:val="Zadanie"/>
-        <w:rPr>
-          <w:lang w:val="en-US"/>
-        </w:rPr>
-      </w:pPr>
-      <w:r>
-        <w:rPr>
-          <w:lang w:val="en-US"/>
-        </w:rPr>
-        <w:t xml:space="preserve">Write a program that </w:t>
-      </w:r>
-      <w:r>
-        <w:rPr>
-          <w:lang w:val="en-US"/>
-        </w:rPr>
-        <w:t>read</w:t>
-      </w:r>
-      <w:r>
-        <w:rPr>
-          <w:lang w:val="en-US"/>
-        </w:rPr>
-        <w:t>s</w:t>
-      </w:r>
-      <w:r>
-        <w:rPr>
-          <w:lang w:val="en-US"/>
-        </w:rPr>
-        <w:t xml:space="preserve"> your name and surname from the keyboard. Store this data in two separate variables. Then</w:t>
+          <w:lang w:val="en-US"/>
+        </w:rPr>
+      </w:pPr>
+      <w:r>
+        <w:rPr>
+          <w:lang w:val="en-US"/>
+        </w:rPr>
+        <w:t xml:space="preserve">Let </w:t>
+      </w:r>
+      <w:r>
+        <w:rPr>
+          <w:lang w:val="en-US"/>
+        </w:rPr>
+        <w:t>three v</w:t>
+      </w:r>
+      <w:r>
+        <w:rPr>
+          <w:lang w:val="en-US"/>
+        </w:rPr>
+        <w:t>ariables</w:t>
+      </w:r>
+      <w:r>
+        <w:rPr>
+          <w:lang w:val="en-US"/>
+        </w:rPr>
+        <w:t>:</w:t>
+      </w:r>
+      <w:r>
+        <w:rPr>
+          <w:lang w:val="en-US"/>
+        </w:rPr>
+        <w:t xml:space="preserve"> name, age and height contain your personal data. Write a program that, using f-strings</w:t>
       </w:r>
       <w:r>
         <w:rPr>
@@ -1500,13 +1420,13 @@
         <w:rPr>
           <w:lang w:val="en-US"/>
         </w:rPr>
-        <w:t xml:space="preserve"> display your first and last name separated by a single space.</w:t>
-      </w:r>
-      <w:r>
-        <w:rPr>
-          <w:lang w:val="en-US"/>
-        </w:rPr>
-        <w:t xml:space="preserve"> Sample result:</w:t>
+        <w:t xml:space="preserve"> </w:t>
+      </w:r>
+      <w:r>
+        <w:rPr>
+          <w:lang w:val="en-US"/>
+        </w:rPr>
+        <w:t>displays the following sentence:</w:t>
       </w:r>
     </w:p>
     <w:p>
@@ -1522,260 +1442,12 @@
           <w:lang w:val="en-US"/>
         </w:rPr>
       </w:pPr>
-      <w:proofErr w:type="spellStart"/>
-      <w:r>
-        <w:rPr>
-          <w:rFonts w:ascii="Courier New" w:hAnsi="Courier New" w:cs="Courier New"/>
-          <w:lang w:val="en-US"/>
-        </w:rPr>
-        <w:t>f</w:t>
-      </w:r>
-      <w:r>
-        <w:rPr>
-          <w:rFonts w:ascii="Courier New" w:hAnsi="Courier New" w:cs="Courier New"/>
-          <w:lang w:val="en-US"/>
-        </w:rPr>
-        <w:t>irst</w:t>
-      </w:r>
-      <w:r>
-        <w:rPr>
-          <w:rFonts w:ascii="Courier New" w:hAnsi="Courier New" w:cs="Courier New"/>
-          <w:lang w:val="en-US"/>
-        </w:rPr>
-        <w:t>_</w:t>
-      </w:r>
-      <w:r>
-        <w:rPr>
-          <w:rFonts w:ascii="Courier New" w:hAnsi="Courier New" w:cs="Courier New"/>
-          <w:lang w:val="en-US"/>
-        </w:rPr>
-        <w:t>name</w:t>
-      </w:r>
-      <w:proofErr w:type="spellEnd"/>
-      <w:r>
-        <w:rPr>
-          <w:rFonts w:ascii="Courier New" w:hAnsi="Courier New" w:cs="Courier New"/>
-          <w:lang w:val="en-US"/>
-        </w:rPr>
-        <w:t xml:space="preserve"> = input('Enter your </w:t>
-      </w:r>
-      <w:r>
-        <w:rPr>
-          <w:rFonts w:ascii="Courier New" w:hAnsi="Courier New" w:cs="Courier New"/>
-          <w:lang w:val="en-US"/>
-        </w:rPr>
-        <w:t xml:space="preserve">first </w:t>
-      </w:r>
-      <w:r>
-        <w:rPr>
-          <w:rFonts w:ascii="Courier New" w:hAnsi="Courier New" w:cs="Courier New"/>
-          <w:lang w:val="en-US"/>
-        </w:rPr>
-        <w:t>name: ')</w:t>
-      </w:r>
-      <w:r>
-        <w:rPr>
-          <w:rFonts w:ascii="Courier New" w:hAnsi="Courier New" w:cs="Courier New"/>
-          <w:lang w:val="en-US"/>
-        </w:rPr>
-        <w:br/>
-      </w:r>
-      <w:proofErr w:type="spellStart"/>
-      <w:r>
-        <w:rPr>
-          <w:rFonts w:ascii="Courier New" w:hAnsi="Courier New" w:cs="Courier New"/>
-          <w:lang w:val="en-US"/>
-        </w:rPr>
-        <w:t>last_name</w:t>
-      </w:r>
-      <w:proofErr w:type="spellEnd"/>
-      <w:r>
-        <w:rPr>
-          <w:rFonts w:ascii="Courier New" w:hAnsi="Courier New" w:cs="Courier New"/>
-          <w:lang w:val="en-US"/>
-        </w:rPr>
-        <w:t xml:space="preserve"> = input('Enter your </w:t>
-      </w:r>
-      <w:r>
-        <w:rPr>
-          <w:rFonts w:ascii="Courier New" w:hAnsi="Courier New" w:cs="Courier New"/>
-          <w:lang w:val="en-US"/>
-        </w:rPr>
-        <w:t xml:space="preserve">last </w:t>
-      </w:r>
-      <w:r>
-        <w:rPr>
-          <w:rFonts w:ascii="Courier New" w:hAnsi="Courier New" w:cs="Courier New"/>
-          <w:lang w:val="en-US"/>
-        </w:rPr>
-        <w:t>surname: ')</w:t>
-      </w:r>
-      <w:r>
-        <w:rPr>
-          <w:rFonts w:ascii="Courier New" w:hAnsi="Courier New" w:cs="Courier New"/>
-          <w:lang w:val="en-US"/>
-        </w:rPr>
-        <w:br/>
-      </w:r>
-      <w:proofErr w:type="spellStart"/>
-      <w:r>
-        <w:rPr>
-          <w:rFonts w:ascii="Courier New" w:hAnsi="Courier New" w:cs="Courier New"/>
-          <w:lang w:val="en-US"/>
-        </w:rPr>
-        <w:t>full</w:t>
-      </w:r>
-      <w:r>
-        <w:rPr>
-          <w:rFonts w:ascii="Courier New" w:hAnsi="Courier New" w:cs="Courier New"/>
-          <w:lang w:val="en-US"/>
-        </w:rPr>
-        <w:t>_</w:t>
-      </w:r>
-      <w:r>
-        <w:rPr>
-          <w:rFonts w:ascii="Courier New" w:hAnsi="Courier New" w:cs="Courier New"/>
-          <w:lang w:val="en-US"/>
-        </w:rPr>
-        <w:t>name</w:t>
-      </w:r>
-      <w:proofErr w:type="spellEnd"/>
-      <w:r>
-        <w:rPr>
-          <w:rFonts w:ascii="Courier New" w:hAnsi="Courier New" w:cs="Courier New"/>
-          <w:lang w:val="en-US"/>
-        </w:rPr>
-        <w:t xml:space="preserve"> = </w:t>
-      </w:r>
-      <w:proofErr w:type="spellStart"/>
-      <w:r>
-        <w:rPr>
-          <w:rFonts w:ascii="Courier New" w:hAnsi="Courier New" w:cs="Courier New"/>
-          <w:lang w:val="en-US"/>
-        </w:rPr>
-        <w:t>first_name</w:t>
-      </w:r>
-      <w:proofErr w:type="spellEnd"/>
-      <w:r>
-        <w:rPr>
-          <w:rFonts w:ascii="Courier New" w:hAnsi="Courier New" w:cs="Courier New"/>
-          <w:lang w:val="en-US"/>
-        </w:rPr>
-        <w:t xml:space="preserve"> + ' ' + </w:t>
-      </w:r>
-      <w:proofErr w:type="spellStart"/>
-      <w:r>
-        <w:rPr>
-          <w:rFonts w:ascii="Courier New" w:hAnsi="Courier New" w:cs="Courier New"/>
-          <w:lang w:val="en-US"/>
-        </w:rPr>
-        <w:t>last_</w:t>
-      </w:r>
-      <w:r>
-        <w:rPr>
-          <w:rFonts w:ascii="Courier New" w:hAnsi="Courier New" w:cs="Courier New"/>
-          <w:lang w:val="en-US"/>
-        </w:rPr>
-        <w:t>name</w:t>
-      </w:r>
-      <w:proofErr w:type="spellEnd"/>
-      <w:r>
-        <w:rPr>
-          <w:rFonts w:ascii="Courier New" w:hAnsi="Courier New" w:cs="Courier New"/>
-          <w:lang w:val="en-US"/>
-        </w:rPr>
-        <w:br/>
-        <w:t>print(</w:t>
-      </w:r>
-      <w:proofErr w:type="spellStart"/>
-      <w:r>
-        <w:rPr>
-          <w:rFonts w:ascii="Courier New" w:hAnsi="Courier New" w:cs="Courier New"/>
-          <w:lang w:val="en-US"/>
-        </w:rPr>
-        <w:t>f</w:t>
-      </w:r>
-      <w:r>
-        <w:rPr>
-          <w:rFonts w:ascii="Courier New" w:hAnsi="Courier New" w:cs="Courier New"/>
-          <w:lang w:val="en-US"/>
-        </w:rPr>
-        <w:t>'Your</w:t>
-      </w:r>
-      <w:proofErr w:type="spellEnd"/>
-      <w:r>
-        <w:rPr>
-          <w:rFonts w:ascii="Courier New" w:hAnsi="Courier New" w:cs="Courier New"/>
-          <w:lang w:val="en-US"/>
-        </w:rPr>
-        <w:t xml:space="preserve"> </w:t>
-      </w:r>
-      <w:proofErr w:type="spellStart"/>
-      <w:r>
-        <w:rPr>
-          <w:rFonts w:ascii="Courier New" w:hAnsi="Courier New" w:cs="Courier New"/>
-          <w:lang w:val="en-US"/>
-        </w:rPr>
-        <w:t>fullname</w:t>
-      </w:r>
-      <w:proofErr w:type="spellEnd"/>
-      <w:r>
-        <w:rPr>
-          <w:rFonts w:ascii="Courier New" w:hAnsi="Courier New" w:cs="Courier New"/>
-          <w:lang w:val="en-US"/>
-        </w:rPr>
-        <w:t xml:space="preserve"> is</w:t>
-      </w:r>
-      <w:r>
-        <w:rPr>
-          <w:rFonts w:ascii="Courier New" w:hAnsi="Courier New" w:cs="Courier New"/>
-          <w:lang w:val="en-US"/>
-        </w:rPr>
-        <w:t xml:space="preserve"> </w:t>
-      </w:r>
-      <w:r>
-        <w:rPr>
-          <w:rFonts w:ascii="Courier New" w:hAnsi="Courier New" w:cs="Courier New"/>
-          <w:lang w:val="en-US"/>
-        </w:rPr>
-        <w:t>{</w:t>
-      </w:r>
-      <w:proofErr w:type="spellStart"/>
-      <w:r>
-        <w:rPr>
-          <w:rFonts w:ascii="Courier New" w:hAnsi="Courier New" w:cs="Courier New"/>
-          <w:lang w:val="en-US"/>
-        </w:rPr>
-        <w:t>full</w:t>
-      </w:r>
-      <w:r>
-        <w:rPr>
-          <w:rFonts w:ascii="Courier New" w:hAnsi="Courier New" w:cs="Courier New"/>
-          <w:lang w:val="en-US"/>
-        </w:rPr>
-        <w:t>_</w:t>
-      </w:r>
-      <w:r>
-        <w:rPr>
-          <w:rFonts w:ascii="Courier New" w:hAnsi="Courier New" w:cs="Courier New"/>
-          <w:lang w:val="en-US"/>
-        </w:rPr>
-        <w:t>name</w:t>
-      </w:r>
-      <w:proofErr w:type="spellEnd"/>
-      <w:r>
-        <w:rPr>
-          <w:rFonts w:ascii="Courier New" w:hAnsi="Courier New" w:cs="Courier New"/>
-          <w:lang w:val="en-US"/>
-        </w:rPr>
-        <w:t>}</w:t>
-      </w:r>
-      <w:r>
-        <w:rPr>
-          <w:rFonts w:ascii="Courier New" w:hAnsi="Courier New" w:cs="Courier New"/>
-          <w:lang w:val="en-US"/>
-        </w:rPr>
-        <w:t>')</w:t>
+      <w:r>
+        <w:rPr>
+          <w:rFonts w:ascii="Courier New" w:hAnsi="Courier New" w:cs="Courier New"/>
+          <w:lang w:val="en-US"/>
+        </w:rPr>
+        <w:t xml:space="preserve">My name is ..., I am ... years old, and my height is ... cm. In 6 years I will be ... years old.  </w:t>
       </w:r>
     </w:p>
     <w:p>
@@ -1789,7 +1461,31 @@
         <w:rPr>
           <w:lang w:val="en-US"/>
         </w:rPr>
-        <w:t>Write a program that calculates the surface area of a cube. Read the length of the side of the cube from the keyboard. Take into account that the input() function returns a string, not a number. To convert a string to a number, use the int() function. Sample result:</w:t>
+        <w:t xml:space="preserve">Write a program that calculates and displays the income </w:t>
+      </w:r>
+      <w:r>
+        <w:rPr>
+          <w:lang w:val="en-US"/>
+        </w:rPr>
+        <w:t xml:space="preserve">of a family </w:t>
+      </w:r>
+      <w:r>
+        <w:rPr>
+          <w:lang w:val="en-US"/>
+        </w:rPr>
+        <w:t xml:space="preserve">per person. </w:t>
+      </w:r>
+      <w:r>
+        <w:rPr>
+          <w:lang w:val="en-US"/>
+        </w:rPr>
+        <w:t xml:space="preserve">To display the results in a readable form, use f-strings. </w:t>
+      </w:r>
+      <w:r>
+        <w:rPr>
+          <w:lang w:val="en-US"/>
+        </w:rPr>
+        <w:t>Sample result:</w:t>
       </w:r>
     </w:p>
     <w:p>
@@ -1810,7 +1506,14 @@
           <w:rFonts w:ascii="Courier New" w:hAnsi="Courier New" w:cs="Courier New"/>
           <w:lang w:val="en-US"/>
         </w:rPr>
-        <w:t>Enter cube side: 6</w:t>
+        <w:t xml:space="preserve">father_income = </w:t>
+      </w:r>
+      <w:r>
+        <w:rPr>
+          <w:rFonts w:ascii="Courier New" w:hAnsi="Courier New" w:cs="Courier New"/>
+          <w:lang w:val="en-US"/>
+        </w:rPr>
+        <w:t>5450</w:t>
       </w:r>
       <w:r>
         <w:rPr>
@@ -1818,7 +1521,133 @@
           <w:lang w:val="en-US"/>
         </w:rPr>
         <w:br/>
-        <w:t>The surface area of a cube with side 6 is 216</w:t>
+      </w:r>
+      <w:r>
+        <w:rPr>
+          <w:rFonts w:ascii="Courier New" w:hAnsi="Courier New" w:cs="Courier New"/>
+          <w:lang w:val="en-US"/>
+        </w:rPr>
+        <w:t>m</w:t>
+      </w:r>
+      <w:r>
+        <w:rPr>
+          <w:rFonts w:ascii="Courier New" w:hAnsi="Courier New" w:cs="Courier New"/>
+          <w:lang w:val="en-US"/>
+        </w:rPr>
+        <w:t>other</w:t>
+      </w:r>
+      <w:r>
+        <w:rPr>
+          <w:rFonts w:ascii="Courier New" w:hAnsi="Courier New" w:cs="Courier New"/>
+          <w:lang w:val="en-US"/>
+        </w:rPr>
+        <w:t>_</w:t>
+      </w:r>
+      <w:r>
+        <w:rPr>
+          <w:rFonts w:ascii="Courier New" w:hAnsi="Courier New" w:cs="Courier New"/>
+          <w:lang w:val="en-US"/>
+        </w:rPr>
+        <w:t>income</w:t>
+      </w:r>
+      <w:r>
+        <w:rPr>
+          <w:rFonts w:ascii="Courier New" w:hAnsi="Courier New" w:cs="Courier New"/>
+          <w:lang w:val="en-US"/>
+        </w:rPr>
+        <w:t xml:space="preserve"> = </w:t>
+      </w:r>
+      <w:r>
+        <w:rPr>
+          <w:rFonts w:ascii="Courier New" w:hAnsi="Courier New" w:cs="Courier New"/>
+          <w:lang w:val="en-US"/>
+        </w:rPr>
+        <w:t>4920</w:t>
+      </w:r>
+      <w:r>
+        <w:rPr>
+          <w:rFonts w:ascii="Courier New" w:hAnsi="Courier New" w:cs="Courier New"/>
+          <w:lang w:val="en-US"/>
+        </w:rPr>
+        <w:br/>
+      </w:r>
+      <w:r>
+        <w:rPr>
+          <w:rFonts w:ascii="Courier New" w:hAnsi="Courier New" w:cs="Courier New"/>
+          <w:lang w:val="en-US"/>
+        </w:rPr>
+        <w:t>n</w:t>
+      </w:r>
+      <w:r>
+        <w:rPr>
+          <w:rFonts w:ascii="Courier New" w:hAnsi="Courier New" w:cs="Courier New"/>
+          <w:lang w:val="en-US"/>
+        </w:rPr>
+        <w:t>umber</w:t>
+      </w:r>
+      <w:r>
+        <w:rPr>
+          <w:rFonts w:ascii="Courier New" w:hAnsi="Courier New" w:cs="Courier New"/>
+          <w:lang w:val="en-US"/>
+        </w:rPr>
+        <w:t>_</w:t>
+      </w:r>
+      <w:r>
+        <w:rPr>
+          <w:rFonts w:ascii="Courier New" w:hAnsi="Courier New" w:cs="Courier New"/>
+          <w:lang w:val="en-US"/>
+        </w:rPr>
+        <w:t>of</w:t>
+      </w:r>
+      <w:r>
+        <w:rPr>
+          <w:rFonts w:ascii="Courier New" w:hAnsi="Courier New" w:cs="Courier New"/>
+          <w:lang w:val="en-US"/>
+        </w:rPr>
+        <w:t>_</w:t>
+      </w:r>
+      <w:r>
+        <w:rPr>
+          <w:rFonts w:ascii="Courier New" w:hAnsi="Courier New" w:cs="Courier New"/>
+          <w:lang w:val="en-US"/>
+        </w:rPr>
+        <w:t xml:space="preserve">people </w:t>
+      </w:r>
+      <w:r>
+        <w:rPr>
+          <w:rFonts w:ascii="Courier New" w:hAnsi="Courier New" w:cs="Courier New"/>
+          <w:lang w:val="en-US"/>
+        </w:rPr>
+        <w:t xml:space="preserve">= </w:t>
+      </w:r>
+      <w:r>
+        <w:rPr>
+          <w:rFonts w:ascii="Courier New" w:hAnsi="Courier New" w:cs="Courier New"/>
+          <w:lang w:val="en-US"/>
+        </w:rPr>
+        <w:t>5</w:t>
+      </w:r>
+      <w:r>
+        <w:rPr>
+          <w:rFonts w:ascii="Courier New" w:hAnsi="Courier New" w:cs="Courier New"/>
+          <w:lang w:val="en-US"/>
+        </w:rPr>
+        <w:br/>
+      </w:r>
+      <w:r>
+        <w:rPr>
+          <w:rFonts w:ascii="Courier New" w:hAnsi="Courier New" w:cs="Courier New"/>
+          <w:lang w:val="en-US"/>
+        </w:rPr>
+        <w:t>Total income: …</w:t>
+      </w:r>
+      <w:r>
+        <w:rPr>
+          <w:rFonts w:ascii="Courier New" w:hAnsi="Courier New" w:cs="Courier New"/>
+          <w:lang w:val="en-US"/>
+        </w:rPr>
+        <w:br/>
+        <w:t xml:space="preserve">Income per person: … </w:t>
       </w:r>
     </w:p>
     <w:p>
@@ -1826,7 +1655,7 @@
         <w:pStyle w:val="Nagwek2"/>
       </w:pPr>
       <w:r>
-        <w:t>Algorithms</w:t>
+        <w:t>Data input</w:t>
       </w:r>
     </w:p>
     <w:p>
@@ -1840,7 +1669,43 @@
         <w:rPr>
           <w:lang w:val="en-US"/>
         </w:rPr>
-        <w:t>The radius of the circle has the value 5, stored in a variable. Write a program that calculates the area and circumference of the circle. Use the algorithm below.</w:t>
+        <w:t xml:space="preserve">Write a program that </w:t>
+      </w:r>
+      <w:r>
+        <w:rPr>
+          <w:lang w:val="en-US"/>
+        </w:rPr>
+        <w:t>read</w:t>
+      </w:r>
+      <w:r>
+        <w:rPr>
+          <w:lang w:val="en-US"/>
+        </w:rPr>
+        <w:t>s</w:t>
+      </w:r>
+      <w:r>
+        <w:rPr>
+          <w:lang w:val="en-US"/>
+        </w:rPr>
+        <w:t xml:space="preserve"> your name and surname from the keyboard. Store this data in two separate variables. Then</w:t>
+      </w:r>
+      <w:r>
+        <w:rPr>
+          <w:lang w:val="en-US"/>
+        </w:rPr>
+        <w:t>,</w:t>
+      </w:r>
+      <w:r>
+        <w:rPr>
+          <w:lang w:val="en-US"/>
+        </w:rPr>
+        <w:t xml:space="preserve"> display your first and last name separated by a single space.</w:t>
+      </w:r>
+      <w:r>
+        <w:rPr>
+          <w:lang w:val="en-US"/>
+        </w:rPr>
+        <w:t xml:space="preserve"> Sample result:</w:t>
       </w:r>
     </w:p>
     <w:p>
@@ -1861,6 +1726,270 @@
           <w:rFonts w:ascii="Courier New" w:hAnsi="Courier New" w:cs="Courier New"/>
           <w:lang w:val="en-US"/>
         </w:rPr>
+        <w:t>f</w:t>
+      </w:r>
+      <w:r>
+        <w:rPr>
+          <w:rFonts w:ascii="Courier New" w:hAnsi="Courier New" w:cs="Courier New"/>
+          <w:lang w:val="en-US"/>
+        </w:rPr>
+        <w:t>irst</w:t>
+      </w:r>
+      <w:r>
+        <w:rPr>
+          <w:rFonts w:ascii="Courier New" w:hAnsi="Courier New" w:cs="Courier New"/>
+          <w:lang w:val="en-US"/>
+        </w:rPr>
+        <w:t>_</w:t>
+      </w:r>
+      <w:r>
+        <w:rPr>
+          <w:rFonts w:ascii="Courier New" w:hAnsi="Courier New" w:cs="Courier New"/>
+          <w:lang w:val="en-US"/>
+        </w:rPr>
+        <w:t xml:space="preserve">name = input('Enter your </w:t>
+      </w:r>
+      <w:r>
+        <w:rPr>
+          <w:rFonts w:ascii="Courier New" w:hAnsi="Courier New" w:cs="Courier New"/>
+          <w:lang w:val="en-US"/>
+        </w:rPr>
+        <w:t xml:space="preserve">first </w:t>
+      </w:r>
+      <w:r>
+        <w:rPr>
+          <w:rFonts w:ascii="Courier New" w:hAnsi="Courier New" w:cs="Courier New"/>
+          <w:lang w:val="en-US"/>
+        </w:rPr>
+        <w:t>name: ')</w:t>
+      </w:r>
+      <w:r>
+        <w:rPr>
+          <w:rFonts w:ascii="Courier New" w:hAnsi="Courier New" w:cs="Courier New"/>
+          <w:lang w:val="en-US"/>
+        </w:rPr>
+        <w:br/>
+      </w:r>
+      <w:r>
+        <w:rPr>
+          <w:rFonts w:ascii="Courier New" w:hAnsi="Courier New" w:cs="Courier New"/>
+          <w:lang w:val="en-US"/>
+        </w:rPr>
+        <w:t>last_name</w:t>
+      </w:r>
+      <w:r>
+        <w:rPr>
+          <w:rFonts w:ascii="Courier New" w:hAnsi="Courier New" w:cs="Courier New"/>
+          <w:lang w:val="en-US"/>
+        </w:rPr>
+        <w:t xml:space="preserve"> = input('Enter your </w:t>
+      </w:r>
+      <w:r>
+        <w:rPr>
+          <w:rFonts w:ascii="Courier New" w:hAnsi="Courier New" w:cs="Courier New"/>
+          <w:lang w:val="en-US"/>
+        </w:rPr>
+        <w:t xml:space="preserve">last </w:t>
+      </w:r>
+      <w:r>
+        <w:rPr>
+          <w:rFonts w:ascii="Courier New" w:hAnsi="Courier New" w:cs="Courier New"/>
+          <w:lang w:val="en-US"/>
+        </w:rPr>
+        <w:t>surname: ')</w:t>
+      </w:r>
+      <w:r>
+        <w:rPr>
+          <w:rFonts w:ascii="Courier New" w:hAnsi="Courier New" w:cs="Courier New"/>
+          <w:lang w:val="en-US"/>
+        </w:rPr>
+        <w:br/>
+        <w:t>full</w:t>
+      </w:r>
+      <w:r>
+        <w:rPr>
+          <w:rFonts w:ascii="Courier New" w:hAnsi="Courier New" w:cs="Courier New"/>
+          <w:lang w:val="en-US"/>
+        </w:rPr>
+        <w:t>_</w:t>
+      </w:r>
+      <w:r>
+        <w:rPr>
+          <w:rFonts w:ascii="Courier New" w:hAnsi="Courier New" w:cs="Courier New"/>
+          <w:lang w:val="en-US"/>
+        </w:rPr>
+        <w:t xml:space="preserve">name = </w:t>
+      </w:r>
+      <w:r>
+        <w:rPr>
+          <w:rFonts w:ascii="Courier New" w:hAnsi="Courier New" w:cs="Courier New"/>
+          <w:lang w:val="en-US"/>
+        </w:rPr>
+        <w:t>first_name</w:t>
+      </w:r>
+      <w:r>
+        <w:rPr>
+          <w:rFonts w:ascii="Courier New" w:hAnsi="Courier New" w:cs="Courier New"/>
+          <w:lang w:val="en-US"/>
+        </w:rPr>
+        <w:t xml:space="preserve"> + ' ' + </w:t>
+      </w:r>
+      <w:r>
+        <w:rPr>
+          <w:rFonts w:ascii="Courier New" w:hAnsi="Courier New" w:cs="Courier New"/>
+          <w:lang w:val="en-US"/>
+        </w:rPr>
+        <w:t>last_</w:t>
+      </w:r>
+      <w:r>
+        <w:rPr>
+          <w:rFonts w:ascii="Courier New" w:hAnsi="Courier New" w:cs="Courier New"/>
+          <w:lang w:val="en-US"/>
+        </w:rPr>
+        <w:t>name</w:t>
+      </w:r>
+      <w:r>
+        <w:rPr>
+          <w:rFonts w:ascii="Courier New" w:hAnsi="Courier New" w:cs="Courier New"/>
+          <w:lang w:val="en-US"/>
+        </w:rPr>
+        <w:br/>
+        <w:t>print(</w:t>
+      </w:r>
+      <w:r>
+        <w:rPr>
+          <w:rFonts w:ascii="Courier New" w:hAnsi="Courier New" w:cs="Courier New"/>
+          <w:lang w:val="en-US"/>
+        </w:rPr>
+        <w:t>f</w:t>
+      </w:r>
+      <w:r>
+        <w:rPr>
+          <w:rFonts w:ascii="Courier New" w:hAnsi="Courier New" w:cs="Courier New"/>
+          <w:lang w:val="en-US"/>
+        </w:rPr>
+        <w:t>'Your fullname is</w:t>
+      </w:r>
+      <w:r>
+        <w:rPr>
+          <w:rFonts w:ascii="Courier New" w:hAnsi="Courier New" w:cs="Courier New"/>
+          <w:lang w:val="en-US"/>
+        </w:rPr>
+        <w:t xml:space="preserve"> </w:t>
+      </w:r>
+      <w:r>
+        <w:rPr>
+          <w:rFonts w:ascii="Courier New" w:hAnsi="Courier New" w:cs="Courier New"/>
+          <w:lang w:val="en-US"/>
+        </w:rPr>
+        <w:t>{full</w:t>
+      </w:r>
+      <w:r>
+        <w:rPr>
+          <w:rFonts w:ascii="Courier New" w:hAnsi="Courier New" w:cs="Courier New"/>
+          <w:lang w:val="en-US"/>
+        </w:rPr>
+        <w:t>_</w:t>
+      </w:r>
+      <w:r>
+        <w:rPr>
+          <w:rFonts w:ascii="Courier New" w:hAnsi="Courier New" w:cs="Courier New"/>
+          <w:lang w:val="en-US"/>
+        </w:rPr>
+        <w:t>name}</w:t>
+      </w:r>
+      <w:r>
+        <w:rPr>
+          <w:rFonts w:ascii="Courier New" w:hAnsi="Courier New" w:cs="Courier New"/>
+          <w:lang w:val="en-US"/>
+        </w:rPr>
+        <w:t>')</w:t>
+      </w:r>
+    </w:p>
+    <w:p>
+      <w:pPr>
+        <w:pStyle w:val="Zadanie"/>
+        <w:rPr>
+          <w:lang w:val="en-US"/>
+        </w:rPr>
+      </w:pPr>
+      <w:r>
+        <w:rPr>
+          <w:lang w:val="en-US"/>
+        </w:rPr>
+        <w:t>Write a program that calculates the surface area of a cube. Read the length of the side of the cube from the keyboard. Take into account that the input() function returns a string, not a number. To convert a string to a number, use the int() function. Sample result:</w:t>
+      </w:r>
+    </w:p>
+    <w:p>
+      <w:pPr>
+        <w:pStyle w:val="Zadanie"/>
+        <w:numPr>
+          <w:ilvl w:val="0"/>
+          <w:numId w:val="0"/>
+        </w:numPr>
+        <w:ind w:left="1208"/>
+        <w:rPr>
+          <w:rFonts w:ascii="Courier New" w:hAnsi="Courier New" w:cs="Courier New"/>
+          <w:lang w:val="en-US"/>
+        </w:rPr>
+      </w:pPr>
+      <w:r>
+        <w:rPr>
+          <w:rFonts w:ascii="Courier New" w:hAnsi="Courier New" w:cs="Courier New"/>
+          <w:lang w:val="en-US"/>
+        </w:rPr>
+        <w:t>Enter cube side: 6</w:t>
+      </w:r>
+      <w:r>
+        <w:rPr>
+          <w:rFonts w:ascii="Courier New" w:hAnsi="Courier New" w:cs="Courier New"/>
+          <w:lang w:val="en-US"/>
+        </w:rPr>
+        <w:br/>
+        <w:t>The surface area of a cube with side 6 is 216</w:t>
+      </w:r>
+    </w:p>
+    <w:p>
+      <w:pPr>
+        <w:pStyle w:val="Nagwek2"/>
+      </w:pPr>
+      <w:r>
+        <w:lastRenderedPageBreak/>
+        <w:t>Algorithms</w:t>
+      </w:r>
+    </w:p>
+    <w:p>
+      <w:pPr>
+        <w:pStyle w:val="Zadanie"/>
+        <w:rPr>
+          <w:lang w:val="en-US"/>
+        </w:rPr>
+      </w:pPr>
+      <w:r>
+        <w:rPr>
+          <w:lang w:val="en-US"/>
+        </w:rPr>
+        <w:t>The radius of the circle has the value 5, stored in a variable. Write a program that calculates the area and circumference of the circle. Use the algorithm below.</w:t>
+      </w:r>
+    </w:p>
+    <w:p>
+      <w:pPr>
+        <w:pStyle w:val="Zadanie"/>
+        <w:numPr>
+          <w:ilvl w:val="0"/>
+          <w:numId w:val="0"/>
+        </w:numPr>
+        <w:ind w:left="1208"/>
+        <w:rPr>
+          <w:rFonts w:ascii="Courier New" w:hAnsi="Courier New" w:cs="Courier New"/>
+          <w:lang w:val="en-US"/>
+        </w:rPr>
+      </w:pPr>
+      <w:r>
+        <w:rPr>
+          <w:rFonts w:ascii="Courier New" w:hAnsi="Courier New" w:cs="Courier New"/>
+          <w:lang w:val="en-US"/>
+        </w:rPr>
         <w:t>#####</w:t>
       </w:r>
       <w:r>
@@ -1877,13 +2006,6 @@
           <w:lang w:val="en-US"/>
         </w:rPr>
         <w:br/>
-      </w:r>
-      <w:r>
-        <w:rPr>
-          <w:rFonts w:ascii="Courier New" w:hAnsi="Courier New" w:cs="Courier New"/>
-          <w:lang w:val="en-US"/>
-        </w:rPr>
-        <w:lastRenderedPageBreak/>
         <w:t>##</w:t>
       </w:r>
       <w:r>
@@ -3682,7 +3804,6 @@
         <w:lastRenderedPageBreak/>
         <w:t xml:space="preserve">Enter password: </w:t>
       </w:r>
-      <w:proofErr w:type="spellStart"/>
       <w:r>
         <w:rPr>
           <w:rFonts w:ascii="Courier New" w:hAnsi="Courier New" w:cs="Courier New"/>
@@ -3690,7 +3811,6 @@
         </w:rPr>
         <w:t>qwertyXX</w:t>
       </w:r>
-      <w:proofErr w:type="spellEnd"/>
       <w:r>
         <w:rPr>
           <w:rFonts w:ascii="Courier New" w:hAnsi="Courier New" w:cs="Courier New"/>
@@ -4081,21 +4201,7 @@
         <w:rPr>
           <w:lang w:val="en-US"/>
         </w:rPr>
-        <w:t xml:space="preserve">The employee file contains the employee's data in a descriptive form. Write a program in which the </w:t>
-      </w:r>
-      <w:proofErr w:type="spellStart"/>
-      <w:r>
-        <w:rPr>
-          <w:lang w:val="en-US"/>
-        </w:rPr>
-        <w:t>personal_data</w:t>
-      </w:r>
-      <w:proofErr w:type="spellEnd"/>
-      <w:r>
-        <w:rPr>
-          <w:lang w:val="en-US"/>
-        </w:rPr>
-        <w:t xml:space="preserve"> variable contains employee data:</w:t>
+        <w:t>The employee file contains the employee's data in a descriptive form. Write a program in which the personal_data variable contains employee data:</w:t>
       </w:r>
     </w:p>
     <w:p>
@@ -4805,21 +4911,7 @@
         <w:rPr>
           <w:lang w:val="en-US"/>
         </w:rPr>
-        <w:t xml:space="preserve">use the Python </w:t>
-      </w:r>
-      <w:proofErr w:type="spellStart"/>
-      <w:r>
-        <w:rPr>
-          <w:lang w:val="en-US"/>
-        </w:rPr>
-        <w:t>ord</w:t>
-      </w:r>
-      <w:proofErr w:type="spellEnd"/>
-      <w:r>
-        <w:rPr>
-          <w:lang w:val="en-US"/>
-        </w:rPr>
-        <w:t xml:space="preserve">() function. </w:t>
+        <w:t xml:space="preserve">use the Python ord() function. </w:t>
       </w:r>
       <w:r>
         <w:rPr>

</xml_diff>

<commit_message>
mock 2: zadania 1 - 7
</commit_message>
<xml_diff>
--- a/02-TypesAndVariables/02-TypesAndVariables.docx
+++ b/02-TypesAndVariables/02-TypesAndVariables.docx
@@ -104,7 +104,19 @@
         <w:rPr>
           <w:lang w:val="en-US"/>
         </w:rPr>
-        <w:t>Python Operators section.</w:t>
+        <w:t>Java Boolean</w:t>
+      </w:r>
+      <w:r>
+        <w:rPr>
+          <w:lang w:val="en-US"/>
+        </w:rPr>
+        <w:t>s</w:t>
+      </w:r>
+      <w:r>
+        <w:rPr>
+          <w:lang w:val="en-US"/>
+        </w:rPr>
+        <w:t xml:space="preserve"> section.</w:t>
       </w:r>
     </w:p>
     <w:p>
@@ -240,15 +252,7 @@
         <w:pStyle w:val="Polecenie"/>
       </w:pPr>
       <w:r>
-        <w:t xml:space="preserve">Use </w:t>
-      </w:r>
-      <w:proofErr w:type="spellStart"/>
-      <w:r>
-        <w:t>VSCode</w:t>
-      </w:r>
-      <w:proofErr w:type="spellEnd"/>
-      <w:r>
-        <w:t xml:space="preserve"> t</w:t>
+        <w:t>Use VSCode t</w:t>
       </w:r>
       <w:r>
         <w:t>o create and run programs</w:t>
@@ -259,15 +263,7 @@
         <w:pStyle w:val="Polecenie"/>
       </w:pPr>
       <w:r>
-        <w:t xml:space="preserve">In </w:t>
-      </w:r>
-      <w:proofErr w:type="spellStart"/>
-      <w:r>
-        <w:t>VSCode</w:t>
-      </w:r>
-      <w:proofErr w:type="spellEnd"/>
-      <w:r>
-        <w:t>, open the folder 02-TypesAndVariables</w:t>
+        <w:t>In VSCode, open the folder 02-TypesAndVariables</w:t>
       </w:r>
       <w:r>
         <w:t xml:space="preserve"> available in your local repository</w:t>
@@ -313,13 +309,8 @@
         <w:t xml:space="preserve">your </w:t>
       </w:r>
       <w:r>
-        <w:t xml:space="preserve">remote repository on </w:t>
-      </w:r>
-      <w:proofErr w:type="spellStart"/>
-      <w:r>
-        <w:t>Github</w:t>
-      </w:r>
-      <w:proofErr w:type="spellEnd"/>
+        <w:t>remote repository on Github</w:t>
+      </w:r>
       <w:r>
         <w:t xml:space="preserve">. </w:t>
       </w:r>
@@ -402,15 +393,7 @@
         <w:pStyle w:val="Polecenie"/>
       </w:pPr>
       <w:r>
-        <w:t xml:space="preserve">Check if your remote </w:t>
-      </w:r>
-      <w:proofErr w:type="spellStart"/>
-      <w:r>
-        <w:t>Github</w:t>
-      </w:r>
-      <w:proofErr w:type="spellEnd"/>
-      <w:r>
-        <w:t xml:space="preserve"> repository contains all the programs you created.</w:t>
+        <w:t>Check if your remote Github repository contains all the programs you created.</w:t>
       </w:r>
     </w:p>
     <w:p>
@@ -1024,7 +1007,31 @@
         <w:rPr>
           <w:lang w:val="en-US"/>
         </w:rPr>
-        <w:t xml:space="preserve">Natural values 5, 1, 8, 6, 3 have been assigned to variables named n1, n2, n3, n4, n5. </w:t>
+        <w:t xml:space="preserve">Natural values </w:t>
+      </w:r>
+      <w:r>
+        <w:rPr>
+          <w:lang w:val="en-US"/>
+        </w:rPr>
+        <w:t>1</w:t>
+      </w:r>
+      <w:r>
+        <w:rPr>
+          <w:lang w:val="en-US"/>
+        </w:rPr>
+        <w:t>5, 1, 8, 6, 3</w:t>
+      </w:r>
+      <w:r>
+        <w:rPr>
+          <w:lang w:val="en-US"/>
+        </w:rPr>
+        <w:t>1</w:t>
+      </w:r>
+      <w:r>
+        <w:rPr>
+          <w:lang w:val="en-US"/>
+        </w:rPr>
+        <w:t xml:space="preserve"> have been assigned to variables named n1, n2, n3, n4, n5. </w:t>
       </w:r>
       <w:r>
         <w:rPr>
@@ -1227,49 +1234,19 @@
         <w:rPr>
           <w:lang w:val="en-US"/>
         </w:rPr>
-        <w:t xml:space="preserve">Let </w:t>
-      </w:r>
-      <w:r>
-        <w:rPr>
-          <w:lang w:val="en-US"/>
-        </w:rPr>
-        <w:t>three v</w:t>
-      </w:r>
-      <w:r>
-        <w:rPr>
-          <w:lang w:val="en-US"/>
-        </w:rPr>
-        <w:t>ariables</w:t>
-      </w:r>
-      <w:r>
-        <w:rPr>
-          <w:lang w:val="en-US"/>
-        </w:rPr>
-        <w:t>:</w:t>
-      </w:r>
-      <w:r>
-        <w:rPr>
-          <w:lang w:val="en-US"/>
-        </w:rPr>
-        <w:t xml:space="preserve"> name, age and height contain your personal data. Write a program that, using the f-strings</w:t>
-      </w:r>
-      <w:r>
-        <w:rPr>
-          <w:lang w:val="en-US"/>
-        </w:rPr>
-        <w:t>,</w:t>
-      </w:r>
-      <w:r>
-        <w:rPr>
-          <w:lang w:val="en-US"/>
-        </w:rPr>
-        <w:t xml:space="preserve"> </w:t>
-      </w:r>
-      <w:r>
-        <w:rPr>
-          <w:lang w:val="en-US"/>
-        </w:rPr>
-        <w:t>displays the following sentence:</w:t>
+        <w:t xml:space="preserve">Here is an example of displaying any text along </w:t>
+      </w:r>
+      <w:r>
+        <w:rPr>
+          <w:lang w:val="en-US"/>
+        </w:rPr>
+        <w:t>with the value of a variable</w:t>
+      </w:r>
+      <w:r>
+        <w:rPr>
+          <w:lang w:val="en-US"/>
+        </w:rPr>
+        <w:t xml:space="preserve"> using f-strings:</w:t>
       </w:r>
     </w:p>
     <w:p>
@@ -1290,45 +1267,105 @@
           <w:rFonts w:ascii="Courier New" w:hAnsi="Courier New" w:cs="Courier New"/>
           <w:lang w:val="en-US"/>
         </w:rPr>
-        <w:t xml:space="preserve">My name is ..., I am ... years old, and my height is ... cm. In 6 years I will be ... years old.  </w:t>
-      </w:r>
-    </w:p>
-    <w:p>
-      <w:pPr>
-        <w:pStyle w:val="Zadanie"/>
-        <w:rPr>
-          <w:lang w:val="en-US"/>
-        </w:rPr>
-      </w:pPr>
-      <w:r>
-        <w:rPr>
-          <w:lang w:val="en-US"/>
-        </w:rPr>
-        <w:t xml:space="preserve">Write a program that calculates and displays the income </w:t>
-      </w:r>
-      <w:r>
-        <w:rPr>
-          <w:lang w:val="en-US"/>
-        </w:rPr>
-        <w:t xml:space="preserve">of a family </w:t>
-      </w:r>
-      <w:r>
-        <w:rPr>
-          <w:lang w:val="en-US"/>
-        </w:rPr>
-        <w:t xml:space="preserve">per person. </w:t>
-      </w:r>
-      <w:r>
-        <w:rPr>
-          <w:lang w:val="en-US"/>
-        </w:rPr>
-        <w:t xml:space="preserve">To display the results in a readable form, use f-strings. </w:t>
-      </w:r>
-      <w:r>
-        <w:rPr>
-          <w:lang w:val="en-US"/>
-        </w:rPr>
-        <w:t>Sample result:</w:t>
+        <w:t>name</w:t>
+      </w:r>
+      <w:r>
+        <w:rPr>
+          <w:rFonts w:ascii="Courier New" w:hAnsi="Courier New" w:cs="Courier New"/>
+          <w:lang w:val="en-US"/>
+        </w:rPr>
+        <w:t xml:space="preserve"> = </w:t>
+      </w:r>
+      <w:r>
+        <w:rPr>
+          <w:rFonts w:ascii="Courier New" w:hAnsi="Courier New" w:cs="Courier New"/>
+          <w:lang w:val="en-US"/>
+        </w:rPr>
+        <w:t>"</w:t>
+      </w:r>
+      <w:r>
+        <w:rPr>
+          <w:rFonts w:ascii="Courier New" w:hAnsi="Courier New" w:cs="Courier New"/>
+          <w:lang w:val="en-US"/>
+        </w:rPr>
+        <w:t>Adam</w:t>
+      </w:r>
+      <w:r>
+        <w:rPr>
+          <w:rFonts w:ascii="Courier New" w:hAnsi="Courier New" w:cs="Courier New"/>
+          <w:lang w:val="en-US"/>
+        </w:rPr>
+        <w:t>"</w:t>
+      </w:r>
+      <w:r>
+        <w:rPr>
+          <w:rFonts w:ascii="Courier New" w:hAnsi="Courier New" w:cs="Courier New"/>
+          <w:lang w:val="en-US"/>
+        </w:rPr>
+        <w:br/>
+      </w:r>
+      <w:r>
+        <w:rPr>
+          <w:rFonts w:ascii="Courier New" w:hAnsi="Courier New" w:cs="Courier New"/>
+          <w:lang w:val="en-US"/>
+        </w:rPr>
+        <w:t>p</w:t>
+      </w:r>
+      <w:r>
+        <w:rPr>
+          <w:rFonts w:ascii="Courier New" w:hAnsi="Courier New" w:cs="Courier New"/>
+          <w:lang w:val="en-US"/>
+        </w:rPr>
+        <w:t>rint(</w:t>
+      </w:r>
+      <w:r>
+        <w:rPr>
+          <w:rFonts w:ascii="Courier New" w:hAnsi="Courier New" w:cs="Courier New"/>
+          <w:lang w:val="en-US"/>
+        </w:rPr>
+        <w:t>f</w:t>
+      </w:r>
+      <w:r>
+        <w:rPr>
+          <w:rFonts w:ascii="Courier New" w:hAnsi="Courier New" w:cs="Courier New"/>
+          <w:lang w:val="en-US"/>
+        </w:rPr>
+        <w:t>"I am {</w:t>
+      </w:r>
+      <w:r>
+        <w:rPr>
+          <w:rFonts w:ascii="Courier New" w:hAnsi="Courier New" w:cs="Courier New"/>
+          <w:lang w:val="en-US"/>
+        </w:rPr>
+        <w:t>name</w:t>
+      </w:r>
+      <w:r>
+        <w:rPr>
+          <w:rFonts w:ascii="Courier New" w:hAnsi="Courier New" w:cs="Courier New"/>
+          <w:lang w:val="en-US"/>
+        </w:rPr>
+        <w:t xml:space="preserve">}, </w:t>
+      </w:r>
+      <w:r>
+        <w:rPr>
+          <w:rFonts w:ascii="Courier New" w:hAnsi="Courier New" w:cs="Courier New"/>
+          <w:lang w:val="en-US"/>
+        </w:rPr>
+        <w:t>a student of this university</w:t>
+      </w:r>
+      <w:r>
+        <w:rPr>
+          <w:rFonts w:ascii="Courier New" w:hAnsi="Courier New" w:cs="Courier New"/>
+          <w:lang w:val="en-US"/>
+        </w:rPr>
+        <w:t>"</w:t>
+      </w:r>
+      <w:r>
+        <w:rPr>
+          <w:rFonts w:ascii="Courier New" w:hAnsi="Courier New" w:cs="Courier New"/>
+          <w:lang w:val="en-US"/>
+        </w:rPr>
+        <w:t>)</w:t>
       </w:r>
     </w:p>
     <w:p>
@@ -1340,155 +1377,38 @@
         </w:numPr>
         <w:ind w:left="1208"/>
         <w:rPr>
-          <w:rFonts w:ascii="Courier New" w:hAnsi="Courier New" w:cs="Courier New"/>
-          <w:lang w:val="en-US"/>
-        </w:rPr>
-      </w:pPr>
-      <w:r>
-        <w:rPr>
-          <w:rFonts w:ascii="Courier New" w:hAnsi="Courier New" w:cs="Courier New"/>
-          <w:lang w:val="en-US"/>
-        </w:rPr>
-        <w:t>Enter f</w:t>
-      </w:r>
-      <w:r>
-        <w:rPr>
-          <w:rFonts w:ascii="Courier New" w:hAnsi="Courier New" w:cs="Courier New"/>
-          <w:lang w:val="en-US"/>
-        </w:rPr>
-        <w:t>ather</w:t>
-      </w:r>
-      <w:r>
-        <w:rPr>
-          <w:rFonts w:ascii="Courier New" w:hAnsi="Courier New" w:cs="Courier New"/>
-          <w:lang w:val="en-US"/>
-        </w:rPr>
-        <w:t>’s</w:t>
-      </w:r>
-      <w:r>
-        <w:rPr>
-          <w:rFonts w:ascii="Courier New" w:hAnsi="Courier New" w:cs="Courier New"/>
-          <w:lang w:val="en-US"/>
-        </w:rPr>
-        <w:t xml:space="preserve"> income: …</w:t>
-      </w:r>
-      <w:r>
-        <w:rPr>
-          <w:rFonts w:ascii="Courier New" w:hAnsi="Courier New" w:cs="Courier New"/>
-          <w:lang w:val="en-US"/>
-        </w:rPr>
-        <w:br/>
-      </w:r>
-      <w:r>
-        <w:rPr>
-          <w:rFonts w:ascii="Courier New" w:hAnsi="Courier New" w:cs="Courier New"/>
-          <w:lang w:val="en-US"/>
-        </w:rPr>
-        <w:t>Enter m</w:t>
-      </w:r>
-      <w:r>
-        <w:rPr>
-          <w:rFonts w:ascii="Courier New" w:hAnsi="Courier New" w:cs="Courier New"/>
-          <w:lang w:val="en-US"/>
-        </w:rPr>
-        <w:t>other</w:t>
-      </w:r>
-      <w:r>
-        <w:rPr>
-          <w:rFonts w:ascii="Courier New" w:hAnsi="Courier New" w:cs="Courier New"/>
-          <w:lang w:val="en-US"/>
-        </w:rPr>
-        <w:t>’s</w:t>
-      </w:r>
-      <w:r>
-        <w:rPr>
-          <w:rFonts w:ascii="Courier New" w:hAnsi="Courier New" w:cs="Courier New"/>
-          <w:lang w:val="en-US"/>
-        </w:rPr>
-        <w:t xml:space="preserve"> income: …</w:t>
-      </w:r>
-      <w:r>
-        <w:rPr>
-          <w:rFonts w:ascii="Courier New" w:hAnsi="Courier New" w:cs="Courier New"/>
-          <w:lang w:val="en-US"/>
-        </w:rPr>
-        <w:br/>
-      </w:r>
-      <w:r>
-        <w:rPr>
-          <w:rFonts w:ascii="Courier New" w:hAnsi="Courier New" w:cs="Courier New"/>
-          <w:lang w:val="en-US"/>
-        </w:rPr>
-        <w:t>Enter n</w:t>
-      </w:r>
-      <w:r>
-        <w:rPr>
-          <w:rFonts w:ascii="Courier New" w:hAnsi="Courier New" w:cs="Courier New"/>
-          <w:lang w:val="en-US"/>
-        </w:rPr>
-        <w:t>umber of people in family: …</w:t>
-      </w:r>
-      <w:r>
-        <w:rPr>
-          <w:rFonts w:ascii="Courier New" w:hAnsi="Courier New" w:cs="Courier New"/>
-          <w:lang w:val="en-US"/>
-        </w:rPr>
-        <w:br/>
-      </w:r>
-      <w:r>
-        <w:rPr>
-          <w:rFonts w:ascii="Courier New" w:hAnsi="Courier New" w:cs="Courier New"/>
-          <w:lang w:val="en-US"/>
-        </w:rPr>
-        <w:t>Total income: …</w:t>
-      </w:r>
-      <w:r>
-        <w:rPr>
-          <w:rFonts w:ascii="Courier New" w:hAnsi="Courier New" w:cs="Courier New"/>
-          <w:lang w:val="en-US"/>
-        </w:rPr>
-        <w:br/>
-        <w:t xml:space="preserve">Income per person: … </w:t>
-      </w:r>
-    </w:p>
-    <w:p>
-      <w:pPr>
-        <w:pStyle w:val="Nagwek2"/>
-      </w:pPr>
-      <w:r>
-        <w:t>Data input</w:t>
-      </w:r>
-    </w:p>
-    <w:p>
-      <w:pPr>
-        <w:pStyle w:val="Zadanie"/>
-        <w:rPr>
-          <w:lang w:val="en-US"/>
-        </w:rPr>
-      </w:pPr>
-      <w:r>
-        <w:rPr>
-          <w:lang w:val="en-US"/>
-        </w:rPr>
-        <w:t xml:space="preserve">Write a program that </w:t>
-      </w:r>
-      <w:r>
-        <w:rPr>
-          <w:lang w:val="en-US"/>
-        </w:rPr>
-        <w:t>read</w:t>
-      </w:r>
-      <w:r>
-        <w:rPr>
-          <w:lang w:val="en-US"/>
-        </w:rPr>
-        <w:t>s</w:t>
-      </w:r>
-      <w:r>
-        <w:rPr>
-          <w:lang w:val="en-US"/>
-        </w:rPr>
-        <w:t xml:space="preserve"> your name and surname from the keyboard. Store this data in two separate variables. Then</w:t>
+          <w:lang w:val="en-US"/>
+        </w:rPr>
+      </w:pPr>
+      <w:r>
+        <w:rPr>
+          <w:lang w:val="en-US"/>
+        </w:rPr>
+        <w:t xml:space="preserve">Let </w:t>
+      </w:r>
+      <w:r>
+        <w:rPr>
+          <w:lang w:val="en-US"/>
+        </w:rPr>
+        <w:t>three v</w:t>
+      </w:r>
+      <w:r>
+        <w:rPr>
+          <w:lang w:val="en-US"/>
+        </w:rPr>
+        <w:t>ariables</w:t>
+      </w:r>
+      <w:r>
+        <w:rPr>
+          <w:lang w:val="en-US"/>
+        </w:rPr>
+        <w:t>:</w:t>
+      </w:r>
+      <w:r>
+        <w:rPr>
+          <w:lang w:val="en-US"/>
+        </w:rPr>
+        <w:t xml:space="preserve"> name, age and height contain your personal data. Write a program that, using f-strings</w:t>
       </w:r>
       <w:r>
         <w:rPr>
@@ -1500,13 +1420,13 @@
         <w:rPr>
           <w:lang w:val="en-US"/>
         </w:rPr>
-        <w:t xml:space="preserve"> display your first and last name separated by a single space.</w:t>
-      </w:r>
-      <w:r>
-        <w:rPr>
-          <w:lang w:val="en-US"/>
-        </w:rPr>
-        <w:t xml:space="preserve"> Sample result:</w:t>
+        <w:t xml:space="preserve"> </w:t>
+      </w:r>
+      <w:r>
+        <w:rPr>
+          <w:lang w:val="en-US"/>
+        </w:rPr>
+        <w:t>displays the following sentence:</w:t>
       </w:r>
     </w:p>
     <w:p>
@@ -1522,260 +1442,12 @@
           <w:lang w:val="en-US"/>
         </w:rPr>
       </w:pPr>
-      <w:proofErr w:type="spellStart"/>
-      <w:r>
-        <w:rPr>
-          <w:rFonts w:ascii="Courier New" w:hAnsi="Courier New" w:cs="Courier New"/>
-          <w:lang w:val="en-US"/>
-        </w:rPr>
-        <w:t>f</w:t>
-      </w:r>
-      <w:r>
-        <w:rPr>
-          <w:rFonts w:ascii="Courier New" w:hAnsi="Courier New" w:cs="Courier New"/>
-          <w:lang w:val="en-US"/>
-        </w:rPr>
-        <w:t>irst</w:t>
-      </w:r>
-      <w:r>
-        <w:rPr>
-          <w:rFonts w:ascii="Courier New" w:hAnsi="Courier New" w:cs="Courier New"/>
-          <w:lang w:val="en-US"/>
-        </w:rPr>
-        <w:t>_</w:t>
-      </w:r>
-      <w:r>
-        <w:rPr>
-          <w:rFonts w:ascii="Courier New" w:hAnsi="Courier New" w:cs="Courier New"/>
-          <w:lang w:val="en-US"/>
-        </w:rPr>
-        <w:t>name</w:t>
-      </w:r>
-      <w:proofErr w:type="spellEnd"/>
-      <w:r>
-        <w:rPr>
-          <w:rFonts w:ascii="Courier New" w:hAnsi="Courier New" w:cs="Courier New"/>
-          <w:lang w:val="en-US"/>
-        </w:rPr>
-        <w:t xml:space="preserve"> = input('Enter your </w:t>
-      </w:r>
-      <w:r>
-        <w:rPr>
-          <w:rFonts w:ascii="Courier New" w:hAnsi="Courier New" w:cs="Courier New"/>
-          <w:lang w:val="en-US"/>
-        </w:rPr>
-        <w:t xml:space="preserve">first </w:t>
-      </w:r>
-      <w:r>
-        <w:rPr>
-          <w:rFonts w:ascii="Courier New" w:hAnsi="Courier New" w:cs="Courier New"/>
-          <w:lang w:val="en-US"/>
-        </w:rPr>
-        <w:t>name: ')</w:t>
-      </w:r>
-      <w:r>
-        <w:rPr>
-          <w:rFonts w:ascii="Courier New" w:hAnsi="Courier New" w:cs="Courier New"/>
-          <w:lang w:val="en-US"/>
-        </w:rPr>
-        <w:br/>
-      </w:r>
-      <w:proofErr w:type="spellStart"/>
-      <w:r>
-        <w:rPr>
-          <w:rFonts w:ascii="Courier New" w:hAnsi="Courier New" w:cs="Courier New"/>
-          <w:lang w:val="en-US"/>
-        </w:rPr>
-        <w:t>last_name</w:t>
-      </w:r>
-      <w:proofErr w:type="spellEnd"/>
-      <w:r>
-        <w:rPr>
-          <w:rFonts w:ascii="Courier New" w:hAnsi="Courier New" w:cs="Courier New"/>
-          <w:lang w:val="en-US"/>
-        </w:rPr>
-        <w:t xml:space="preserve"> = input('Enter your </w:t>
-      </w:r>
-      <w:r>
-        <w:rPr>
-          <w:rFonts w:ascii="Courier New" w:hAnsi="Courier New" w:cs="Courier New"/>
-          <w:lang w:val="en-US"/>
-        </w:rPr>
-        <w:t xml:space="preserve">last </w:t>
-      </w:r>
-      <w:r>
-        <w:rPr>
-          <w:rFonts w:ascii="Courier New" w:hAnsi="Courier New" w:cs="Courier New"/>
-          <w:lang w:val="en-US"/>
-        </w:rPr>
-        <w:t>surname: ')</w:t>
-      </w:r>
-      <w:r>
-        <w:rPr>
-          <w:rFonts w:ascii="Courier New" w:hAnsi="Courier New" w:cs="Courier New"/>
-          <w:lang w:val="en-US"/>
-        </w:rPr>
-        <w:br/>
-      </w:r>
-      <w:proofErr w:type="spellStart"/>
-      <w:r>
-        <w:rPr>
-          <w:rFonts w:ascii="Courier New" w:hAnsi="Courier New" w:cs="Courier New"/>
-          <w:lang w:val="en-US"/>
-        </w:rPr>
-        <w:t>full</w:t>
-      </w:r>
-      <w:r>
-        <w:rPr>
-          <w:rFonts w:ascii="Courier New" w:hAnsi="Courier New" w:cs="Courier New"/>
-          <w:lang w:val="en-US"/>
-        </w:rPr>
-        <w:t>_</w:t>
-      </w:r>
-      <w:r>
-        <w:rPr>
-          <w:rFonts w:ascii="Courier New" w:hAnsi="Courier New" w:cs="Courier New"/>
-          <w:lang w:val="en-US"/>
-        </w:rPr>
-        <w:t>name</w:t>
-      </w:r>
-      <w:proofErr w:type="spellEnd"/>
-      <w:r>
-        <w:rPr>
-          <w:rFonts w:ascii="Courier New" w:hAnsi="Courier New" w:cs="Courier New"/>
-          <w:lang w:val="en-US"/>
-        </w:rPr>
-        <w:t xml:space="preserve"> = </w:t>
-      </w:r>
-      <w:proofErr w:type="spellStart"/>
-      <w:r>
-        <w:rPr>
-          <w:rFonts w:ascii="Courier New" w:hAnsi="Courier New" w:cs="Courier New"/>
-          <w:lang w:val="en-US"/>
-        </w:rPr>
-        <w:t>first_name</w:t>
-      </w:r>
-      <w:proofErr w:type="spellEnd"/>
-      <w:r>
-        <w:rPr>
-          <w:rFonts w:ascii="Courier New" w:hAnsi="Courier New" w:cs="Courier New"/>
-          <w:lang w:val="en-US"/>
-        </w:rPr>
-        <w:t xml:space="preserve"> + ' ' + </w:t>
-      </w:r>
-      <w:proofErr w:type="spellStart"/>
-      <w:r>
-        <w:rPr>
-          <w:rFonts w:ascii="Courier New" w:hAnsi="Courier New" w:cs="Courier New"/>
-          <w:lang w:val="en-US"/>
-        </w:rPr>
-        <w:t>last_</w:t>
-      </w:r>
-      <w:r>
-        <w:rPr>
-          <w:rFonts w:ascii="Courier New" w:hAnsi="Courier New" w:cs="Courier New"/>
-          <w:lang w:val="en-US"/>
-        </w:rPr>
-        <w:t>name</w:t>
-      </w:r>
-      <w:proofErr w:type="spellEnd"/>
-      <w:r>
-        <w:rPr>
-          <w:rFonts w:ascii="Courier New" w:hAnsi="Courier New" w:cs="Courier New"/>
-          <w:lang w:val="en-US"/>
-        </w:rPr>
-        <w:br/>
-        <w:t>print(</w:t>
-      </w:r>
-      <w:proofErr w:type="spellStart"/>
-      <w:r>
-        <w:rPr>
-          <w:rFonts w:ascii="Courier New" w:hAnsi="Courier New" w:cs="Courier New"/>
-          <w:lang w:val="en-US"/>
-        </w:rPr>
-        <w:t>f</w:t>
-      </w:r>
-      <w:r>
-        <w:rPr>
-          <w:rFonts w:ascii="Courier New" w:hAnsi="Courier New" w:cs="Courier New"/>
-          <w:lang w:val="en-US"/>
-        </w:rPr>
-        <w:t>'Your</w:t>
-      </w:r>
-      <w:proofErr w:type="spellEnd"/>
-      <w:r>
-        <w:rPr>
-          <w:rFonts w:ascii="Courier New" w:hAnsi="Courier New" w:cs="Courier New"/>
-          <w:lang w:val="en-US"/>
-        </w:rPr>
-        <w:t xml:space="preserve"> </w:t>
-      </w:r>
-      <w:proofErr w:type="spellStart"/>
-      <w:r>
-        <w:rPr>
-          <w:rFonts w:ascii="Courier New" w:hAnsi="Courier New" w:cs="Courier New"/>
-          <w:lang w:val="en-US"/>
-        </w:rPr>
-        <w:t>fullname</w:t>
-      </w:r>
-      <w:proofErr w:type="spellEnd"/>
-      <w:r>
-        <w:rPr>
-          <w:rFonts w:ascii="Courier New" w:hAnsi="Courier New" w:cs="Courier New"/>
-          <w:lang w:val="en-US"/>
-        </w:rPr>
-        <w:t xml:space="preserve"> is</w:t>
-      </w:r>
-      <w:r>
-        <w:rPr>
-          <w:rFonts w:ascii="Courier New" w:hAnsi="Courier New" w:cs="Courier New"/>
-          <w:lang w:val="en-US"/>
-        </w:rPr>
-        <w:t xml:space="preserve"> </w:t>
-      </w:r>
-      <w:r>
-        <w:rPr>
-          <w:rFonts w:ascii="Courier New" w:hAnsi="Courier New" w:cs="Courier New"/>
-          <w:lang w:val="en-US"/>
-        </w:rPr>
-        <w:t>{</w:t>
-      </w:r>
-      <w:proofErr w:type="spellStart"/>
-      <w:r>
-        <w:rPr>
-          <w:rFonts w:ascii="Courier New" w:hAnsi="Courier New" w:cs="Courier New"/>
-          <w:lang w:val="en-US"/>
-        </w:rPr>
-        <w:t>full</w:t>
-      </w:r>
-      <w:r>
-        <w:rPr>
-          <w:rFonts w:ascii="Courier New" w:hAnsi="Courier New" w:cs="Courier New"/>
-          <w:lang w:val="en-US"/>
-        </w:rPr>
-        <w:t>_</w:t>
-      </w:r>
-      <w:r>
-        <w:rPr>
-          <w:rFonts w:ascii="Courier New" w:hAnsi="Courier New" w:cs="Courier New"/>
-          <w:lang w:val="en-US"/>
-        </w:rPr>
-        <w:t>name</w:t>
-      </w:r>
-      <w:proofErr w:type="spellEnd"/>
-      <w:r>
-        <w:rPr>
-          <w:rFonts w:ascii="Courier New" w:hAnsi="Courier New" w:cs="Courier New"/>
-          <w:lang w:val="en-US"/>
-        </w:rPr>
-        <w:t>}</w:t>
-      </w:r>
-      <w:r>
-        <w:rPr>
-          <w:rFonts w:ascii="Courier New" w:hAnsi="Courier New" w:cs="Courier New"/>
-          <w:lang w:val="en-US"/>
-        </w:rPr>
-        <w:t>')</w:t>
+      <w:r>
+        <w:rPr>
+          <w:rFonts w:ascii="Courier New" w:hAnsi="Courier New" w:cs="Courier New"/>
+          <w:lang w:val="en-US"/>
+        </w:rPr>
+        <w:t xml:space="preserve">My name is ..., I am ... years old, and my height is ... cm. In 6 years I will be ... years old.  </w:t>
       </w:r>
     </w:p>
     <w:p>
@@ -1789,7 +1461,31 @@
         <w:rPr>
           <w:lang w:val="en-US"/>
         </w:rPr>
-        <w:t>Write a program that calculates the surface area of a cube. Read the length of the side of the cube from the keyboard. Take into account that the input() function returns a string, not a number. To convert a string to a number, use the int() function. Sample result:</w:t>
+        <w:t xml:space="preserve">Write a program that calculates and displays the income </w:t>
+      </w:r>
+      <w:r>
+        <w:rPr>
+          <w:lang w:val="en-US"/>
+        </w:rPr>
+        <w:t xml:space="preserve">of a family </w:t>
+      </w:r>
+      <w:r>
+        <w:rPr>
+          <w:lang w:val="en-US"/>
+        </w:rPr>
+        <w:t xml:space="preserve">per person. </w:t>
+      </w:r>
+      <w:r>
+        <w:rPr>
+          <w:lang w:val="en-US"/>
+        </w:rPr>
+        <w:t xml:space="preserve">To display the results in a readable form, use f-strings. </w:t>
+      </w:r>
+      <w:r>
+        <w:rPr>
+          <w:lang w:val="en-US"/>
+        </w:rPr>
+        <w:t>Sample result:</w:t>
       </w:r>
     </w:p>
     <w:p>
@@ -1810,7 +1506,14 @@
           <w:rFonts w:ascii="Courier New" w:hAnsi="Courier New" w:cs="Courier New"/>
           <w:lang w:val="en-US"/>
         </w:rPr>
-        <w:t>Enter cube side: 6</w:t>
+        <w:t xml:space="preserve">father_income = </w:t>
+      </w:r>
+      <w:r>
+        <w:rPr>
+          <w:rFonts w:ascii="Courier New" w:hAnsi="Courier New" w:cs="Courier New"/>
+          <w:lang w:val="en-US"/>
+        </w:rPr>
+        <w:t>5450</w:t>
       </w:r>
       <w:r>
         <w:rPr>
@@ -1818,7 +1521,133 @@
           <w:lang w:val="en-US"/>
         </w:rPr>
         <w:br/>
-        <w:t>The surface area of a cube with side 6 is 216</w:t>
+      </w:r>
+      <w:r>
+        <w:rPr>
+          <w:rFonts w:ascii="Courier New" w:hAnsi="Courier New" w:cs="Courier New"/>
+          <w:lang w:val="en-US"/>
+        </w:rPr>
+        <w:t>m</w:t>
+      </w:r>
+      <w:r>
+        <w:rPr>
+          <w:rFonts w:ascii="Courier New" w:hAnsi="Courier New" w:cs="Courier New"/>
+          <w:lang w:val="en-US"/>
+        </w:rPr>
+        <w:t>other</w:t>
+      </w:r>
+      <w:r>
+        <w:rPr>
+          <w:rFonts w:ascii="Courier New" w:hAnsi="Courier New" w:cs="Courier New"/>
+          <w:lang w:val="en-US"/>
+        </w:rPr>
+        <w:t>_</w:t>
+      </w:r>
+      <w:r>
+        <w:rPr>
+          <w:rFonts w:ascii="Courier New" w:hAnsi="Courier New" w:cs="Courier New"/>
+          <w:lang w:val="en-US"/>
+        </w:rPr>
+        <w:t>income</w:t>
+      </w:r>
+      <w:r>
+        <w:rPr>
+          <w:rFonts w:ascii="Courier New" w:hAnsi="Courier New" w:cs="Courier New"/>
+          <w:lang w:val="en-US"/>
+        </w:rPr>
+        <w:t xml:space="preserve"> = </w:t>
+      </w:r>
+      <w:r>
+        <w:rPr>
+          <w:rFonts w:ascii="Courier New" w:hAnsi="Courier New" w:cs="Courier New"/>
+          <w:lang w:val="en-US"/>
+        </w:rPr>
+        <w:t>4920</w:t>
+      </w:r>
+      <w:r>
+        <w:rPr>
+          <w:rFonts w:ascii="Courier New" w:hAnsi="Courier New" w:cs="Courier New"/>
+          <w:lang w:val="en-US"/>
+        </w:rPr>
+        <w:br/>
+      </w:r>
+      <w:r>
+        <w:rPr>
+          <w:rFonts w:ascii="Courier New" w:hAnsi="Courier New" w:cs="Courier New"/>
+          <w:lang w:val="en-US"/>
+        </w:rPr>
+        <w:t>n</w:t>
+      </w:r>
+      <w:r>
+        <w:rPr>
+          <w:rFonts w:ascii="Courier New" w:hAnsi="Courier New" w:cs="Courier New"/>
+          <w:lang w:val="en-US"/>
+        </w:rPr>
+        <w:t>umber</w:t>
+      </w:r>
+      <w:r>
+        <w:rPr>
+          <w:rFonts w:ascii="Courier New" w:hAnsi="Courier New" w:cs="Courier New"/>
+          <w:lang w:val="en-US"/>
+        </w:rPr>
+        <w:t>_</w:t>
+      </w:r>
+      <w:r>
+        <w:rPr>
+          <w:rFonts w:ascii="Courier New" w:hAnsi="Courier New" w:cs="Courier New"/>
+          <w:lang w:val="en-US"/>
+        </w:rPr>
+        <w:t>of</w:t>
+      </w:r>
+      <w:r>
+        <w:rPr>
+          <w:rFonts w:ascii="Courier New" w:hAnsi="Courier New" w:cs="Courier New"/>
+          <w:lang w:val="en-US"/>
+        </w:rPr>
+        <w:t>_</w:t>
+      </w:r>
+      <w:r>
+        <w:rPr>
+          <w:rFonts w:ascii="Courier New" w:hAnsi="Courier New" w:cs="Courier New"/>
+          <w:lang w:val="en-US"/>
+        </w:rPr>
+        <w:t xml:space="preserve">people </w:t>
+      </w:r>
+      <w:r>
+        <w:rPr>
+          <w:rFonts w:ascii="Courier New" w:hAnsi="Courier New" w:cs="Courier New"/>
+          <w:lang w:val="en-US"/>
+        </w:rPr>
+        <w:t xml:space="preserve">= </w:t>
+      </w:r>
+      <w:r>
+        <w:rPr>
+          <w:rFonts w:ascii="Courier New" w:hAnsi="Courier New" w:cs="Courier New"/>
+          <w:lang w:val="en-US"/>
+        </w:rPr>
+        <w:t>5</w:t>
+      </w:r>
+      <w:r>
+        <w:rPr>
+          <w:rFonts w:ascii="Courier New" w:hAnsi="Courier New" w:cs="Courier New"/>
+          <w:lang w:val="en-US"/>
+        </w:rPr>
+        <w:br/>
+      </w:r>
+      <w:r>
+        <w:rPr>
+          <w:rFonts w:ascii="Courier New" w:hAnsi="Courier New" w:cs="Courier New"/>
+          <w:lang w:val="en-US"/>
+        </w:rPr>
+        <w:t>Total income: …</w:t>
+      </w:r>
+      <w:r>
+        <w:rPr>
+          <w:rFonts w:ascii="Courier New" w:hAnsi="Courier New" w:cs="Courier New"/>
+          <w:lang w:val="en-US"/>
+        </w:rPr>
+        <w:br/>
+        <w:t xml:space="preserve">Income per person: … </w:t>
       </w:r>
     </w:p>
     <w:p>
@@ -1826,7 +1655,7 @@
         <w:pStyle w:val="Nagwek2"/>
       </w:pPr>
       <w:r>
-        <w:t>Algorithms</w:t>
+        <w:t>Data input</w:t>
       </w:r>
     </w:p>
     <w:p>
@@ -1840,7 +1669,43 @@
         <w:rPr>
           <w:lang w:val="en-US"/>
         </w:rPr>
-        <w:t>The radius of the circle has the value 5, stored in a variable. Write a program that calculates the area and circumference of the circle. Use the algorithm below.</w:t>
+        <w:t xml:space="preserve">Write a program that </w:t>
+      </w:r>
+      <w:r>
+        <w:rPr>
+          <w:lang w:val="en-US"/>
+        </w:rPr>
+        <w:t>read</w:t>
+      </w:r>
+      <w:r>
+        <w:rPr>
+          <w:lang w:val="en-US"/>
+        </w:rPr>
+        <w:t>s</w:t>
+      </w:r>
+      <w:r>
+        <w:rPr>
+          <w:lang w:val="en-US"/>
+        </w:rPr>
+        <w:t xml:space="preserve"> your name and surname from the keyboard. Store this data in two separate variables. Then</w:t>
+      </w:r>
+      <w:r>
+        <w:rPr>
+          <w:lang w:val="en-US"/>
+        </w:rPr>
+        <w:t>,</w:t>
+      </w:r>
+      <w:r>
+        <w:rPr>
+          <w:lang w:val="en-US"/>
+        </w:rPr>
+        <w:t xml:space="preserve"> display your first and last name separated by a single space.</w:t>
+      </w:r>
+      <w:r>
+        <w:rPr>
+          <w:lang w:val="en-US"/>
+        </w:rPr>
+        <w:t xml:space="preserve"> Sample result:</w:t>
       </w:r>
     </w:p>
     <w:p>
@@ -1861,6 +1726,270 @@
           <w:rFonts w:ascii="Courier New" w:hAnsi="Courier New" w:cs="Courier New"/>
           <w:lang w:val="en-US"/>
         </w:rPr>
+        <w:t>f</w:t>
+      </w:r>
+      <w:r>
+        <w:rPr>
+          <w:rFonts w:ascii="Courier New" w:hAnsi="Courier New" w:cs="Courier New"/>
+          <w:lang w:val="en-US"/>
+        </w:rPr>
+        <w:t>irst</w:t>
+      </w:r>
+      <w:r>
+        <w:rPr>
+          <w:rFonts w:ascii="Courier New" w:hAnsi="Courier New" w:cs="Courier New"/>
+          <w:lang w:val="en-US"/>
+        </w:rPr>
+        <w:t>_</w:t>
+      </w:r>
+      <w:r>
+        <w:rPr>
+          <w:rFonts w:ascii="Courier New" w:hAnsi="Courier New" w:cs="Courier New"/>
+          <w:lang w:val="en-US"/>
+        </w:rPr>
+        <w:t xml:space="preserve">name = input('Enter your </w:t>
+      </w:r>
+      <w:r>
+        <w:rPr>
+          <w:rFonts w:ascii="Courier New" w:hAnsi="Courier New" w:cs="Courier New"/>
+          <w:lang w:val="en-US"/>
+        </w:rPr>
+        <w:t xml:space="preserve">first </w:t>
+      </w:r>
+      <w:r>
+        <w:rPr>
+          <w:rFonts w:ascii="Courier New" w:hAnsi="Courier New" w:cs="Courier New"/>
+          <w:lang w:val="en-US"/>
+        </w:rPr>
+        <w:t>name: ')</w:t>
+      </w:r>
+      <w:r>
+        <w:rPr>
+          <w:rFonts w:ascii="Courier New" w:hAnsi="Courier New" w:cs="Courier New"/>
+          <w:lang w:val="en-US"/>
+        </w:rPr>
+        <w:br/>
+      </w:r>
+      <w:r>
+        <w:rPr>
+          <w:rFonts w:ascii="Courier New" w:hAnsi="Courier New" w:cs="Courier New"/>
+          <w:lang w:val="en-US"/>
+        </w:rPr>
+        <w:t>last_name</w:t>
+      </w:r>
+      <w:r>
+        <w:rPr>
+          <w:rFonts w:ascii="Courier New" w:hAnsi="Courier New" w:cs="Courier New"/>
+          <w:lang w:val="en-US"/>
+        </w:rPr>
+        <w:t xml:space="preserve"> = input('Enter your </w:t>
+      </w:r>
+      <w:r>
+        <w:rPr>
+          <w:rFonts w:ascii="Courier New" w:hAnsi="Courier New" w:cs="Courier New"/>
+          <w:lang w:val="en-US"/>
+        </w:rPr>
+        <w:t xml:space="preserve">last </w:t>
+      </w:r>
+      <w:r>
+        <w:rPr>
+          <w:rFonts w:ascii="Courier New" w:hAnsi="Courier New" w:cs="Courier New"/>
+          <w:lang w:val="en-US"/>
+        </w:rPr>
+        <w:t>surname: ')</w:t>
+      </w:r>
+      <w:r>
+        <w:rPr>
+          <w:rFonts w:ascii="Courier New" w:hAnsi="Courier New" w:cs="Courier New"/>
+          <w:lang w:val="en-US"/>
+        </w:rPr>
+        <w:br/>
+        <w:t>full</w:t>
+      </w:r>
+      <w:r>
+        <w:rPr>
+          <w:rFonts w:ascii="Courier New" w:hAnsi="Courier New" w:cs="Courier New"/>
+          <w:lang w:val="en-US"/>
+        </w:rPr>
+        <w:t>_</w:t>
+      </w:r>
+      <w:r>
+        <w:rPr>
+          <w:rFonts w:ascii="Courier New" w:hAnsi="Courier New" w:cs="Courier New"/>
+          <w:lang w:val="en-US"/>
+        </w:rPr>
+        <w:t xml:space="preserve">name = </w:t>
+      </w:r>
+      <w:r>
+        <w:rPr>
+          <w:rFonts w:ascii="Courier New" w:hAnsi="Courier New" w:cs="Courier New"/>
+          <w:lang w:val="en-US"/>
+        </w:rPr>
+        <w:t>first_name</w:t>
+      </w:r>
+      <w:r>
+        <w:rPr>
+          <w:rFonts w:ascii="Courier New" w:hAnsi="Courier New" w:cs="Courier New"/>
+          <w:lang w:val="en-US"/>
+        </w:rPr>
+        <w:t xml:space="preserve"> + ' ' + </w:t>
+      </w:r>
+      <w:r>
+        <w:rPr>
+          <w:rFonts w:ascii="Courier New" w:hAnsi="Courier New" w:cs="Courier New"/>
+          <w:lang w:val="en-US"/>
+        </w:rPr>
+        <w:t>last_</w:t>
+      </w:r>
+      <w:r>
+        <w:rPr>
+          <w:rFonts w:ascii="Courier New" w:hAnsi="Courier New" w:cs="Courier New"/>
+          <w:lang w:val="en-US"/>
+        </w:rPr>
+        <w:t>name</w:t>
+      </w:r>
+      <w:r>
+        <w:rPr>
+          <w:rFonts w:ascii="Courier New" w:hAnsi="Courier New" w:cs="Courier New"/>
+          <w:lang w:val="en-US"/>
+        </w:rPr>
+        <w:br/>
+        <w:t>print(</w:t>
+      </w:r>
+      <w:r>
+        <w:rPr>
+          <w:rFonts w:ascii="Courier New" w:hAnsi="Courier New" w:cs="Courier New"/>
+          <w:lang w:val="en-US"/>
+        </w:rPr>
+        <w:t>f</w:t>
+      </w:r>
+      <w:r>
+        <w:rPr>
+          <w:rFonts w:ascii="Courier New" w:hAnsi="Courier New" w:cs="Courier New"/>
+          <w:lang w:val="en-US"/>
+        </w:rPr>
+        <w:t>'Your fullname is</w:t>
+      </w:r>
+      <w:r>
+        <w:rPr>
+          <w:rFonts w:ascii="Courier New" w:hAnsi="Courier New" w:cs="Courier New"/>
+          <w:lang w:val="en-US"/>
+        </w:rPr>
+        <w:t xml:space="preserve"> </w:t>
+      </w:r>
+      <w:r>
+        <w:rPr>
+          <w:rFonts w:ascii="Courier New" w:hAnsi="Courier New" w:cs="Courier New"/>
+          <w:lang w:val="en-US"/>
+        </w:rPr>
+        <w:t>{full</w:t>
+      </w:r>
+      <w:r>
+        <w:rPr>
+          <w:rFonts w:ascii="Courier New" w:hAnsi="Courier New" w:cs="Courier New"/>
+          <w:lang w:val="en-US"/>
+        </w:rPr>
+        <w:t>_</w:t>
+      </w:r>
+      <w:r>
+        <w:rPr>
+          <w:rFonts w:ascii="Courier New" w:hAnsi="Courier New" w:cs="Courier New"/>
+          <w:lang w:val="en-US"/>
+        </w:rPr>
+        <w:t>name}</w:t>
+      </w:r>
+      <w:r>
+        <w:rPr>
+          <w:rFonts w:ascii="Courier New" w:hAnsi="Courier New" w:cs="Courier New"/>
+          <w:lang w:val="en-US"/>
+        </w:rPr>
+        <w:t>')</w:t>
+      </w:r>
+    </w:p>
+    <w:p>
+      <w:pPr>
+        <w:pStyle w:val="Zadanie"/>
+        <w:rPr>
+          <w:lang w:val="en-US"/>
+        </w:rPr>
+      </w:pPr>
+      <w:r>
+        <w:rPr>
+          <w:lang w:val="en-US"/>
+        </w:rPr>
+        <w:t>Write a program that calculates the surface area of a cube. Read the length of the side of the cube from the keyboard. Take into account that the input() function returns a string, not a number. To convert a string to a number, use the int() function. Sample result:</w:t>
+      </w:r>
+    </w:p>
+    <w:p>
+      <w:pPr>
+        <w:pStyle w:val="Zadanie"/>
+        <w:numPr>
+          <w:ilvl w:val="0"/>
+          <w:numId w:val="0"/>
+        </w:numPr>
+        <w:ind w:left="1208"/>
+        <w:rPr>
+          <w:rFonts w:ascii="Courier New" w:hAnsi="Courier New" w:cs="Courier New"/>
+          <w:lang w:val="en-US"/>
+        </w:rPr>
+      </w:pPr>
+      <w:r>
+        <w:rPr>
+          <w:rFonts w:ascii="Courier New" w:hAnsi="Courier New" w:cs="Courier New"/>
+          <w:lang w:val="en-US"/>
+        </w:rPr>
+        <w:t>Enter cube side: 6</w:t>
+      </w:r>
+      <w:r>
+        <w:rPr>
+          <w:rFonts w:ascii="Courier New" w:hAnsi="Courier New" w:cs="Courier New"/>
+          <w:lang w:val="en-US"/>
+        </w:rPr>
+        <w:br/>
+        <w:t>The surface area of a cube with side 6 is 216</w:t>
+      </w:r>
+    </w:p>
+    <w:p>
+      <w:pPr>
+        <w:pStyle w:val="Nagwek2"/>
+      </w:pPr>
+      <w:r>
+        <w:lastRenderedPageBreak/>
+        <w:t>Algorithms</w:t>
+      </w:r>
+    </w:p>
+    <w:p>
+      <w:pPr>
+        <w:pStyle w:val="Zadanie"/>
+        <w:rPr>
+          <w:lang w:val="en-US"/>
+        </w:rPr>
+      </w:pPr>
+      <w:r>
+        <w:rPr>
+          <w:lang w:val="en-US"/>
+        </w:rPr>
+        <w:t>The radius of the circle has the value 5, stored in a variable. Write a program that calculates the area and circumference of the circle. Use the algorithm below.</w:t>
+      </w:r>
+    </w:p>
+    <w:p>
+      <w:pPr>
+        <w:pStyle w:val="Zadanie"/>
+        <w:numPr>
+          <w:ilvl w:val="0"/>
+          <w:numId w:val="0"/>
+        </w:numPr>
+        <w:ind w:left="1208"/>
+        <w:rPr>
+          <w:rFonts w:ascii="Courier New" w:hAnsi="Courier New" w:cs="Courier New"/>
+          <w:lang w:val="en-US"/>
+        </w:rPr>
+      </w:pPr>
+      <w:r>
+        <w:rPr>
+          <w:rFonts w:ascii="Courier New" w:hAnsi="Courier New" w:cs="Courier New"/>
+          <w:lang w:val="en-US"/>
+        </w:rPr>
         <w:t>#####</w:t>
       </w:r>
       <w:r>
@@ -1877,13 +2006,6 @@
           <w:lang w:val="en-US"/>
         </w:rPr>
         <w:br/>
-      </w:r>
-      <w:r>
-        <w:rPr>
-          <w:rFonts w:ascii="Courier New" w:hAnsi="Courier New" w:cs="Courier New"/>
-          <w:lang w:val="en-US"/>
-        </w:rPr>
-        <w:lastRenderedPageBreak/>
         <w:t>##</w:t>
       </w:r>
       <w:r>
@@ -3682,7 +3804,6 @@
         <w:lastRenderedPageBreak/>
         <w:t xml:space="preserve">Enter password: </w:t>
       </w:r>
-      <w:proofErr w:type="spellStart"/>
       <w:r>
         <w:rPr>
           <w:rFonts w:ascii="Courier New" w:hAnsi="Courier New" w:cs="Courier New"/>
@@ -3690,7 +3811,6 @@
         </w:rPr>
         <w:t>qwertyXX</w:t>
       </w:r>
-      <w:proofErr w:type="spellEnd"/>
       <w:r>
         <w:rPr>
           <w:rFonts w:ascii="Courier New" w:hAnsi="Courier New" w:cs="Courier New"/>
@@ -4081,21 +4201,7 @@
         <w:rPr>
           <w:lang w:val="en-US"/>
         </w:rPr>
-        <w:t xml:space="preserve">The employee file contains the employee's data in a descriptive form. Write a program in which the </w:t>
-      </w:r>
-      <w:proofErr w:type="spellStart"/>
-      <w:r>
-        <w:rPr>
-          <w:lang w:val="en-US"/>
-        </w:rPr>
-        <w:t>personal_data</w:t>
-      </w:r>
-      <w:proofErr w:type="spellEnd"/>
-      <w:r>
-        <w:rPr>
-          <w:lang w:val="en-US"/>
-        </w:rPr>
-        <w:t xml:space="preserve"> variable contains employee data:</w:t>
+        <w:t>The employee file contains the employee's data in a descriptive form. Write a program in which the personal_data variable contains employee data:</w:t>
       </w:r>
     </w:p>
     <w:p>
@@ -4805,21 +4911,7 @@
         <w:rPr>
           <w:lang w:val="en-US"/>
         </w:rPr>
-        <w:t xml:space="preserve">use the Python </w:t>
-      </w:r>
-      <w:proofErr w:type="spellStart"/>
-      <w:r>
-        <w:rPr>
-          <w:lang w:val="en-US"/>
-        </w:rPr>
-        <w:t>ord</w:t>
-      </w:r>
-      <w:proofErr w:type="spellEnd"/>
-      <w:r>
-        <w:rPr>
-          <w:lang w:val="en-US"/>
-        </w:rPr>
-        <w:t xml:space="preserve">() function. </w:t>
+        <w:t xml:space="preserve">use the Python ord() function. </w:t>
       </w:r>
       <w:r>
         <w:rPr>

</xml_diff>

<commit_message>
Revert "mock 2: zadania 1 - 7"
This reverts commit ecbac3f38991641668df8c45d7f8cc1545de7ef4.
</commit_message>
<xml_diff>
--- a/02-TypesAndVariables/02-TypesAndVariables.docx
+++ b/02-TypesAndVariables/02-TypesAndVariables.docx
@@ -104,19 +104,7 @@
         <w:rPr>
           <w:lang w:val="en-US"/>
         </w:rPr>
-        <w:t>Java Boolean</w:t>
-      </w:r>
-      <w:r>
-        <w:rPr>
-          <w:lang w:val="en-US"/>
-        </w:rPr>
-        <w:t>s</w:t>
-      </w:r>
-      <w:r>
-        <w:rPr>
-          <w:lang w:val="en-US"/>
-        </w:rPr>
-        <w:t xml:space="preserve"> section.</w:t>
+        <w:t>Python Operators section.</w:t>
       </w:r>
     </w:p>
     <w:p>
@@ -252,7 +240,15 @@
         <w:pStyle w:val="Polecenie"/>
       </w:pPr>
       <w:r>
-        <w:t>Use VSCode t</w:t>
+        <w:t xml:space="preserve">Use </w:t>
+      </w:r>
+      <w:proofErr w:type="spellStart"/>
+      <w:r>
+        <w:t>VSCode</w:t>
+      </w:r>
+      <w:proofErr w:type="spellEnd"/>
+      <w:r>
+        <w:t xml:space="preserve"> t</w:t>
       </w:r>
       <w:r>
         <w:t>o create and run programs</w:t>
@@ -263,7 +259,15 @@
         <w:pStyle w:val="Polecenie"/>
       </w:pPr>
       <w:r>
-        <w:t>In VSCode, open the folder 02-TypesAndVariables</w:t>
+        <w:t xml:space="preserve">In </w:t>
+      </w:r>
+      <w:proofErr w:type="spellStart"/>
+      <w:r>
+        <w:t>VSCode</w:t>
+      </w:r>
+      <w:proofErr w:type="spellEnd"/>
+      <w:r>
+        <w:t>, open the folder 02-TypesAndVariables</w:t>
       </w:r>
       <w:r>
         <w:t xml:space="preserve"> available in your local repository</w:t>
@@ -309,8 +313,13 @@
         <w:t xml:space="preserve">your </w:t>
       </w:r>
       <w:r>
-        <w:t>remote repository on Github</w:t>
-      </w:r>
+        <w:t xml:space="preserve">remote repository on </w:t>
+      </w:r>
+      <w:proofErr w:type="spellStart"/>
+      <w:r>
+        <w:t>Github</w:t>
+      </w:r>
+      <w:proofErr w:type="spellEnd"/>
       <w:r>
         <w:t xml:space="preserve">. </w:t>
       </w:r>
@@ -393,7 +402,15 @@
         <w:pStyle w:val="Polecenie"/>
       </w:pPr>
       <w:r>
-        <w:t>Check if your remote Github repository contains all the programs you created.</w:t>
+        <w:t xml:space="preserve">Check if your remote </w:t>
+      </w:r>
+      <w:proofErr w:type="spellStart"/>
+      <w:r>
+        <w:t>Github</w:t>
+      </w:r>
+      <w:proofErr w:type="spellEnd"/>
+      <w:r>
+        <w:t xml:space="preserve"> repository contains all the programs you created.</w:t>
       </w:r>
     </w:p>
     <w:p>
@@ -1007,31 +1024,7 @@
         <w:rPr>
           <w:lang w:val="en-US"/>
         </w:rPr>
-        <w:t xml:space="preserve">Natural values </w:t>
-      </w:r>
-      <w:r>
-        <w:rPr>
-          <w:lang w:val="en-US"/>
-        </w:rPr>
-        <w:t>1</w:t>
-      </w:r>
-      <w:r>
-        <w:rPr>
-          <w:lang w:val="en-US"/>
-        </w:rPr>
-        <w:t>5, 1, 8, 6, 3</w:t>
-      </w:r>
-      <w:r>
-        <w:rPr>
-          <w:lang w:val="en-US"/>
-        </w:rPr>
-        <w:t>1</w:t>
-      </w:r>
-      <w:r>
-        <w:rPr>
-          <w:lang w:val="en-US"/>
-        </w:rPr>
-        <w:t xml:space="preserve"> have been assigned to variables named n1, n2, n3, n4, n5. </w:t>
+        <w:t xml:space="preserve">Natural values 5, 1, 8, 6, 3 have been assigned to variables named n1, n2, n3, n4, n5. </w:t>
       </w:r>
       <w:r>
         <w:rPr>
@@ -1234,19 +1227,49 @@
         <w:rPr>
           <w:lang w:val="en-US"/>
         </w:rPr>
-        <w:t xml:space="preserve">Here is an example of displaying any text along </w:t>
-      </w:r>
-      <w:r>
-        <w:rPr>
-          <w:lang w:val="en-US"/>
-        </w:rPr>
-        <w:t>with the value of a variable</w:t>
-      </w:r>
-      <w:r>
-        <w:rPr>
-          <w:lang w:val="en-US"/>
-        </w:rPr>
-        <w:t xml:space="preserve"> using f-strings:</w:t>
+        <w:t xml:space="preserve">Let </w:t>
+      </w:r>
+      <w:r>
+        <w:rPr>
+          <w:lang w:val="en-US"/>
+        </w:rPr>
+        <w:t>three v</w:t>
+      </w:r>
+      <w:r>
+        <w:rPr>
+          <w:lang w:val="en-US"/>
+        </w:rPr>
+        <w:t>ariables</w:t>
+      </w:r>
+      <w:r>
+        <w:rPr>
+          <w:lang w:val="en-US"/>
+        </w:rPr>
+        <w:t>:</w:t>
+      </w:r>
+      <w:r>
+        <w:rPr>
+          <w:lang w:val="en-US"/>
+        </w:rPr>
+        <w:t xml:space="preserve"> name, age and height contain your personal data. Write a program that, using the f-strings</w:t>
+      </w:r>
+      <w:r>
+        <w:rPr>
+          <w:lang w:val="en-US"/>
+        </w:rPr>
+        <w:t>,</w:t>
+      </w:r>
+      <w:r>
+        <w:rPr>
+          <w:lang w:val="en-US"/>
+        </w:rPr>
+        <w:t xml:space="preserve"> </w:t>
+      </w:r>
+      <w:r>
+        <w:rPr>
+          <w:lang w:val="en-US"/>
+        </w:rPr>
+        <w:t>displays the following sentence:</w:t>
       </w:r>
     </w:p>
     <w:p>
@@ -1267,105 +1290,45 @@
           <w:rFonts w:ascii="Courier New" w:hAnsi="Courier New" w:cs="Courier New"/>
           <w:lang w:val="en-US"/>
         </w:rPr>
-        <w:t>name</w:t>
-      </w:r>
-      <w:r>
-        <w:rPr>
-          <w:rFonts w:ascii="Courier New" w:hAnsi="Courier New" w:cs="Courier New"/>
-          <w:lang w:val="en-US"/>
-        </w:rPr>
-        <w:t xml:space="preserve"> = </w:t>
-      </w:r>
-      <w:r>
-        <w:rPr>
-          <w:rFonts w:ascii="Courier New" w:hAnsi="Courier New" w:cs="Courier New"/>
-          <w:lang w:val="en-US"/>
-        </w:rPr>
-        <w:t>"</w:t>
-      </w:r>
-      <w:r>
-        <w:rPr>
-          <w:rFonts w:ascii="Courier New" w:hAnsi="Courier New" w:cs="Courier New"/>
-          <w:lang w:val="en-US"/>
-        </w:rPr>
-        <w:t>Adam</w:t>
-      </w:r>
-      <w:r>
-        <w:rPr>
-          <w:rFonts w:ascii="Courier New" w:hAnsi="Courier New" w:cs="Courier New"/>
-          <w:lang w:val="en-US"/>
-        </w:rPr>
-        <w:t>"</w:t>
-      </w:r>
-      <w:r>
-        <w:rPr>
-          <w:rFonts w:ascii="Courier New" w:hAnsi="Courier New" w:cs="Courier New"/>
-          <w:lang w:val="en-US"/>
-        </w:rPr>
-        <w:br/>
-      </w:r>
-      <w:r>
-        <w:rPr>
-          <w:rFonts w:ascii="Courier New" w:hAnsi="Courier New" w:cs="Courier New"/>
-          <w:lang w:val="en-US"/>
-        </w:rPr>
-        <w:t>p</w:t>
-      </w:r>
-      <w:r>
-        <w:rPr>
-          <w:rFonts w:ascii="Courier New" w:hAnsi="Courier New" w:cs="Courier New"/>
-          <w:lang w:val="en-US"/>
-        </w:rPr>
-        <w:t>rint(</w:t>
-      </w:r>
-      <w:r>
-        <w:rPr>
-          <w:rFonts w:ascii="Courier New" w:hAnsi="Courier New" w:cs="Courier New"/>
-          <w:lang w:val="en-US"/>
-        </w:rPr>
-        <w:t>f</w:t>
-      </w:r>
-      <w:r>
-        <w:rPr>
-          <w:rFonts w:ascii="Courier New" w:hAnsi="Courier New" w:cs="Courier New"/>
-          <w:lang w:val="en-US"/>
-        </w:rPr>
-        <w:t>"I am {</w:t>
-      </w:r>
-      <w:r>
-        <w:rPr>
-          <w:rFonts w:ascii="Courier New" w:hAnsi="Courier New" w:cs="Courier New"/>
-          <w:lang w:val="en-US"/>
-        </w:rPr>
-        <w:t>name</w:t>
-      </w:r>
-      <w:r>
-        <w:rPr>
-          <w:rFonts w:ascii="Courier New" w:hAnsi="Courier New" w:cs="Courier New"/>
-          <w:lang w:val="en-US"/>
-        </w:rPr>
-        <w:t xml:space="preserve">}, </w:t>
-      </w:r>
-      <w:r>
-        <w:rPr>
-          <w:rFonts w:ascii="Courier New" w:hAnsi="Courier New" w:cs="Courier New"/>
-          <w:lang w:val="en-US"/>
-        </w:rPr>
-        <w:t>a student of this university</w:t>
-      </w:r>
-      <w:r>
-        <w:rPr>
-          <w:rFonts w:ascii="Courier New" w:hAnsi="Courier New" w:cs="Courier New"/>
-          <w:lang w:val="en-US"/>
-        </w:rPr>
-        <w:t>"</w:t>
-      </w:r>
-      <w:r>
-        <w:rPr>
-          <w:rFonts w:ascii="Courier New" w:hAnsi="Courier New" w:cs="Courier New"/>
-          <w:lang w:val="en-US"/>
-        </w:rPr>
-        <w:t>)</w:t>
+        <w:t xml:space="preserve">My name is ..., I am ... years old, and my height is ... cm. In 6 years I will be ... years old.  </w:t>
+      </w:r>
+    </w:p>
+    <w:p>
+      <w:pPr>
+        <w:pStyle w:val="Zadanie"/>
+        <w:rPr>
+          <w:lang w:val="en-US"/>
+        </w:rPr>
+      </w:pPr>
+      <w:r>
+        <w:rPr>
+          <w:lang w:val="en-US"/>
+        </w:rPr>
+        <w:t xml:space="preserve">Write a program that calculates and displays the income </w:t>
+      </w:r>
+      <w:r>
+        <w:rPr>
+          <w:lang w:val="en-US"/>
+        </w:rPr>
+        <w:t xml:space="preserve">of a family </w:t>
+      </w:r>
+      <w:r>
+        <w:rPr>
+          <w:lang w:val="en-US"/>
+        </w:rPr>
+        <w:t xml:space="preserve">per person. </w:t>
+      </w:r>
+      <w:r>
+        <w:rPr>
+          <w:lang w:val="en-US"/>
+        </w:rPr>
+        <w:t xml:space="preserve">To display the results in a readable form, use f-strings. </w:t>
+      </w:r>
+      <w:r>
+        <w:rPr>
+          <w:lang w:val="en-US"/>
+        </w:rPr>
+        <w:t>Sample result:</w:t>
       </w:r>
     </w:p>
     <w:p>
@@ -1377,38 +1340,155 @@
         </w:numPr>
         <w:ind w:left="1208"/>
         <w:rPr>
-          <w:lang w:val="en-US"/>
-        </w:rPr>
-      </w:pPr>
-      <w:r>
-        <w:rPr>
-          <w:lang w:val="en-US"/>
-        </w:rPr>
-        <w:t xml:space="preserve">Let </w:t>
-      </w:r>
-      <w:r>
-        <w:rPr>
-          <w:lang w:val="en-US"/>
-        </w:rPr>
-        <w:t>three v</w:t>
-      </w:r>
-      <w:r>
-        <w:rPr>
-          <w:lang w:val="en-US"/>
-        </w:rPr>
-        <w:t>ariables</w:t>
-      </w:r>
-      <w:r>
-        <w:rPr>
-          <w:lang w:val="en-US"/>
-        </w:rPr>
-        <w:t>:</w:t>
-      </w:r>
-      <w:r>
-        <w:rPr>
-          <w:lang w:val="en-US"/>
-        </w:rPr>
-        <w:t xml:space="preserve"> name, age and height contain your personal data. Write a program that, using f-strings</w:t>
+          <w:rFonts w:ascii="Courier New" w:hAnsi="Courier New" w:cs="Courier New"/>
+          <w:lang w:val="en-US"/>
+        </w:rPr>
+      </w:pPr>
+      <w:r>
+        <w:rPr>
+          <w:rFonts w:ascii="Courier New" w:hAnsi="Courier New" w:cs="Courier New"/>
+          <w:lang w:val="en-US"/>
+        </w:rPr>
+        <w:t>Enter f</w:t>
+      </w:r>
+      <w:r>
+        <w:rPr>
+          <w:rFonts w:ascii="Courier New" w:hAnsi="Courier New" w:cs="Courier New"/>
+          <w:lang w:val="en-US"/>
+        </w:rPr>
+        <w:t>ather</w:t>
+      </w:r>
+      <w:r>
+        <w:rPr>
+          <w:rFonts w:ascii="Courier New" w:hAnsi="Courier New" w:cs="Courier New"/>
+          <w:lang w:val="en-US"/>
+        </w:rPr>
+        <w:t>’s</w:t>
+      </w:r>
+      <w:r>
+        <w:rPr>
+          <w:rFonts w:ascii="Courier New" w:hAnsi="Courier New" w:cs="Courier New"/>
+          <w:lang w:val="en-US"/>
+        </w:rPr>
+        <w:t xml:space="preserve"> income: …</w:t>
+      </w:r>
+      <w:r>
+        <w:rPr>
+          <w:rFonts w:ascii="Courier New" w:hAnsi="Courier New" w:cs="Courier New"/>
+          <w:lang w:val="en-US"/>
+        </w:rPr>
+        <w:br/>
+      </w:r>
+      <w:r>
+        <w:rPr>
+          <w:rFonts w:ascii="Courier New" w:hAnsi="Courier New" w:cs="Courier New"/>
+          <w:lang w:val="en-US"/>
+        </w:rPr>
+        <w:t>Enter m</w:t>
+      </w:r>
+      <w:r>
+        <w:rPr>
+          <w:rFonts w:ascii="Courier New" w:hAnsi="Courier New" w:cs="Courier New"/>
+          <w:lang w:val="en-US"/>
+        </w:rPr>
+        <w:t>other</w:t>
+      </w:r>
+      <w:r>
+        <w:rPr>
+          <w:rFonts w:ascii="Courier New" w:hAnsi="Courier New" w:cs="Courier New"/>
+          <w:lang w:val="en-US"/>
+        </w:rPr>
+        <w:t>’s</w:t>
+      </w:r>
+      <w:r>
+        <w:rPr>
+          <w:rFonts w:ascii="Courier New" w:hAnsi="Courier New" w:cs="Courier New"/>
+          <w:lang w:val="en-US"/>
+        </w:rPr>
+        <w:t xml:space="preserve"> income: …</w:t>
+      </w:r>
+      <w:r>
+        <w:rPr>
+          <w:rFonts w:ascii="Courier New" w:hAnsi="Courier New" w:cs="Courier New"/>
+          <w:lang w:val="en-US"/>
+        </w:rPr>
+        <w:br/>
+      </w:r>
+      <w:r>
+        <w:rPr>
+          <w:rFonts w:ascii="Courier New" w:hAnsi="Courier New" w:cs="Courier New"/>
+          <w:lang w:val="en-US"/>
+        </w:rPr>
+        <w:t>Enter n</w:t>
+      </w:r>
+      <w:r>
+        <w:rPr>
+          <w:rFonts w:ascii="Courier New" w:hAnsi="Courier New" w:cs="Courier New"/>
+          <w:lang w:val="en-US"/>
+        </w:rPr>
+        <w:t>umber of people in family: …</w:t>
+      </w:r>
+      <w:r>
+        <w:rPr>
+          <w:rFonts w:ascii="Courier New" w:hAnsi="Courier New" w:cs="Courier New"/>
+          <w:lang w:val="en-US"/>
+        </w:rPr>
+        <w:br/>
+      </w:r>
+      <w:r>
+        <w:rPr>
+          <w:rFonts w:ascii="Courier New" w:hAnsi="Courier New" w:cs="Courier New"/>
+          <w:lang w:val="en-US"/>
+        </w:rPr>
+        <w:t>Total income: …</w:t>
+      </w:r>
+      <w:r>
+        <w:rPr>
+          <w:rFonts w:ascii="Courier New" w:hAnsi="Courier New" w:cs="Courier New"/>
+          <w:lang w:val="en-US"/>
+        </w:rPr>
+        <w:br/>
+        <w:t xml:space="preserve">Income per person: … </w:t>
+      </w:r>
+    </w:p>
+    <w:p>
+      <w:pPr>
+        <w:pStyle w:val="Nagwek2"/>
+      </w:pPr>
+      <w:r>
+        <w:t>Data input</w:t>
+      </w:r>
+    </w:p>
+    <w:p>
+      <w:pPr>
+        <w:pStyle w:val="Zadanie"/>
+        <w:rPr>
+          <w:lang w:val="en-US"/>
+        </w:rPr>
+      </w:pPr>
+      <w:r>
+        <w:rPr>
+          <w:lang w:val="en-US"/>
+        </w:rPr>
+        <w:t xml:space="preserve">Write a program that </w:t>
+      </w:r>
+      <w:r>
+        <w:rPr>
+          <w:lang w:val="en-US"/>
+        </w:rPr>
+        <w:t>read</w:t>
+      </w:r>
+      <w:r>
+        <w:rPr>
+          <w:lang w:val="en-US"/>
+        </w:rPr>
+        <w:t>s</w:t>
+      </w:r>
+      <w:r>
+        <w:rPr>
+          <w:lang w:val="en-US"/>
+        </w:rPr>
+        <w:t xml:space="preserve"> your name and surname from the keyboard. Store this data in two separate variables. Then</w:t>
       </w:r>
       <w:r>
         <w:rPr>
@@ -1420,13 +1500,13 @@
         <w:rPr>
           <w:lang w:val="en-US"/>
         </w:rPr>
-        <w:t xml:space="preserve"> </w:t>
-      </w:r>
-      <w:r>
-        <w:rPr>
-          <w:lang w:val="en-US"/>
-        </w:rPr>
-        <w:t>displays the following sentence:</w:t>
+        <w:t xml:space="preserve"> display your first and last name separated by a single space.</w:t>
+      </w:r>
+      <w:r>
+        <w:rPr>
+          <w:lang w:val="en-US"/>
+        </w:rPr>
+        <w:t xml:space="preserve"> Sample result:</w:t>
       </w:r>
     </w:p>
     <w:p>
@@ -1442,12 +1522,260 @@
           <w:lang w:val="en-US"/>
         </w:rPr>
       </w:pPr>
-      <w:r>
-        <w:rPr>
-          <w:rFonts w:ascii="Courier New" w:hAnsi="Courier New" w:cs="Courier New"/>
-          <w:lang w:val="en-US"/>
-        </w:rPr>
-        <w:t xml:space="preserve">My name is ..., I am ... years old, and my height is ... cm. In 6 years I will be ... years old.  </w:t>
+      <w:proofErr w:type="spellStart"/>
+      <w:r>
+        <w:rPr>
+          <w:rFonts w:ascii="Courier New" w:hAnsi="Courier New" w:cs="Courier New"/>
+          <w:lang w:val="en-US"/>
+        </w:rPr>
+        <w:t>f</w:t>
+      </w:r>
+      <w:r>
+        <w:rPr>
+          <w:rFonts w:ascii="Courier New" w:hAnsi="Courier New" w:cs="Courier New"/>
+          <w:lang w:val="en-US"/>
+        </w:rPr>
+        <w:t>irst</w:t>
+      </w:r>
+      <w:r>
+        <w:rPr>
+          <w:rFonts w:ascii="Courier New" w:hAnsi="Courier New" w:cs="Courier New"/>
+          <w:lang w:val="en-US"/>
+        </w:rPr>
+        <w:t>_</w:t>
+      </w:r>
+      <w:r>
+        <w:rPr>
+          <w:rFonts w:ascii="Courier New" w:hAnsi="Courier New" w:cs="Courier New"/>
+          <w:lang w:val="en-US"/>
+        </w:rPr>
+        <w:t>name</w:t>
+      </w:r>
+      <w:proofErr w:type="spellEnd"/>
+      <w:r>
+        <w:rPr>
+          <w:rFonts w:ascii="Courier New" w:hAnsi="Courier New" w:cs="Courier New"/>
+          <w:lang w:val="en-US"/>
+        </w:rPr>
+        <w:t xml:space="preserve"> = input('Enter your </w:t>
+      </w:r>
+      <w:r>
+        <w:rPr>
+          <w:rFonts w:ascii="Courier New" w:hAnsi="Courier New" w:cs="Courier New"/>
+          <w:lang w:val="en-US"/>
+        </w:rPr>
+        <w:t xml:space="preserve">first </w:t>
+      </w:r>
+      <w:r>
+        <w:rPr>
+          <w:rFonts w:ascii="Courier New" w:hAnsi="Courier New" w:cs="Courier New"/>
+          <w:lang w:val="en-US"/>
+        </w:rPr>
+        <w:t>name: ')</w:t>
+      </w:r>
+      <w:r>
+        <w:rPr>
+          <w:rFonts w:ascii="Courier New" w:hAnsi="Courier New" w:cs="Courier New"/>
+          <w:lang w:val="en-US"/>
+        </w:rPr>
+        <w:br/>
+      </w:r>
+      <w:proofErr w:type="spellStart"/>
+      <w:r>
+        <w:rPr>
+          <w:rFonts w:ascii="Courier New" w:hAnsi="Courier New" w:cs="Courier New"/>
+          <w:lang w:val="en-US"/>
+        </w:rPr>
+        <w:t>last_name</w:t>
+      </w:r>
+      <w:proofErr w:type="spellEnd"/>
+      <w:r>
+        <w:rPr>
+          <w:rFonts w:ascii="Courier New" w:hAnsi="Courier New" w:cs="Courier New"/>
+          <w:lang w:val="en-US"/>
+        </w:rPr>
+        <w:t xml:space="preserve"> = input('Enter your </w:t>
+      </w:r>
+      <w:r>
+        <w:rPr>
+          <w:rFonts w:ascii="Courier New" w:hAnsi="Courier New" w:cs="Courier New"/>
+          <w:lang w:val="en-US"/>
+        </w:rPr>
+        <w:t xml:space="preserve">last </w:t>
+      </w:r>
+      <w:r>
+        <w:rPr>
+          <w:rFonts w:ascii="Courier New" w:hAnsi="Courier New" w:cs="Courier New"/>
+          <w:lang w:val="en-US"/>
+        </w:rPr>
+        <w:t>surname: ')</w:t>
+      </w:r>
+      <w:r>
+        <w:rPr>
+          <w:rFonts w:ascii="Courier New" w:hAnsi="Courier New" w:cs="Courier New"/>
+          <w:lang w:val="en-US"/>
+        </w:rPr>
+        <w:br/>
+      </w:r>
+      <w:proofErr w:type="spellStart"/>
+      <w:r>
+        <w:rPr>
+          <w:rFonts w:ascii="Courier New" w:hAnsi="Courier New" w:cs="Courier New"/>
+          <w:lang w:val="en-US"/>
+        </w:rPr>
+        <w:t>full</w:t>
+      </w:r>
+      <w:r>
+        <w:rPr>
+          <w:rFonts w:ascii="Courier New" w:hAnsi="Courier New" w:cs="Courier New"/>
+          <w:lang w:val="en-US"/>
+        </w:rPr>
+        <w:t>_</w:t>
+      </w:r>
+      <w:r>
+        <w:rPr>
+          <w:rFonts w:ascii="Courier New" w:hAnsi="Courier New" w:cs="Courier New"/>
+          <w:lang w:val="en-US"/>
+        </w:rPr>
+        <w:t>name</w:t>
+      </w:r>
+      <w:proofErr w:type="spellEnd"/>
+      <w:r>
+        <w:rPr>
+          <w:rFonts w:ascii="Courier New" w:hAnsi="Courier New" w:cs="Courier New"/>
+          <w:lang w:val="en-US"/>
+        </w:rPr>
+        <w:t xml:space="preserve"> = </w:t>
+      </w:r>
+      <w:proofErr w:type="spellStart"/>
+      <w:r>
+        <w:rPr>
+          <w:rFonts w:ascii="Courier New" w:hAnsi="Courier New" w:cs="Courier New"/>
+          <w:lang w:val="en-US"/>
+        </w:rPr>
+        <w:t>first_name</w:t>
+      </w:r>
+      <w:proofErr w:type="spellEnd"/>
+      <w:r>
+        <w:rPr>
+          <w:rFonts w:ascii="Courier New" w:hAnsi="Courier New" w:cs="Courier New"/>
+          <w:lang w:val="en-US"/>
+        </w:rPr>
+        <w:t xml:space="preserve"> + ' ' + </w:t>
+      </w:r>
+      <w:proofErr w:type="spellStart"/>
+      <w:r>
+        <w:rPr>
+          <w:rFonts w:ascii="Courier New" w:hAnsi="Courier New" w:cs="Courier New"/>
+          <w:lang w:val="en-US"/>
+        </w:rPr>
+        <w:t>last_</w:t>
+      </w:r>
+      <w:r>
+        <w:rPr>
+          <w:rFonts w:ascii="Courier New" w:hAnsi="Courier New" w:cs="Courier New"/>
+          <w:lang w:val="en-US"/>
+        </w:rPr>
+        <w:t>name</w:t>
+      </w:r>
+      <w:proofErr w:type="spellEnd"/>
+      <w:r>
+        <w:rPr>
+          <w:rFonts w:ascii="Courier New" w:hAnsi="Courier New" w:cs="Courier New"/>
+          <w:lang w:val="en-US"/>
+        </w:rPr>
+        <w:br/>
+        <w:t>print(</w:t>
+      </w:r>
+      <w:proofErr w:type="spellStart"/>
+      <w:r>
+        <w:rPr>
+          <w:rFonts w:ascii="Courier New" w:hAnsi="Courier New" w:cs="Courier New"/>
+          <w:lang w:val="en-US"/>
+        </w:rPr>
+        <w:t>f</w:t>
+      </w:r>
+      <w:r>
+        <w:rPr>
+          <w:rFonts w:ascii="Courier New" w:hAnsi="Courier New" w:cs="Courier New"/>
+          <w:lang w:val="en-US"/>
+        </w:rPr>
+        <w:t>'Your</w:t>
+      </w:r>
+      <w:proofErr w:type="spellEnd"/>
+      <w:r>
+        <w:rPr>
+          <w:rFonts w:ascii="Courier New" w:hAnsi="Courier New" w:cs="Courier New"/>
+          <w:lang w:val="en-US"/>
+        </w:rPr>
+        <w:t xml:space="preserve"> </w:t>
+      </w:r>
+      <w:proofErr w:type="spellStart"/>
+      <w:r>
+        <w:rPr>
+          <w:rFonts w:ascii="Courier New" w:hAnsi="Courier New" w:cs="Courier New"/>
+          <w:lang w:val="en-US"/>
+        </w:rPr>
+        <w:t>fullname</w:t>
+      </w:r>
+      <w:proofErr w:type="spellEnd"/>
+      <w:r>
+        <w:rPr>
+          <w:rFonts w:ascii="Courier New" w:hAnsi="Courier New" w:cs="Courier New"/>
+          <w:lang w:val="en-US"/>
+        </w:rPr>
+        <w:t xml:space="preserve"> is</w:t>
+      </w:r>
+      <w:r>
+        <w:rPr>
+          <w:rFonts w:ascii="Courier New" w:hAnsi="Courier New" w:cs="Courier New"/>
+          <w:lang w:val="en-US"/>
+        </w:rPr>
+        <w:t xml:space="preserve"> </w:t>
+      </w:r>
+      <w:r>
+        <w:rPr>
+          <w:rFonts w:ascii="Courier New" w:hAnsi="Courier New" w:cs="Courier New"/>
+          <w:lang w:val="en-US"/>
+        </w:rPr>
+        <w:t>{</w:t>
+      </w:r>
+      <w:proofErr w:type="spellStart"/>
+      <w:r>
+        <w:rPr>
+          <w:rFonts w:ascii="Courier New" w:hAnsi="Courier New" w:cs="Courier New"/>
+          <w:lang w:val="en-US"/>
+        </w:rPr>
+        <w:t>full</w:t>
+      </w:r>
+      <w:r>
+        <w:rPr>
+          <w:rFonts w:ascii="Courier New" w:hAnsi="Courier New" w:cs="Courier New"/>
+          <w:lang w:val="en-US"/>
+        </w:rPr>
+        <w:t>_</w:t>
+      </w:r>
+      <w:r>
+        <w:rPr>
+          <w:rFonts w:ascii="Courier New" w:hAnsi="Courier New" w:cs="Courier New"/>
+          <w:lang w:val="en-US"/>
+        </w:rPr>
+        <w:t>name</w:t>
+      </w:r>
+      <w:proofErr w:type="spellEnd"/>
+      <w:r>
+        <w:rPr>
+          <w:rFonts w:ascii="Courier New" w:hAnsi="Courier New" w:cs="Courier New"/>
+          <w:lang w:val="en-US"/>
+        </w:rPr>
+        <w:t>}</w:t>
+      </w:r>
+      <w:r>
+        <w:rPr>
+          <w:rFonts w:ascii="Courier New" w:hAnsi="Courier New" w:cs="Courier New"/>
+          <w:lang w:val="en-US"/>
+        </w:rPr>
+        <w:t>')</w:t>
       </w:r>
     </w:p>
     <w:p>
@@ -1461,31 +1789,7 @@
         <w:rPr>
           <w:lang w:val="en-US"/>
         </w:rPr>
-        <w:t xml:space="preserve">Write a program that calculates and displays the income </w:t>
-      </w:r>
-      <w:r>
-        <w:rPr>
-          <w:lang w:val="en-US"/>
-        </w:rPr>
-        <w:t xml:space="preserve">of a family </w:t>
-      </w:r>
-      <w:r>
-        <w:rPr>
-          <w:lang w:val="en-US"/>
-        </w:rPr>
-        <w:t xml:space="preserve">per person. </w:t>
-      </w:r>
-      <w:r>
-        <w:rPr>
-          <w:lang w:val="en-US"/>
-        </w:rPr>
-        <w:t xml:space="preserve">To display the results in a readable form, use f-strings. </w:t>
-      </w:r>
-      <w:r>
-        <w:rPr>
-          <w:lang w:val="en-US"/>
-        </w:rPr>
-        <w:t>Sample result:</w:t>
+        <w:t>Write a program that calculates the surface area of a cube. Read the length of the side of the cube from the keyboard. Take into account that the input() function returns a string, not a number. To convert a string to a number, use the int() function. Sample result:</w:t>
       </w:r>
     </w:p>
     <w:p>
@@ -1506,14 +1810,7 @@
           <w:rFonts w:ascii="Courier New" w:hAnsi="Courier New" w:cs="Courier New"/>
           <w:lang w:val="en-US"/>
         </w:rPr>
-        <w:t xml:space="preserve">father_income = </w:t>
-      </w:r>
-      <w:r>
-        <w:rPr>
-          <w:rFonts w:ascii="Courier New" w:hAnsi="Courier New" w:cs="Courier New"/>
-          <w:lang w:val="en-US"/>
-        </w:rPr>
-        <w:t>5450</w:t>
+        <w:t>Enter cube side: 6</w:t>
       </w:r>
       <w:r>
         <w:rPr>
@@ -1521,133 +1818,7 @@
           <w:lang w:val="en-US"/>
         </w:rPr>
         <w:br/>
-      </w:r>
-      <w:r>
-        <w:rPr>
-          <w:rFonts w:ascii="Courier New" w:hAnsi="Courier New" w:cs="Courier New"/>
-          <w:lang w:val="en-US"/>
-        </w:rPr>
-        <w:t>m</w:t>
-      </w:r>
-      <w:r>
-        <w:rPr>
-          <w:rFonts w:ascii="Courier New" w:hAnsi="Courier New" w:cs="Courier New"/>
-          <w:lang w:val="en-US"/>
-        </w:rPr>
-        <w:t>other</w:t>
-      </w:r>
-      <w:r>
-        <w:rPr>
-          <w:rFonts w:ascii="Courier New" w:hAnsi="Courier New" w:cs="Courier New"/>
-          <w:lang w:val="en-US"/>
-        </w:rPr>
-        <w:t>_</w:t>
-      </w:r>
-      <w:r>
-        <w:rPr>
-          <w:rFonts w:ascii="Courier New" w:hAnsi="Courier New" w:cs="Courier New"/>
-          <w:lang w:val="en-US"/>
-        </w:rPr>
-        <w:t>income</w:t>
-      </w:r>
-      <w:r>
-        <w:rPr>
-          <w:rFonts w:ascii="Courier New" w:hAnsi="Courier New" w:cs="Courier New"/>
-          <w:lang w:val="en-US"/>
-        </w:rPr>
-        <w:t xml:space="preserve"> = </w:t>
-      </w:r>
-      <w:r>
-        <w:rPr>
-          <w:rFonts w:ascii="Courier New" w:hAnsi="Courier New" w:cs="Courier New"/>
-          <w:lang w:val="en-US"/>
-        </w:rPr>
-        <w:t>4920</w:t>
-      </w:r>
-      <w:r>
-        <w:rPr>
-          <w:rFonts w:ascii="Courier New" w:hAnsi="Courier New" w:cs="Courier New"/>
-          <w:lang w:val="en-US"/>
-        </w:rPr>
-        <w:br/>
-      </w:r>
-      <w:r>
-        <w:rPr>
-          <w:rFonts w:ascii="Courier New" w:hAnsi="Courier New" w:cs="Courier New"/>
-          <w:lang w:val="en-US"/>
-        </w:rPr>
-        <w:t>n</w:t>
-      </w:r>
-      <w:r>
-        <w:rPr>
-          <w:rFonts w:ascii="Courier New" w:hAnsi="Courier New" w:cs="Courier New"/>
-          <w:lang w:val="en-US"/>
-        </w:rPr>
-        <w:t>umber</w:t>
-      </w:r>
-      <w:r>
-        <w:rPr>
-          <w:rFonts w:ascii="Courier New" w:hAnsi="Courier New" w:cs="Courier New"/>
-          <w:lang w:val="en-US"/>
-        </w:rPr>
-        <w:t>_</w:t>
-      </w:r>
-      <w:r>
-        <w:rPr>
-          <w:rFonts w:ascii="Courier New" w:hAnsi="Courier New" w:cs="Courier New"/>
-          <w:lang w:val="en-US"/>
-        </w:rPr>
-        <w:t>of</w:t>
-      </w:r>
-      <w:r>
-        <w:rPr>
-          <w:rFonts w:ascii="Courier New" w:hAnsi="Courier New" w:cs="Courier New"/>
-          <w:lang w:val="en-US"/>
-        </w:rPr>
-        <w:t>_</w:t>
-      </w:r>
-      <w:r>
-        <w:rPr>
-          <w:rFonts w:ascii="Courier New" w:hAnsi="Courier New" w:cs="Courier New"/>
-          <w:lang w:val="en-US"/>
-        </w:rPr>
-        <w:t xml:space="preserve">people </w:t>
-      </w:r>
-      <w:r>
-        <w:rPr>
-          <w:rFonts w:ascii="Courier New" w:hAnsi="Courier New" w:cs="Courier New"/>
-          <w:lang w:val="en-US"/>
-        </w:rPr>
-        <w:t xml:space="preserve">= </w:t>
-      </w:r>
-      <w:r>
-        <w:rPr>
-          <w:rFonts w:ascii="Courier New" w:hAnsi="Courier New" w:cs="Courier New"/>
-          <w:lang w:val="en-US"/>
-        </w:rPr>
-        <w:t>5</w:t>
-      </w:r>
-      <w:r>
-        <w:rPr>
-          <w:rFonts w:ascii="Courier New" w:hAnsi="Courier New" w:cs="Courier New"/>
-          <w:lang w:val="en-US"/>
-        </w:rPr>
-        <w:br/>
-      </w:r>
-      <w:r>
-        <w:rPr>
-          <w:rFonts w:ascii="Courier New" w:hAnsi="Courier New" w:cs="Courier New"/>
-          <w:lang w:val="en-US"/>
-        </w:rPr>
-        <w:t>Total income: …</w:t>
-      </w:r>
-      <w:r>
-        <w:rPr>
-          <w:rFonts w:ascii="Courier New" w:hAnsi="Courier New" w:cs="Courier New"/>
-          <w:lang w:val="en-US"/>
-        </w:rPr>
-        <w:br/>
-        <w:t xml:space="preserve">Income per person: … </w:t>
+        <w:t>The surface area of a cube with side 6 is 216</w:t>
       </w:r>
     </w:p>
     <w:p>
@@ -1655,7 +1826,7 @@
         <w:pStyle w:val="Nagwek2"/>
       </w:pPr>
       <w:r>
-        <w:t>Data input</w:t>
+        <w:t>Algorithms</w:t>
       </w:r>
     </w:p>
     <w:p>
@@ -1669,43 +1840,7 @@
         <w:rPr>
           <w:lang w:val="en-US"/>
         </w:rPr>
-        <w:t xml:space="preserve">Write a program that </w:t>
-      </w:r>
-      <w:r>
-        <w:rPr>
-          <w:lang w:val="en-US"/>
-        </w:rPr>
-        <w:t>read</w:t>
-      </w:r>
-      <w:r>
-        <w:rPr>
-          <w:lang w:val="en-US"/>
-        </w:rPr>
-        <w:t>s</w:t>
-      </w:r>
-      <w:r>
-        <w:rPr>
-          <w:lang w:val="en-US"/>
-        </w:rPr>
-        <w:t xml:space="preserve"> your name and surname from the keyboard. Store this data in two separate variables. Then</w:t>
-      </w:r>
-      <w:r>
-        <w:rPr>
-          <w:lang w:val="en-US"/>
-        </w:rPr>
-        <w:t>,</w:t>
-      </w:r>
-      <w:r>
-        <w:rPr>
-          <w:lang w:val="en-US"/>
-        </w:rPr>
-        <w:t xml:space="preserve"> display your first and last name separated by a single space.</w:t>
-      </w:r>
-      <w:r>
-        <w:rPr>
-          <w:lang w:val="en-US"/>
-        </w:rPr>
-        <w:t xml:space="preserve"> Sample result:</w:t>
+        <w:t>The radius of the circle has the value 5, stored in a variable. Write a program that calculates the area and circumference of the circle. Use the algorithm below.</w:t>
       </w:r>
     </w:p>
     <w:p>
@@ -1726,270 +1861,6 @@
           <w:rFonts w:ascii="Courier New" w:hAnsi="Courier New" w:cs="Courier New"/>
           <w:lang w:val="en-US"/>
         </w:rPr>
-        <w:t>f</w:t>
-      </w:r>
-      <w:r>
-        <w:rPr>
-          <w:rFonts w:ascii="Courier New" w:hAnsi="Courier New" w:cs="Courier New"/>
-          <w:lang w:val="en-US"/>
-        </w:rPr>
-        <w:t>irst</w:t>
-      </w:r>
-      <w:r>
-        <w:rPr>
-          <w:rFonts w:ascii="Courier New" w:hAnsi="Courier New" w:cs="Courier New"/>
-          <w:lang w:val="en-US"/>
-        </w:rPr>
-        <w:t>_</w:t>
-      </w:r>
-      <w:r>
-        <w:rPr>
-          <w:rFonts w:ascii="Courier New" w:hAnsi="Courier New" w:cs="Courier New"/>
-          <w:lang w:val="en-US"/>
-        </w:rPr>
-        <w:t xml:space="preserve">name = input('Enter your </w:t>
-      </w:r>
-      <w:r>
-        <w:rPr>
-          <w:rFonts w:ascii="Courier New" w:hAnsi="Courier New" w:cs="Courier New"/>
-          <w:lang w:val="en-US"/>
-        </w:rPr>
-        <w:t xml:space="preserve">first </w:t>
-      </w:r>
-      <w:r>
-        <w:rPr>
-          <w:rFonts w:ascii="Courier New" w:hAnsi="Courier New" w:cs="Courier New"/>
-          <w:lang w:val="en-US"/>
-        </w:rPr>
-        <w:t>name: ')</w:t>
-      </w:r>
-      <w:r>
-        <w:rPr>
-          <w:rFonts w:ascii="Courier New" w:hAnsi="Courier New" w:cs="Courier New"/>
-          <w:lang w:val="en-US"/>
-        </w:rPr>
-        <w:br/>
-      </w:r>
-      <w:r>
-        <w:rPr>
-          <w:rFonts w:ascii="Courier New" w:hAnsi="Courier New" w:cs="Courier New"/>
-          <w:lang w:val="en-US"/>
-        </w:rPr>
-        <w:t>last_name</w:t>
-      </w:r>
-      <w:r>
-        <w:rPr>
-          <w:rFonts w:ascii="Courier New" w:hAnsi="Courier New" w:cs="Courier New"/>
-          <w:lang w:val="en-US"/>
-        </w:rPr>
-        <w:t xml:space="preserve"> = input('Enter your </w:t>
-      </w:r>
-      <w:r>
-        <w:rPr>
-          <w:rFonts w:ascii="Courier New" w:hAnsi="Courier New" w:cs="Courier New"/>
-          <w:lang w:val="en-US"/>
-        </w:rPr>
-        <w:t xml:space="preserve">last </w:t>
-      </w:r>
-      <w:r>
-        <w:rPr>
-          <w:rFonts w:ascii="Courier New" w:hAnsi="Courier New" w:cs="Courier New"/>
-          <w:lang w:val="en-US"/>
-        </w:rPr>
-        <w:t>surname: ')</w:t>
-      </w:r>
-      <w:r>
-        <w:rPr>
-          <w:rFonts w:ascii="Courier New" w:hAnsi="Courier New" w:cs="Courier New"/>
-          <w:lang w:val="en-US"/>
-        </w:rPr>
-        <w:br/>
-        <w:t>full</w:t>
-      </w:r>
-      <w:r>
-        <w:rPr>
-          <w:rFonts w:ascii="Courier New" w:hAnsi="Courier New" w:cs="Courier New"/>
-          <w:lang w:val="en-US"/>
-        </w:rPr>
-        <w:t>_</w:t>
-      </w:r>
-      <w:r>
-        <w:rPr>
-          <w:rFonts w:ascii="Courier New" w:hAnsi="Courier New" w:cs="Courier New"/>
-          <w:lang w:val="en-US"/>
-        </w:rPr>
-        <w:t xml:space="preserve">name = </w:t>
-      </w:r>
-      <w:r>
-        <w:rPr>
-          <w:rFonts w:ascii="Courier New" w:hAnsi="Courier New" w:cs="Courier New"/>
-          <w:lang w:val="en-US"/>
-        </w:rPr>
-        <w:t>first_name</w:t>
-      </w:r>
-      <w:r>
-        <w:rPr>
-          <w:rFonts w:ascii="Courier New" w:hAnsi="Courier New" w:cs="Courier New"/>
-          <w:lang w:val="en-US"/>
-        </w:rPr>
-        <w:t xml:space="preserve"> + ' ' + </w:t>
-      </w:r>
-      <w:r>
-        <w:rPr>
-          <w:rFonts w:ascii="Courier New" w:hAnsi="Courier New" w:cs="Courier New"/>
-          <w:lang w:val="en-US"/>
-        </w:rPr>
-        <w:t>last_</w:t>
-      </w:r>
-      <w:r>
-        <w:rPr>
-          <w:rFonts w:ascii="Courier New" w:hAnsi="Courier New" w:cs="Courier New"/>
-          <w:lang w:val="en-US"/>
-        </w:rPr>
-        <w:t>name</w:t>
-      </w:r>
-      <w:r>
-        <w:rPr>
-          <w:rFonts w:ascii="Courier New" w:hAnsi="Courier New" w:cs="Courier New"/>
-          <w:lang w:val="en-US"/>
-        </w:rPr>
-        <w:br/>
-        <w:t>print(</w:t>
-      </w:r>
-      <w:r>
-        <w:rPr>
-          <w:rFonts w:ascii="Courier New" w:hAnsi="Courier New" w:cs="Courier New"/>
-          <w:lang w:val="en-US"/>
-        </w:rPr>
-        <w:t>f</w:t>
-      </w:r>
-      <w:r>
-        <w:rPr>
-          <w:rFonts w:ascii="Courier New" w:hAnsi="Courier New" w:cs="Courier New"/>
-          <w:lang w:val="en-US"/>
-        </w:rPr>
-        <w:t>'Your fullname is</w:t>
-      </w:r>
-      <w:r>
-        <w:rPr>
-          <w:rFonts w:ascii="Courier New" w:hAnsi="Courier New" w:cs="Courier New"/>
-          <w:lang w:val="en-US"/>
-        </w:rPr>
-        <w:t xml:space="preserve"> </w:t>
-      </w:r>
-      <w:r>
-        <w:rPr>
-          <w:rFonts w:ascii="Courier New" w:hAnsi="Courier New" w:cs="Courier New"/>
-          <w:lang w:val="en-US"/>
-        </w:rPr>
-        <w:t>{full</w:t>
-      </w:r>
-      <w:r>
-        <w:rPr>
-          <w:rFonts w:ascii="Courier New" w:hAnsi="Courier New" w:cs="Courier New"/>
-          <w:lang w:val="en-US"/>
-        </w:rPr>
-        <w:t>_</w:t>
-      </w:r>
-      <w:r>
-        <w:rPr>
-          <w:rFonts w:ascii="Courier New" w:hAnsi="Courier New" w:cs="Courier New"/>
-          <w:lang w:val="en-US"/>
-        </w:rPr>
-        <w:t>name}</w:t>
-      </w:r>
-      <w:r>
-        <w:rPr>
-          <w:rFonts w:ascii="Courier New" w:hAnsi="Courier New" w:cs="Courier New"/>
-          <w:lang w:val="en-US"/>
-        </w:rPr>
-        <w:t>')</w:t>
-      </w:r>
-    </w:p>
-    <w:p>
-      <w:pPr>
-        <w:pStyle w:val="Zadanie"/>
-        <w:rPr>
-          <w:lang w:val="en-US"/>
-        </w:rPr>
-      </w:pPr>
-      <w:r>
-        <w:rPr>
-          <w:lang w:val="en-US"/>
-        </w:rPr>
-        <w:t>Write a program that calculates the surface area of a cube. Read the length of the side of the cube from the keyboard. Take into account that the input() function returns a string, not a number. To convert a string to a number, use the int() function. Sample result:</w:t>
-      </w:r>
-    </w:p>
-    <w:p>
-      <w:pPr>
-        <w:pStyle w:val="Zadanie"/>
-        <w:numPr>
-          <w:ilvl w:val="0"/>
-          <w:numId w:val="0"/>
-        </w:numPr>
-        <w:ind w:left="1208"/>
-        <w:rPr>
-          <w:rFonts w:ascii="Courier New" w:hAnsi="Courier New" w:cs="Courier New"/>
-          <w:lang w:val="en-US"/>
-        </w:rPr>
-      </w:pPr>
-      <w:r>
-        <w:rPr>
-          <w:rFonts w:ascii="Courier New" w:hAnsi="Courier New" w:cs="Courier New"/>
-          <w:lang w:val="en-US"/>
-        </w:rPr>
-        <w:t>Enter cube side: 6</w:t>
-      </w:r>
-      <w:r>
-        <w:rPr>
-          <w:rFonts w:ascii="Courier New" w:hAnsi="Courier New" w:cs="Courier New"/>
-          <w:lang w:val="en-US"/>
-        </w:rPr>
-        <w:br/>
-        <w:t>The surface area of a cube with side 6 is 216</w:t>
-      </w:r>
-    </w:p>
-    <w:p>
-      <w:pPr>
-        <w:pStyle w:val="Nagwek2"/>
-      </w:pPr>
-      <w:r>
-        <w:lastRenderedPageBreak/>
-        <w:t>Algorithms</w:t>
-      </w:r>
-    </w:p>
-    <w:p>
-      <w:pPr>
-        <w:pStyle w:val="Zadanie"/>
-        <w:rPr>
-          <w:lang w:val="en-US"/>
-        </w:rPr>
-      </w:pPr>
-      <w:r>
-        <w:rPr>
-          <w:lang w:val="en-US"/>
-        </w:rPr>
-        <w:t>The radius of the circle has the value 5, stored in a variable. Write a program that calculates the area and circumference of the circle. Use the algorithm below.</w:t>
-      </w:r>
-    </w:p>
-    <w:p>
-      <w:pPr>
-        <w:pStyle w:val="Zadanie"/>
-        <w:numPr>
-          <w:ilvl w:val="0"/>
-          <w:numId w:val="0"/>
-        </w:numPr>
-        <w:ind w:left="1208"/>
-        <w:rPr>
-          <w:rFonts w:ascii="Courier New" w:hAnsi="Courier New" w:cs="Courier New"/>
-          <w:lang w:val="en-US"/>
-        </w:rPr>
-      </w:pPr>
-      <w:r>
-        <w:rPr>
-          <w:rFonts w:ascii="Courier New" w:hAnsi="Courier New" w:cs="Courier New"/>
-          <w:lang w:val="en-US"/>
-        </w:rPr>
         <w:t>#####</w:t>
       </w:r>
       <w:r>
@@ -2006,6 +1877,13 @@
           <w:lang w:val="en-US"/>
         </w:rPr>
         <w:br/>
+      </w:r>
+      <w:r>
+        <w:rPr>
+          <w:rFonts w:ascii="Courier New" w:hAnsi="Courier New" w:cs="Courier New"/>
+          <w:lang w:val="en-US"/>
+        </w:rPr>
+        <w:lastRenderedPageBreak/>
         <w:t>##</w:t>
       </w:r>
       <w:r>
@@ -3804,6 +3682,7 @@
         <w:lastRenderedPageBreak/>
         <w:t xml:space="preserve">Enter password: </w:t>
       </w:r>
+      <w:proofErr w:type="spellStart"/>
       <w:r>
         <w:rPr>
           <w:rFonts w:ascii="Courier New" w:hAnsi="Courier New" w:cs="Courier New"/>
@@ -3811,6 +3690,7 @@
         </w:rPr>
         <w:t>qwertyXX</w:t>
       </w:r>
+      <w:proofErr w:type="spellEnd"/>
       <w:r>
         <w:rPr>
           <w:rFonts w:ascii="Courier New" w:hAnsi="Courier New" w:cs="Courier New"/>
@@ -4201,7 +4081,21 @@
         <w:rPr>
           <w:lang w:val="en-US"/>
         </w:rPr>
-        <w:t>The employee file contains the employee's data in a descriptive form. Write a program in which the personal_data variable contains employee data:</w:t>
+        <w:t xml:space="preserve">The employee file contains the employee's data in a descriptive form. Write a program in which the </w:t>
+      </w:r>
+      <w:proofErr w:type="spellStart"/>
+      <w:r>
+        <w:rPr>
+          <w:lang w:val="en-US"/>
+        </w:rPr>
+        <w:t>personal_data</w:t>
+      </w:r>
+      <w:proofErr w:type="spellEnd"/>
+      <w:r>
+        <w:rPr>
+          <w:lang w:val="en-US"/>
+        </w:rPr>
+        <w:t xml:space="preserve"> variable contains employee data:</w:t>
       </w:r>
     </w:p>
     <w:p>
@@ -4911,7 +4805,21 @@
         <w:rPr>
           <w:lang w:val="en-US"/>
         </w:rPr>
-        <w:t xml:space="preserve">use the Python ord() function. </w:t>
+        <w:t xml:space="preserve">use the Python </w:t>
+      </w:r>
+      <w:proofErr w:type="spellStart"/>
+      <w:r>
+        <w:rPr>
+          <w:lang w:val="en-US"/>
+        </w:rPr>
+        <w:t>ord</w:t>
+      </w:r>
+      <w:proofErr w:type="spellEnd"/>
+      <w:r>
+        <w:rPr>
+          <w:lang w:val="en-US"/>
+        </w:rPr>
+        <w:t xml:space="preserve">() function. </w:t>
       </w:r>
       <w:r>
         <w:rPr>

</xml_diff>

<commit_message>
mock 2: zad 1-6
</commit_message>
<xml_diff>
--- a/02-TypesAndVariables/02-TypesAndVariables.docx
+++ b/02-TypesAndVariables/02-TypesAndVariables.docx
@@ -104,7 +104,19 @@
         <w:rPr>
           <w:lang w:val="en-US"/>
         </w:rPr>
-        <w:t>Python Operators section.</w:t>
+        <w:t>Java Boolean</w:t>
+      </w:r>
+      <w:r>
+        <w:rPr>
+          <w:lang w:val="en-US"/>
+        </w:rPr>
+        <w:t>s</w:t>
+      </w:r>
+      <w:r>
+        <w:rPr>
+          <w:lang w:val="en-US"/>
+        </w:rPr>
+        <w:t xml:space="preserve"> section.</w:t>
       </w:r>
     </w:p>
     <w:p>
@@ -240,15 +252,7 @@
         <w:pStyle w:val="Polecenie"/>
       </w:pPr>
       <w:r>
-        <w:t xml:space="preserve">Use </w:t>
-      </w:r>
-      <w:proofErr w:type="spellStart"/>
-      <w:r>
-        <w:t>VSCode</w:t>
-      </w:r>
-      <w:proofErr w:type="spellEnd"/>
-      <w:r>
-        <w:t xml:space="preserve"> t</w:t>
+        <w:t>Use VSCode t</w:t>
       </w:r>
       <w:r>
         <w:t>o create and run programs</w:t>
@@ -259,15 +263,7 @@
         <w:pStyle w:val="Polecenie"/>
       </w:pPr>
       <w:r>
-        <w:t xml:space="preserve">In </w:t>
-      </w:r>
-      <w:proofErr w:type="spellStart"/>
-      <w:r>
-        <w:t>VSCode</w:t>
-      </w:r>
-      <w:proofErr w:type="spellEnd"/>
-      <w:r>
-        <w:t>, open the folder 02-TypesAndVariables</w:t>
+        <w:t>In VSCode, open the folder 02-TypesAndVariables</w:t>
       </w:r>
       <w:r>
         <w:t xml:space="preserve"> available in your local repository</w:t>
@@ -313,13 +309,8 @@
         <w:t xml:space="preserve">your </w:t>
       </w:r>
       <w:r>
-        <w:t xml:space="preserve">remote repository on </w:t>
-      </w:r>
-      <w:proofErr w:type="spellStart"/>
-      <w:r>
-        <w:t>Github</w:t>
-      </w:r>
-      <w:proofErr w:type="spellEnd"/>
+        <w:t>remote repository on Github</w:t>
+      </w:r>
       <w:r>
         <w:t xml:space="preserve">. </w:t>
       </w:r>
@@ -402,15 +393,7 @@
         <w:pStyle w:val="Polecenie"/>
       </w:pPr>
       <w:r>
-        <w:t xml:space="preserve">Check if your remote </w:t>
-      </w:r>
-      <w:proofErr w:type="spellStart"/>
-      <w:r>
-        <w:t>Github</w:t>
-      </w:r>
-      <w:proofErr w:type="spellEnd"/>
-      <w:r>
-        <w:t xml:space="preserve"> repository contains all the programs you created.</w:t>
+        <w:t>Check if your remote Github repository contains all the programs you created.</w:t>
       </w:r>
     </w:p>
     <w:p>
@@ -1024,7 +1007,31 @@
         <w:rPr>
           <w:lang w:val="en-US"/>
         </w:rPr>
-        <w:t xml:space="preserve">Natural values 5, 1, 8, 6, 3 have been assigned to variables named n1, n2, n3, n4, n5. </w:t>
+        <w:t xml:space="preserve">Natural values </w:t>
+      </w:r>
+      <w:r>
+        <w:rPr>
+          <w:lang w:val="en-US"/>
+        </w:rPr>
+        <w:t>1</w:t>
+      </w:r>
+      <w:r>
+        <w:rPr>
+          <w:lang w:val="en-US"/>
+        </w:rPr>
+        <w:t>5, 1, 8, 6, 3</w:t>
+      </w:r>
+      <w:r>
+        <w:rPr>
+          <w:lang w:val="en-US"/>
+        </w:rPr>
+        <w:t>1</w:t>
+      </w:r>
+      <w:r>
+        <w:rPr>
+          <w:lang w:val="en-US"/>
+        </w:rPr>
+        <w:t xml:space="preserve"> have been assigned to variables named n1, n2, n3, n4, n5. </w:t>
       </w:r>
       <w:r>
         <w:rPr>
@@ -1227,49 +1234,19 @@
         <w:rPr>
           <w:lang w:val="en-US"/>
         </w:rPr>
-        <w:t xml:space="preserve">Let </w:t>
-      </w:r>
-      <w:r>
-        <w:rPr>
-          <w:lang w:val="en-US"/>
-        </w:rPr>
-        <w:t>three v</w:t>
-      </w:r>
-      <w:r>
-        <w:rPr>
-          <w:lang w:val="en-US"/>
-        </w:rPr>
-        <w:t>ariables</w:t>
-      </w:r>
-      <w:r>
-        <w:rPr>
-          <w:lang w:val="en-US"/>
-        </w:rPr>
-        <w:t>:</w:t>
-      </w:r>
-      <w:r>
-        <w:rPr>
-          <w:lang w:val="en-US"/>
-        </w:rPr>
-        <w:t xml:space="preserve"> name, age and height contain your personal data. Write a program that, using the f-strings</w:t>
-      </w:r>
-      <w:r>
-        <w:rPr>
-          <w:lang w:val="en-US"/>
-        </w:rPr>
-        <w:t>,</w:t>
-      </w:r>
-      <w:r>
-        <w:rPr>
-          <w:lang w:val="en-US"/>
-        </w:rPr>
-        <w:t xml:space="preserve"> </w:t>
-      </w:r>
-      <w:r>
-        <w:rPr>
-          <w:lang w:val="en-US"/>
-        </w:rPr>
-        <w:t>displays the following sentence:</w:t>
+        <w:t xml:space="preserve">Here is an example of displaying any text along </w:t>
+      </w:r>
+      <w:r>
+        <w:rPr>
+          <w:lang w:val="en-US"/>
+        </w:rPr>
+        <w:t>with the value of a variable</w:t>
+      </w:r>
+      <w:r>
+        <w:rPr>
+          <w:lang w:val="en-US"/>
+        </w:rPr>
+        <w:t xml:space="preserve"> using f-strings:</w:t>
       </w:r>
     </w:p>
     <w:p>
@@ -1290,45 +1267,105 @@
           <w:rFonts w:ascii="Courier New" w:hAnsi="Courier New" w:cs="Courier New"/>
           <w:lang w:val="en-US"/>
         </w:rPr>
-        <w:t xml:space="preserve">My name is ..., I am ... years old, and my height is ... cm. In 6 years I will be ... years old.  </w:t>
-      </w:r>
-    </w:p>
-    <w:p>
-      <w:pPr>
-        <w:pStyle w:val="Zadanie"/>
-        <w:rPr>
-          <w:lang w:val="en-US"/>
-        </w:rPr>
-      </w:pPr>
-      <w:r>
-        <w:rPr>
-          <w:lang w:val="en-US"/>
-        </w:rPr>
-        <w:t xml:space="preserve">Write a program that calculates and displays the income </w:t>
-      </w:r>
-      <w:r>
-        <w:rPr>
-          <w:lang w:val="en-US"/>
-        </w:rPr>
-        <w:t xml:space="preserve">of a family </w:t>
-      </w:r>
-      <w:r>
-        <w:rPr>
-          <w:lang w:val="en-US"/>
-        </w:rPr>
-        <w:t xml:space="preserve">per person. </w:t>
-      </w:r>
-      <w:r>
-        <w:rPr>
-          <w:lang w:val="en-US"/>
-        </w:rPr>
-        <w:t xml:space="preserve">To display the results in a readable form, use f-strings. </w:t>
-      </w:r>
-      <w:r>
-        <w:rPr>
-          <w:lang w:val="en-US"/>
-        </w:rPr>
-        <w:t>Sample result:</w:t>
+        <w:t>name</w:t>
+      </w:r>
+      <w:r>
+        <w:rPr>
+          <w:rFonts w:ascii="Courier New" w:hAnsi="Courier New" w:cs="Courier New"/>
+          <w:lang w:val="en-US"/>
+        </w:rPr>
+        <w:t xml:space="preserve"> = </w:t>
+      </w:r>
+      <w:r>
+        <w:rPr>
+          <w:rFonts w:ascii="Courier New" w:hAnsi="Courier New" w:cs="Courier New"/>
+          <w:lang w:val="en-US"/>
+        </w:rPr>
+        <w:t>"</w:t>
+      </w:r>
+      <w:r>
+        <w:rPr>
+          <w:rFonts w:ascii="Courier New" w:hAnsi="Courier New" w:cs="Courier New"/>
+          <w:lang w:val="en-US"/>
+        </w:rPr>
+        <w:t>Adam</w:t>
+      </w:r>
+      <w:r>
+        <w:rPr>
+          <w:rFonts w:ascii="Courier New" w:hAnsi="Courier New" w:cs="Courier New"/>
+          <w:lang w:val="en-US"/>
+        </w:rPr>
+        <w:t>"</w:t>
+      </w:r>
+      <w:r>
+        <w:rPr>
+          <w:rFonts w:ascii="Courier New" w:hAnsi="Courier New" w:cs="Courier New"/>
+          <w:lang w:val="en-US"/>
+        </w:rPr>
+        <w:br/>
+      </w:r>
+      <w:r>
+        <w:rPr>
+          <w:rFonts w:ascii="Courier New" w:hAnsi="Courier New" w:cs="Courier New"/>
+          <w:lang w:val="en-US"/>
+        </w:rPr>
+        <w:t>p</w:t>
+      </w:r>
+      <w:r>
+        <w:rPr>
+          <w:rFonts w:ascii="Courier New" w:hAnsi="Courier New" w:cs="Courier New"/>
+          <w:lang w:val="en-US"/>
+        </w:rPr>
+        <w:t>rint(</w:t>
+      </w:r>
+      <w:r>
+        <w:rPr>
+          <w:rFonts w:ascii="Courier New" w:hAnsi="Courier New" w:cs="Courier New"/>
+          <w:lang w:val="en-US"/>
+        </w:rPr>
+        <w:t>f</w:t>
+      </w:r>
+      <w:r>
+        <w:rPr>
+          <w:rFonts w:ascii="Courier New" w:hAnsi="Courier New" w:cs="Courier New"/>
+          <w:lang w:val="en-US"/>
+        </w:rPr>
+        <w:t>"I am {</w:t>
+      </w:r>
+      <w:r>
+        <w:rPr>
+          <w:rFonts w:ascii="Courier New" w:hAnsi="Courier New" w:cs="Courier New"/>
+          <w:lang w:val="en-US"/>
+        </w:rPr>
+        <w:t>name</w:t>
+      </w:r>
+      <w:r>
+        <w:rPr>
+          <w:rFonts w:ascii="Courier New" w:hAnsi="Courier New" w:cs="Courier New"/>
+          <w:lang w:val="en-US"/>
+        </w:rPr>
+        <w:t xml:space="preserve">}, </w:t>
+      </w:r>
+      <w:r>
+        <w:rPr>
+          <w:rFonts w:ascii="Courier New" w:hAnsi="Courier New" w:cs="Courier New"/>
+          <w:lang w:val="en-US"/>
+        </w:rPr>
+        <w:t>a student of this university</w:t>
+      </w:r>
+      <w:r>
+        <w:rPr>
+          <w:rFonts w:ascii="Courier New" w:hAnsi="Courier New" w:cs="Courier New"/>
+          <w:lang w:val="en-US"/>
+        </w:rPr>
+        <w:t>"</w:t>
+      </w:r>
+      <w:r>
+        <w:rPr>
+          <w:rFonts w:ascii="Courier New" w:hAnsi="Courier New" w:cs="Courier New"/>
+          <w:lang w:val="en-US"/>
+        </w:rPr>
+        <w:t>)</w:t>
       </w:r>
     </w:p>
     <w:p>
@@ -1340,155 +1377,38 @@
         </w:numPr>
         <w:ind w:left="1208"/>
         <w:rPr>
-          <w:rFonts w:ascii="Courier New" w:hAnsi="Courier New" w:cs="Courier New"/>
-          <w:lang w:val="en-US"/>
-        </w:rPr>
-      </w:pPr>
-      <w:r>
-        <w:rPr>
-          <w:rFonts w:ascii="Courier New" w:hAnsi="Courier New" w:cs="Courier New"/>
-          <w:lang w:val="en-US"/>
-        </w:rPr>
-        <w:t>Enter f</w:t>
-      </w:r>
-      <w:r>
-        <w:rPr>
-          <w:rFonts w:ascii="Courier New" w:hAnsi="Courier New" w:cs="Courier New"/>
-          <w:lang w:val="en-US"/>
-        </w:rPr>
-        <w:t>ather</w:t>
-      </w:r>
-      <w:r>
-        <w:rPr>
-          <w:rFonts w:ascii="Courier New" w:hAnsi="Courier New" w:cs="Courier New"/>
-          <w:lang w:val="en-US"/>
-        </w:rPr>
-        <w:t>’s</w:t>
-      </w:r>
-      <w:r>
-        <w:rPr>
-          <w:rFonts w:ascii="Courier New" w:hAnsi="Courier New" w:cs="Courier New"/>
-          <w:lang w:val="en-US"/>
-        </w:rPr>
-        <w:t xml:space="preserve"> income: …</w:t>
-      </w:r>
-      <w:r>
-        <w:rPr>
-          <w:rFonts w:ascii="Courier New" w:hAnsi="Courier New" w:cs="Courier New"/>
-          <w:lang w:val="en-US"/>
-        </w:rPr>
-        <w:br/>
-      </w:r>
-      <w:r>
-        <w:rPr>
-          <w:rFonts w:ascii="Courier New" w:hAnsi="Courier New" w:cs="Courier New"/>
-          <w:lang w:val="en-US"/>
-        </w:rPr>
-        <w:t>Enter m</w:t>
-      </w:r>
-      <w:r>
-        <w:rPr>
-          <w:rFonts w:ascii="Courier New" w:hAnsi="Courier New" w:cs="Courier New"/>
-          <w:lang w:val="en-US"/>
-        </w:rPr>
-        <w:t>other</w:t>
-      </w:r>
-      <w:r>
-        <w:rPr>
-          <w:rFonts w:ascii="Courier New" w:hAnsi="Courier New" w:cs="Courier New"/>
-          <w:lang w:val="en-US"/>
-        </w:rPr>
-        <w:t>’s</w:t>
-      </w:r>
-      <w:r>
-        <w:rPr>
-          <w:rFonts w:ascii="Courier New" w:hAnsi="Courier New" w:cs="Courier New"/>
-          <w:lang w:val="en-US"/>
-        </w:rPr>
-        <w:t xml:space="preserve"> income: …</w:t>
-      </w:r>
-      <w:r>
-        <w:rPr>
-          <w:rFonts w:ascii="Courier New" w:hAnsi="Courier New" w:cs="Courier New"/>
-          <w:lang w:val="en-US"/>
-        </w:rPr>
-        <w:br/>
-      </w:r>
-      <w:r>
-        <w:rPr>
-          <w:rFonts w:ascii="Courier New" w:hAnsi="Courier New" w:cs="Courier New"/>
-          <w:lang w:val="en-US"/>
-        </w:rPr>
-        <w:t>Enter n</w:t>
-      </w:r>
-      <w:r>
-        <w:rPr>
-          <w:rFonts w:ascii="Courier New" w:hAnsi="Courier New" w:cs="Courier New"/>
-          <w:lang w:val="en-US"/>
-        </w:rPr>
-        <w:t>umber of people in family: …</w:t>
-      </w:r>
-      <w:r>
-        <w:rPr>
-          <w:rFonts w:ascii="Courier New" w:hAnsi="Courier New" w:cs="Courier New"/>
-          <w:lang w:val="en-US"/>
-        </w:rPr>
-        <w:br/>
-      </w:r>
-      <w:r>
-        <w:rPr>
-          <w:rFonts w:ascii="Courier New" w:hAnsi="Courier New" w:cs="Courier New"/>
-          <w:lang w:val="en-US"/>
-        </w:rPr>
-        <w:t>Total income: …</w:t>
-      </w:r>
-      <w:r>
-        <w:rPr>
-          <w:rFonts w:ascii="Courier New" w:hAnsi="Courier New" w:cs="Courier New"/>
-          <w:lang w:val="en-US"/>
-        </w:rPr>
-        <w:br/>
-        <w:t xml:space="preserve">Income per person: … </w:t>
-      </w:r>
-    </w:p>
-    <w:p>
-      <w:pPr>
-        <w:pStyle w:val="Nagwek2"/>
-      </w:pPr>
-      <w:r>
-        <w:t>Data input</w:t>
-      </w:r>
-    </w:p>
-    <w:p>
-      <w:pPr>
-        <w:pStyle w:val="Zadanie"/>
-        <w:rPr>
-          <w:lang w:val="en-US"/>
-        </w:rPr>
-      </w:pPr>
-      <w:r>
-        <w:rPr>
-          <w:lang w:val="en-US"/>
-        </w:rPr>
-        <w:t xml:space="preserve">Write a program that </w:t>
-      </w:r>
-      <w:r>
-        <w:rPr>
-          <w:lang w:val="en-US"/>
-        </w:rPr>
-        <w:t>read</w:t>
-      </w:r>
-      <w:r>
-        <w:rPr>
-          <w:lang w:val="en-US"/>
-        </w:rPr>
-        <w:t>s</w:t>
-      </w:r>
-      <w:r>
-        <w:rPr>
-          <w:lang w:val="en-US"/>
-        </w:rPr>
-        <w:t xml:space="preserve"> your name and surname from the keyboard. Store this data in two separate variables. Then</w:t>
+          <w:lang w:val="en-US"/>
+        </w:rPr>
+      </w:pPr>
+      <w:r>
+        <w:rPr>
+          <w:lang w:val="en-US"/>
+        </w:rPr>
+        <w:t xml:space="preserve">Let </w:t>
+      </w:r>
+      <w:r>
+        <w:rPr>
+          <w:lang w:val="en-US"/>
+        </w:rPr>
+        <w:t>three v</w:t>
+      </w:r>
+      <w:r>
+        <w:rPr>
+          <w:lang w:val="en-US"/>
+        </w:rPr>
+        <w:t>ariables</w:t>
+      </w:r>
+      <w:r>
+        <w:rPr>
+          <w:lang w:val="en-US"/>
+        </w:rPr>
+        <w:t>:</w:t>
+      </w:r>
+      <w:r>
+        <w:rPr>
+          <w:lang w:val="en-US"/>
+        </w:rPr>
+        <w:t xml:space="preserve"> name, age and height contain your personal data. Write a program that, using f-strings</w:t>
       </w:r>
       <w:r>
         <w:rPr>
@@ -1500,13 +1420,13 @@
         <w:rPr>
           <w:lang w:val="en-US"/>
         </w:rPr>
-        <w:t xml:space="preserve"> display your first and last name separated by a single space.</w:t>
-      </w:r>
-      <w:r>
-        <w:rPr>
-          <w:lang w:val="en-US"/>
-        </w:rPr>
-        <w:t xml:space="preserve"> Sample result:</w:t>
+        <w:t xml:space="preserve"> </w:t>
+      </w:r>
+      <w:r>
+        <w:rPr>
+          <w:lang w:val="en-US"/>
+        </w:rPr>
+        <w:t>displays the following sentence:</w:t>
       </w:r>
     </w:p>
     <w:p>
@@ -1522,260 +1442,12 @@
           <w:lang w:val="en-US"/>
         </w:rPr>
       </w:pPr>
-      <w:proofErr w:type="spellStart"/>
-      <w:r>
-        <w:rPr>
-          <w:rFonts w:ascii="Courier New" w:hAnsi="Courier New" w:cs="Courier New"/>
-          <w:lang w:val="en-US"/>
-        </w:rPr>
-        <w:t>f</w:t>
-      </w:r>
-      <w:r>
-        <w:rPr>
-          <w:rFonts w:ascii="Courier New" w:hAnsi="Courier New" w:cs="Courier New"/>
-          <w:lang w:val="en-US"/>
-        </w:rPr>
-        <w:t>irst</w:t>
-      </w:r>
-      <w:r>
-        <w:rPr>
-          <w:rFonts w:ascii="Courier New" w:hAnsi="Courier New" w:cs="Courier New"/>
-          <w:lang w:val="en-US"/>
-        </w:rPr>
-        <w:t>_</w:t>
-      </w:r>
-      <w:r>
-        <w:rPr>
-          <w:rFonts w:ascii="Courier New" w:hAnsi="Courier New" w:cs="Courier New"/>
-          <w:lang w:val="en-US"/>
-        </w:rPr>
-        <w:t>name</w:t>
-      </w:r>
-      <w:proofErr w:type="spellEnd"/>
-      <w:r>
-        <w:rPr>
-          <w:rFonts w:ascii="Courier New" w:hAnsi="Courier New" w:cs="Courier New"/>
-          <w:lang w:val="en-US"/>
-        </w:rPr>
-        <w:t xml:space="preserve"> = input('Enter your </w:t>
-      </w:r>
-      <w:r>
-        <w:rPr>
-          <w:rFonts w:ascii="Courier New" w:hAnsi="Courier New" w:cs="Courier New"/>
-          <w:lang w:val="en-US"/>
-        </w:rPr>
-        <w:t xml:space="preserve">first </w:t>
-      </w:r>
-      <w:r>
-        <w:rPr>
-          <w:rFonts w:ascii="Courier New" w:hAnsi="Courier New" w:cs="Courier New"/>
-          <w:lang w:val="en-US"/>
-        </w:rPr>
-        <w:t>name: ')</w:t>
-      </w:r>
-      <w:r>
-        <w:rPr>
-          <w:rFonts w:ascii="Courier New" w:hAnsi="Courier New" w:cs="Courier New"/>
-          <w:lang w:val="en-US"/>
-        </w:rPr>
-        <w:br/>
-      </w:r>
-      <w:proofErr w:type="spellStart"/>
-      <w:r>
-        <w:rPr>
-          <w:rFonts w:ascii="Courier New" w:hAnsi="Courier New" w:cs="Courier New"/>
-          <w:lang w:val="en-US"/>
-        </w:rPr>
-        <w:t>last_name</w:t>
-      </w:r>
-      <w:proofErr w:type="spellEnd"/>
-      <w:r>
-        <w:rPr>
-          <w:rFonts w:ascii="Courier New" w:hAnsi="Courier New" w:cs="Courier New"/>
-          <w:lang w:val="en-US"/>
-        </w:rPr>
-        <w:t xml:space="preserve"> = input('Enter your </w:t>
-      </w:r>
-      <w:r>
-        <w:rPr>
-          <w:rFonts w:ascii="Courier New" w:hAnsi="Courier New" w:cs="Courier New"/>
-          <w:lang w:val="en-US"/>
-        </w:rPr>
-        <w:t xml:space="preserve">last </w:t>
-      </w:r>
-      <w:r>
-        <w:rPr>
-          <w:rFonts w:ascii="Courier New" w:hAnsi="Courier New" w:cs="Courier New"/>
-          <w:lang w:val="en-US"/>
-        </w:rPr>
-        <w:t>surname: ')</w:t>
-      </w:r>
-      <w:r>
-        <w:rPr>
-          <w:rFonts w:ascii="Courier New" w:hAnsi="Courier New" w:cs="Courier New"/>
-          <w:lang w:val="en-US"/>
-        </w:rPr>
-        <w:br/>
-      </w:r>
-      <w:proofErr w:type="spellStart"/>
-      <w:r>
-        <w:rPr>
-          <w:rFonts w:ascii="Courier New" w:hAnsi="Courier New" w:cs="Courier New"/>
-          <w:lang w:val="en-US"/>
-        </w:rPr>
-        <w:t>full</w:t>
-      </w:r>
-      <w:r>
-        <w:rPr>
-          <w:rFonts w:ascii="Courier New" w:hAnsi="Courier New" w:cs="Courier New"/>
-          <w:lang w:val="en-US"/>
-        </w:rPr>
-        <w:t>_</w:t>
-      </w:r>
-      <w:r>
-        <w:rPr>
-          <w:rFonts w:ascii="Courier New" w:hAnsi="Courier New" w:cs="Courier New"/>
-          <w:lang w:val="en-US"/>
-        </w:rPr>
-        <w:t>name</w:t>
-      </w:r>
-      <w:proofErr w:type="spellEnd"/>
-      <w:r>
-        <w:rPr>
-          <w:rFonts w:ascii="Courier New" w:hAnsi="Courier New" w:cs="Courier New"/>
-          <w:lang w:val="en-US"/>
-        </w:rPr>
-        <w:t xml:space="preserve"> = </w:t>
-      </w:r>
-      <w:proofErr w:type="spellStart"/>
-      <w:r>
-        <w:rPr>
-          <w:rFonts w:ascii="Courier New" w:hAnsi="Courier New" w:cs="Courier New"/>
-          <w:lang w:val="en-US"/>
-        </w:rPr>
-        <w:t>first_name</w:t>
-      </w:r>
-      <w:proofErr w:type="spellEnd"/>
-      <w:r>
-        <w:rPr>
-          <w:rFonts w:ascii="Courier New" w:hAnsi="Courier New" w:cs="Courier New"/>
-          <w:lang w:val="en-US"/>
-        </w:rPr>
-        <w:t xml:space="preserve"> + ' ' + </w:t>
-      </w:r>
-      <w:proofErr w:type="spellStart"/>
-      <w:r>
-        <w:rPr>
-          <w:rFonts w:ascii="Courier New" w:hAnsi="Courier New" w:cs="Courier New"/>
-          <w:lang w:val="en-US"/>
-        </w:rPr>
-        <w:t>last_</w:t>
-      </w:r>
-      <w:r>
-        <w:rPr>
-          <w:rFonts w:ascii="Courier New" w:hAnsi="Courier New" w:cs="Courier New"/>
-          <w:lang w:val="en-US"/>
-        </w:rPr>
-        <w:t>name</w:t>
-      </w:r>
-      <w:proofErr w:type="spellEnd"/>
-      <w:r>
-        <w:rPr>
-          <w:rFonts w:ascii="Courier New" w:hAnsi="Courier New" w:cs="Courier New"/>
-          <w:lang w:val="en-US"/>
-        </w:rPr>
-        <w:br/>
-        <w:t>print(</w:t>
-      </w:r>
-      <w:proofErr w:type="spellStart"/>
-      <w:r>
-        <w:rPr>
-          <w:rFonts w:ascii="Courier New" w:hAnsi="Courier New" w:cs="Courier New"/>
-          <w:lang w:val="en-US"/>
-        </w:rPr>
-        <w:t>f</w:t>
-      </w:r>
-      <w:r>
-        <w:rPr>
-          <w:rFonts w:ascii="Courier New" w:hAnsi="Courier New" w:cs="Courier New"/>
-          <w:lang w:val="en-US"/>
-        </w:rPr>
-        <w:t>'Your</w:t>
-      </w:r>
-      <w:proofErr w:type="spellEnd"/>
-      <w:r>
-        <w:rPr>
-          <w:rFonts w:ascii="Courier New" w:hAnsi="Courier New" w:cs="Courier New"/>
-          <w:lang w:val="en-US"/>
-        </w:rPr>
-        <w:t xml:space="preserve"> </w:t>
-      </w:r>
-      <w:proofErr w:type="spellStart"/>
-      <w:r>
-        <w:rPr>
-          <w:rFonts w:ascii="Courier New" w:hAnsi="Courier New" w:cs="Courier New"/>
-          <w:lang w:val="en-US"/>
-        </w:rPr>
-        <w:t>fullname</w:t>
-      </w:r>
-      <w:proofErr w:type="spellEnd"/>
-      <w:r>
-        <w:rPr>
-          <w:rFonts w:ascii="Courier New" w:hAnsi="Courier New" w:cs="Courier New"/>
-          <w:lang w:val="en-US"/>
-        </w:rPr>
-        <w:t xml:space="preserve"> is</w:t>
-      </w:r>
-      <w:r>
-        <w:rPr>
-          <w:rFonts w:ascii="Courier New" w:hAnsi="Courier New" w:cs="Courier New"/>
-          <w:lang w:val="en-US"/>
-        </w:rPr>
-        <w:t xml:space="preserve"> </w:t>
-      </w:r>
-      <w:r>
-        <w:rPr>
-          <w:rFonts w:ascii="Courier New" w:hAnsi="Courier New" w:cs="Courier New"/>
-          <w:lang w:val="en-US"/>
-        </w:rPr>
-        <w:t>{</w:t>
-      </w:r>
-      <w:proofErr w:type="spellStart"/>
-      <w:r>
-        <w:rPr>
-          <w:rFonts w:ascii="Courier New" w:hAnsi="Courier New" w:cs="Courier New"/>
-          <w:lang w:val="en-US"/>
-        </w:rPr>
-        <w:t>full</w:t>
-      </w:r>
-      <w:r>
-        <w:rPr>
-          <w:rFonts w:ascii="Courier New" w:hAnsi="Courier New" w:cs="Courier New"/>
-          <w:lang w:val="en-US"/>
-        </w:rPr>
-        <w:t>_</w:t>
-      </w:r>
-      <w:r>
-        <w:rPr>
-          <w:rFonts w:ascii="Courier New" w:hAnsi="Courier New" w:cs="Courier New"/>
-          <w:lang w:val="en-US"/>
-        </w:rPr>
-        <w:t>name</w:t>
-      </w:r>
-      <w:proofErr w:type="spellEnd"/>
-      <w:r>
-        <w:rPr>
-          <w:rFonts w:ascii="Courier New" w:hAnsi="Courier New" w:cs="Courier New"/>
-          <w:lang w:val="en-US"/>
-        </w:rPr>
-        <w:t>}</w:t>
-      </w:r>
-      <w:r>
-        <w:rPr>
-          <w:rFonts w:ascii="Courier New" w:hAnsi="Courier New" w:cs="Courier New"/>
-          <w:lang w:val="en-US"/>
-        </w:rPr>
-        <w:t>')</w:t>
+      <w:r>
+        <w:rPr>
+          <w:rFonts w:ascii="Courier New" w:hAnsi="Courier New" w:cs="Courier New"/>
+          <w:lang w:val="en-US"/>
+        </w:rPr>
+        <w:t xml:space="preserve">My name is ..., I am ... years old, and my height is ... cm. In 6 years I will be ... years old.  </w:t>
       </w:r>
     </w:p>
     <w:p>
@@ -1789,7 +1461,31 @@
         <w:rPr>
           <w:lang w:val="en-US"/>
         </w:rPr>
-        <w:t>Write a program that calculates the surface area of a cube. Read the length of the side of the cube from the keyboard. Take into account that the input() function returns a string, not a number. To convert a string to a number, use the int() function. Sample result:</w:t>
+        <w:t xml:space="preserve">Write a program that calculates and displays the income </w:t>
+      </w:r>
+      <w:r>
+        <w:rPr>
+          <w:lang w:val="en-US"/>
+        </w:rPr>
+        <w:t xml:space="preserve">of a family </w:t>
+      </w:r>
+      <w:r>
+        <w:rPr>
+          <w:lang w:val="en-US"/>
+        </w:rPr>
+        <w:t xml:space="preserve">per person. </w:t>
+      </w:r>
+      <w:r>
+        <w:rPr>
+          <w:lang w:val="en-US"/>
+        </w:rPr>
+        <w:t xml:space="preserve">To display the results in a readable form, use f-strings. </w:t>
+      </w:r>
+      <w:r>
+        <w:rPr>
+          <w:lang w:val="en-US"/>
+        </w:rPr>
+        <w:t>Sample result:</w:t>
       </w:r>
     </w:p>
     <w:p>
@@ -1810,7 +1506,14 @@
           <w:rFonts w:ascii="Courier New" w:hAnsi="Courier New" w:cs="Courier New"/>
           <w:lang w:val="en-US"/>
         </w:rPr>
-        <w:t>Enter cube side: 6</w:t>
+        <w:t xml:space="preserve">father_income = </w:t>
+      </w:r>
+      <w:r>
+        <w:rPr>
+          <w:rFonts w:ascii="Courier New" w:hAnsi="Courier New" w:cs="Courier New"/>
+          <w:lang w:val="en-US"/>
+        </w:rPr>
+        <w:t>5450</w:t>
       </w:r>
       <w:r>
         <w:rPr>
@@ -1818,7 +1521,133 @@
           <w:lang w:val="en-US"/>
         </w:rPr>
         <w:br/>
-        <w:t>The surface area of a cube with side 6 is 216</w:t>
+      </w:r>
+      <w:r>
+        <w:rPr>
+          <w:rFonts w:ascii="Courier New" w:hAnsi="Courier New" w:cs="Courier New"/>
+          <w:lang w:val="en-US"/>
+        </w:rPr>
+        <w:t>m</w:t>
+      </w:r>
+      <w:r>
+        <w:rPr>
+          <w:rFonts w:ascii="Courier New" w:hAnsi="Courier New" w:cs="Courier New"/>
+          <w:lang w:val="en-US"/>
+        </w:rPr>
+        <w:t>other</w:t>
+      </w:r>
+      <w:r>
+        <w:rPr>
+          <w:rFonts w:ascii="Courier New" w:hAnsi="Courier New" w:cs="Courier New"/>
+          <w:lang w:val="en-US"/>
+        </w:rPr>
+        <w:t>_</w:t>
+      </w:r>
+      <w:r>
+        <w:rPr>
+          <w:rFonts w:ascii="Courier New" w:hAnsi="Courier New" w:cs="Courier New"/>
+          <w:lang w:val="en-US"/>
+        </w:rPr>
+        <w:t>income</w:t>
+      </w:r>
+      <w:r>
+        <w:rPr>
+          <w:rFonts w:ascii="Courier New" w:hAnsi="Courier New" w:cs="Courier New"/>
+          <w:lang w:val="en-US"/>
+        </w:rPr>
+        <w:t xml:space="preserve"> = </w:t>
+      </w:r>
+      <w:r>
+        <w:rPr>
+          <w:rFonts w:ascii="Courier New" w:hAnsi="Courier New" w:cs="Courier New"/>
+          <w:lang w:val="en-US"/>
+        </w:rPr>
+        <w:t>4920</w:t>
+      </w:r>
+      <w:r>
+        <w:rPr>
+          <w:rFonts w:ascii="Courier New" w:hAnsi="Courier New" w:cs="Courier New"/>
+          <w:lang w:val="en-US"/>
+        </w:rPr>
+        <w:br/>
+      </w:r>
+      <w:r>
+        <w:rPr>
+          <w:rFonts w:ascii="Courier New" w:hAnsi="Courier New" w:cs="Courier New"/>
+          <w:lang w:val="en-US"/>
+        </w:rPr>
+        <w:t>n</w:t>
+      </w:r>
+      <w:r>
+        <w:rPr>
+          <w:rFonts w:ascii="Courier New" w:hAnsi="Courier New" w:cs="Courier New"/>
+          <w:lang w:val="en-US"/>
+        </w:rPr>
+        <w:t>umber</w:t>
+      </w:r>
+      <w:r>
+        <w:rPr>
+          <w:rFonts w:ascii="Courier New" w:hAnsi="Courier New" w:cs="Courier New"/>
+          <w:lang w:val="en-US"/>
+        </w:rPr>
+        <w:t>_</w:t>
+      </w:r>
+      <w:r>
+        <w:rPr>
+          <w:rFonts w:ascii="Courier New" w:hAnsi="Courier New" w:cs="Courier New"/>
+          <w:lang w:val="en-US"/>
+        </w:rPr>
+        <w:t>of</w:t>
+      </w:r>
+      <w:r>
+        <w:rPr>
+          <w:rFonts w:ascii="Courier New" w:hAnsi="Courier New" w:cs="Courier New"/>
+          <w:lang w:val="en-US"/>
+        </w:rPr>
+        <w:t>_</w:t>
+      </w:r>
+      <w:r>
+        <w:rPr>
+          <w:rFonts w:ascii="Courier New" w:hAnsi="Courier New" w:cs="Courier New"/>
+          <w:lang w:val="en-US"/>
+        </w:rPr>
+        <w:t xml:space="preserve">people </w:t>
+      </w:r>
+      <w:r>
+        <w:rPr>
+          <w:rFonts w:ascii="Courier New" w:hAnsi="Courier New" w:cs="Courier New"/>
+          <w:lang w:val="en-US"/>
+        </w:rPr>
+        <w:t xml:space="preserve">= </w:t>
+      </w:r>
+      <w:r>
+        <w:rPr>
+          <w:rFonts w:ascii="Courier New" w:hAnsi="Courier New" w:cs="Courier New"/>
+          <w:lang w:val="en-US"/>
+        </w:rPr>
+        <w:t>5</w:t>
+      </w:r>
+      <w:r>
+        <w:rPr>
+          <w:rFonts w:ascii="Courier New" w:hAnsi="Courier New" w:cs="Courier New"/>
+          <w:lang w:val="en-US"/>
+        </w:rPr>
+        <w:br/>
+      </w:r>
+      <w:r>
+        <w:rPr>
+          <w:rFonts w:ascii="Courier New" w:hAnsi="Courier New" w:cs="Courier New"/>
+          <w:lang w:val="en-US"/>
+        </w:rPr>
+        <w:t>Total income: …</w:t>
+      </w:r>
+      <w:r>
+        <w:rPr>
+          <w:rFonts w:ascii="Courier New" w:hAnsi="Courier New" w:cs="Courier New"/>
+          <w:lang w:val="en-US"/>
+        </w:rPr>
+        <w:br/>
+        <w:t xml:space="preserve">Income per person: … </w:t>
       </w:r>
     </w:p>
     <w:p>
@@ -1826,7 +1655,7 @@
         <w:pStyle w:val="Nagwek2"/>
       </w:pPr>
       <w:r>
-        <w:t>Algorithms</w:t>
+        <w:t>Data input</w:t>
       </w:r>
     </w:p>
     <w:p>
@@ -1840,7 +1669,43 @@
         <w:rPr>
           <w:lang w:val="en-US"/>
         </w:rPr>
-        <w:t>The radius of the circle has the value 5, stored in a variable. Write a program that calculates the area and circumference of the circle. Use the algorithm below.</w:t>
+        <w:t xml:space="preserve">Write a program that </w:t>
+      </w:r>
+      <w:r>
+        <w:rPr>
+          <w:lang w:val="en-US"/>
+        </w:rPr>
+        <w:t>read</w:t>
+      </w:r>
+      <w:r>
+        <w:rPr>
+          <w:lang w:val="en-US"/>
+        </w:rPr>
+        <w:t>s</w:t>
+      </w:r>
+      <w:r>
+        <w:rPr>
+          <w:lang w:val="en-US"/>
+        </w:rPr>
+        <w:t xml:space="preserve"> your name and surname from the keyboard. Store this data in two separate variables. Then</w:t>
+      </w:r>
+      <w:r>
+        <w:rPr>
+          <w:lang w:val="en-US"/>
+        </w:rPr>
+        <w:t>,</w:t>
+      </w:r>
+      <w:r>
+        <w:rPr>
+          <w:lang w:val="en-US"/>
+        </w:rPr>
+        <w:t xml:space="preserve"> display your first and last name separated by a single space.</w:t>
+      </w:r>
+      <w:r>
+        <w:rPr>
+          <w:lang w:val="en-US"/>
+        </w:rPr>
+        <w:t xml:space="preserve"> Sample result:</w:t>
       </w:r>
     </w:p>
     <w:p>
@@ -1861,6 +1726,270 @@
           <w:rFonts w:ascii="Courier New" w:hAnsi="Courier New" w:cs="Courier New"/>
           <w:lang w:val="en-US"/>
         </w:rPr>
+        <w:t>f</w:t>
+      </w:r>
+      <w:r>
+        <w:rPr>
+          <w:rFonts w:ascii="Courier New" w:hAnsi="Courier New" w:cs="Courier New"/>
+          <w:lang w:val="en-US"/>
+        </w:rPr>
+        <w:t>irst</w:t>
+      </w:r>
+      <w:r>
+        <w:rPr>
+          <w:rFonts w:ascii="Courier New" w:hAnsi="Courier New" w:cs="Courier New"/>
+          <w:lang w:val="en-US"/>
+        </w:rPr>
+        <w:t>_</w:t>
+      </w:r>
+      <w:r>
+        <w:rPr>
+          <w:rFonts w:ascii="Courier New" w:hAnsi="Courier New" w:cs="Courier New"/>
+          <w:lang w:val="en-US"/>
+        </w:rPr>
+        <w:t xml:space="preserve">name = input('Enter your </w:t>
+      </w:r>
+      <w:r>
+        <w:rPr>
+          <w:rFonts w:ascii="Courier New" w:hAnsi="Courier New" w:cs="Courier New"/>
+          <w:lang w:val="en-US"/>
+        </w:rPr>
+        <w:t xml:space="preserve">first </w:t>
+      </w:r>
+      <w:r>
+        <w:rPr>
+          <w:rFonts w:ascii="Courier New" w:hAnsi="Courier New" w:cs="Courier New"/>
+          <w:lang w:val="en-US"/>
+        </w:rPr>
+        <w:t>name: ')</w:t>
+      </w:r>
+      <w:r>
+        <w:rPr>
+          <w:rFonts w:ascii="Courier New" w:hAnsi="Courier New" w:cs="Courier New"/>
+          <w:lang w:val="en-US"/>
+        </w:rPr>
+        <w:br/>
+      </w:r>
+      <w:r>
+        <w:rPr>
+          <w:rFonts w:ascii="Courier New" w:hAnsi="Courier New" w:cs="Courier New"/>
+          <w:lang w:val="en-US"/>
+        </w:rPr>
+        <w:t>last_name</w:t>
+      </w:r>
+      <w:r>
+        <w:rPr>
+          <w:rFonts w:ascii="Courier New" w:hAnsi="Courier New" w:cs="Courier New"/>
+          <w:lang w:val="en-US"/>
+        </w:rPr>
+        <w:t xml:space="preserve"> = input('Enter your </w:t>
+      </w:r>
+      <w:r>
+        <w:rPr>
+          <w:rFonts w:ascii="Courier New" w:hAnsi="Courier New" w:cs="Courier New"/>
+          <w:lang w:val="en-US"/>
+        </w:rPr>
+        <w:t xml:space="preserve">last </w:t>
+      </w:r>
+      <w:r>
+        <w:rPr>
+          <w:rFonts w:ascii="Courier New" w:hAnsi="Courier New" w:cs="Courier New"/>
+          <w:lang w:val="en-US"/>
+        </w:rPr>
+        <w:t>surname: ')</w:t>
+      </w:r>
+      <w:r>
+        <w:rPr>
+          <w:rFonts w:ascii="Courier New" w:hAnsi="Courier New" w:cs="Courier New"/>
+          <w:lang w:val="en-US"/>
+        </w:rPr>
+        <w:br/>
+        <w:t>full</w:t>
+      </w:r>
+      <w:r>
+        <w:rPr>
+          <w:rFonts w:ascii="Courier New" w:hAnsi="Courier New" w:cs="Courier New"/>
+          <w:lang w:val="en-US"/>
+        </w:rPr>
+        <w:t>_</w:t>
+      </w:r>
+      <w:r>
+        <w:rPr>
+          <w:rFonts w:ascii="Courier New" w:hAnsi="Courier New" w:cs="Courier New"/>
+          <w:lang w:val="en-US"/>
+        </w:rPr>
+        <w:t xml:space="preserve">name = </w:t>
+      </w:r>
+      <w:r>
+        <w:rPr>
+          <w:rFonts w:ascii="Courier New" w:hAnsi="Courier New" w:cs="Courier New"/>
+          <w:lang w:val="en-US"/>
+        </w:rPr>
+        <w:t>first_name</w:t>
+      </w:r>
+      <w:r>
+        <w:rPr>
+          <w:rFonts w:ascii="Courier New" w:hAnsi="Courier New" w:cs="Courier New"/>
+          <w:lang w:val="en-US"/>
+        </w:rPr>
+        <w:t xml:space="preserve"> + ' ' + </w:t>
+      </w:r>
+      <w:r>
+        <w:rPr>
+          <w:rFonts w:ascii="Courier New" w:hAnsi="Courier New" w:cs="Courier New"/>
+          <w:lang w:val="en-US"/>
+        </w:rPr>
+        <w:t>last_</w:t>
+      </w:r>
+      <w:r>
+        <w:rPr>
+          <w:rFonts w:ascii="Courier New" w:hAnsi="Courier New" w:cs="Courier New"/>
+          <w:lang w:val="en-US"/>
+        </w:rPr>
+        <w:t>name</w:t>
+      </w:r>
+      <w:r>
+        <w:rPr>
+          <w:rFonts w:ascii="Courier New" w:hAnsi="Courier New" w:cs="Courier New"/>
+          <w:lang w:val="en-US"/>
+        </w:rPr>
+        <w:br/>
+        <w:t>print(</w:t>
+      </w:r>
+      <w:r>
+        <w:rPr>
+          <w:rFonts w:ascii="Courier New" w:hAnsi="Courier New" w:cs="Courier New"/>
+          <w:lang w:val="en-US"/>
+        </w:rPr>
+        <w:t>f</w:t>
+      </w:r>
+      <w:r>
+        <w:rPr>
+          <w:rFonts w:ascii="Courier New" w:hAnsi="Courier New" w:cs="Courier New"/>
+          <w:lang w:val="en-US"/>
+        </w:rPr>
+        <w:t>'Your fullname is</w:t>
+      </w:r>
+      <w:r>
+        <w:rPr>
+          <w:rFonts w:ascii="Courier New" w:hAnsi="Courier New" w:cs="Courier New"/>
+          <w:lang w:val="en-US"/>
+        </w:rPr>
+        <w:t xml:space="preserve"> </w:t>
+      </w:r>
+      <w:r>
+        <w:rPr>
+          <w:rFonts w:ascii="Courier New" w:hAnsi="Courier New" w:cs="Courier New"/>
+          <w:lang w:val="en-US"/>
+        </w:rPr>
+        <w:t>{full</w:t>
+      </w:r>
+      <w:r>
+        <w:rPr>
+          <w:rFonts w:ascii="Courier New" w:hAnsi="Courier New" w:cs="Courier New"/>
+          <w:lang w:val="en-US"/>
+        </w:rPr>
+        <w:t>_</w:t>
+      </w:r>
+      <w:r>
+        <w:rPr>
+          <w:rFonts w:ascii="Courier New" w:hAnsi="Courier New" w:cs="Courier New"/>
+          <w:lang w:val="en-US"/>
+        </w:rPr>
+        <w:t>name}</w:t>
+      </w:r>
+      <w:r>
+        <w:rPr>
+          <w:rFonts w:ascii="Courier New" w:hAnsi="Courier New" w:cs="Courier New"/>
+          <w:lang w:val="en-US"/>
+        </w:rPr>
+        <w:t>')</w:t>
+      </w:r>
+    </w:p>
+    <w:p>
+      <w:pPr>
+        <w:pStyle w:val="Zadanie"/>
+        <w:rPr>
+          <w:lang w:val="en-US"/>
+        </w:rPr>
+      </w:pPr>
+      <w:r>
+        <w:rPr>
+          <w:lang w:val="en-US"/>
+        </w:rPr>
+        <w:t>Write a program that calculates the surface area of a cube. Read the length of the side of the cube from the keyboard. Take into account that the input() function returns a string, not a number. To convert a string to a number, use the int() function. Sample result:</w:t>
+      </w:r>
+    </w:p>
+    <w:p>
+      <w:pPr>
+        <w:pStyle w:val="Zadanie"/>
+        <w:numPr>
+          <w:ilvl w:val="0"/>
+          <w:numId w:val="0"/>
+        </w:numPr>
+        <w:ind w:left="1208"/>
+        <w:rPr>
+          <w:rFonts w:ascii="Courier New" w:hAnsi="Courier New" w:cs="Courier New"/>
+          <w:lang w:val="en-US"/>
+        </w:rPr>
+      </w:pPr>
+      <w:r>
+        <w:rPr>
+          <w:rFonts w:ascii="Courier New" w:hAnsi="Courier New" w:cs="Courier New"/>
+          <w:lang w:val="en-US"/>
+        </w:rPr>
+        <w:t>Enter cube side: 6</w:t>
+      </w:r>
+      <w:r>
+        <w:rPr>
+          <w:rFonts w:ascii="Courier New" w:hAnsi="Courier New" w:cs="Courier New"/>
+          <w:lang w:val="en-US"/>
+        </w:rPr>
+        <w:br/>
+        <w:t>The surface area of a cube with side 6 is 216</w:t>
+      </w:r>
+    </w:p>
+    <w:p>
+      <w:pPr>
+        <w:pStyle w:val="Nagwek2"/>
+      </w:pPr>
+      <w:r>
+        <w:lastRenderedPageBreak/>
+        <w:t>Algorithms</w:t>
+      </w:r>
+    </w:p>
+    <w:p>
+      <w:pPr>
+        <w:pStyle w:val="Zadanie"/>
+        <w:rPr>
+          <w:lang w:val="en-US"/>
+        </w:rPr>
+      </w:pPr>
+      <w:r>
+        <w:rPr>
+          <w:lang w:val="en-US"/>
+        </w:rPr>
+        <w:t>The radius of the circle has the value 5, stored in a variable. Write a program that calculates the area and circumference of the circle. Use the algorithm below.</w:t>
+      </w:r>
+    </w:p>
+    <w:p>
+      <w:pPr>
+        <w:pStyle w:val="Zadanie"/>
+        <w:numPr>
+          <w:ilvl w:val="0"/>
+          <w:numId w:val="0"/>
+        </w:numPr>
+        <w:ind w:left="1208"/>
+        <w:rPr>
+          <w:rFonts w:ascii="Courier New" w:hAnsi="Courier New" w:cs="Courier New"/>
+          <w:lang w:val="en-US"/>
+        </w:rPr>
+      </w:pPr>
+      <w:r>
+        <w:rPr>
+          <w:rFonts w:ascii="Courier New" w:hAnsi="Courier New" w:cs="Courier New"/>
+          <w:lang w:val="en-US"/>
+        </w:rPr>
         <w:t>#####</w:t>
       </w:r>
       <w:r>
@@ -1877,13 +2006,6 @@
           <w:lang w:val="en-US"/>
         </w:rPr>
         <w:br/>
-      </w:r>
-      <w:r>
-        <w:rPr>
-          <w:rFonts w:ascii="Courier New" w:hAnsi="Courier New" w:cs="Courier New"/>
-          <w:lang w:val="en-US"/>
-        </w:rPr>
-        <w:lastRenderedPageBreak/>
         <w:t>##</w:t>
       </w:r>
       <w:r>
@@ -3682,7 +3804,6 @@
         <w:lastRenderedPageBreak/>
         <w:t xml:space="preserve">Enter password: </w:t>
       </w:r>
-      <w:proofErr w:type="spellStart"/>
       <w:r>
         <w:rPr>
           <w:rFonts w:ascii="Courier New" w:hAnsi="Courier New" w:cs="Courier New"/>
@@ -3690,7 +3811,6 @@
         </w:rPr>
         <w:t>qwertyXX</w:t>
       </w:r>
-      <w:proofErr w:type="spellEnd"/>
       <w:r>
         <w:rPr>
           <w:rFonts w:ascii="Courier New" w:hAnsi="Courier New" w:cs="Courier New"/>
@@ -4081,21 +4201,7 @@
         <w:rPr>
           <w:lang w:val="en-US"/>
         </w:rPr>
-        <w:t xml:space="preserve">The employee file contains the employee's data in a descriptive form. Write a program in which the </w:t>
-      </w:r>
-      <w:proofErr w:type="spellStart"/>
-      <w:r>
-        <w:rPr>
-          <w:lang w:val="en-US"/>
-        </w:rPr>
-        <w:t>personal_data</w:t>
-      </w:r>
-      <w:proofErr w:type="spellEnd"/>
-      <w:r>
-        <w:rPr>
-          <w:lang w:val="en-US"/>
-        </w:rPr>
-        <w:t xml:space="preserve"> variable contains employee data:</w:t>
+        <w:t>The employee file contains the employee's data in a descriptive form. Write a program in which the personal_data variable contains employee data:</w:t>
       </w:r>
     </w:p>
     <w:p>
@@ -4805,21 +4911,7 @@
         <w:rPr>
           <w:lang w:val="en-US"/>
         </w:rPr>
-        <w:t xml:space="preserve">use the Python </w:t>
-      </w:r>
-      <w:proofErr w:type="spellStart"/>
-      <w:r>
-        <w:rPr>
-          <w:lang w:val="en-US"/>
-        </w:rPr>
-        <w:t>ord</w:t>
-      </w:r>
-      <w:proofErr w:type="spellEnd"/>
-      <w:r>
-        <w:rPr>
-          <w:lang w:val="en-US"/>
-        </w:rPr>
-        <w:t xml:space="preserve">() function. </w:t>
+        <w:t xml:space="preserve">use the Python ord() function. </w:t>
       </w:r>
       <w:r>
         <w:rPr>

</xml_diff>